<commit_message>
Ioana: Adaugare Documentarea Test Case-urilor
</commit_message>
<xml_diff>
--- a/TestCases.docx
+++ b/TestCases.docx
@@ -1,6 +1,6 @@
 
 <file path=word/document.xml><?xml version="1.0" encoding="utf-8"?>
-<w:document xmlns:wpc="http://schemas.microsoft.com/office/word/2010/wordprocessingCanvas" xmlns:mc="http://schemas.openxmlformats.org/markup-compatibility/2006" xmlns:o="urn:schemas-microsoft-com:office:office" xmlns:r="http://schemas.openxmlformats.org/officeDocument/2006/relationships" xmlns:m="http://schemas.openxmlformats.org/officeDocument/2006/math" xmlns:v="urn:schemas-microsoft-com:vml" xmlns:wp14="http://schemas.microsoft.com/office/word/2010/wordprocessingDrawing" xmlns:wp="http://schemas.openxmlformats.org/drawingml/2006/wordprocessingDrawing" xmlns:w10="urn:schemas-microsoft-com:office:word" xmlns:w="http://schemas.openxmlformats.org/wordprocessingml/2006/main" xmlns:w14="http://schemas.microsoft.com/office/word/2010/wordml" xmlns:w15="http://schemas.microsoft.com/office/word/2012/wordml" xmlns:wpg="http://schemas.microsoft.com/office/word/2010/wordprocessingGroup" xmlns:wpi="http://schemas.microsoft.com/office/word/2010/wordprocessingInk" xmlns:wne="http://schemas.microsoft.com/office/word/2006/wordml" xmlns:wps="http://schemas.microsoft.com/office/word/2010/wordprocessingShape" mc:Ignorable="w14 w15 wp14">
+<w:document xmlns:wpc="http://schemas.microsoft.com/office/word/2010/wordprocessingCanvas" xmlns:cx="http://schemas.microsoft.com/office/drawing/2014/chartex" xmlns:mc="http://schemas.openxmlformats.org/markup-compatibility/2006" xmlns:o="urn:schemas-microsoft-com:office:office" xmlns:r="http://schemas.openxmlformats.org/officeDocument/2006/relationships" xmlns:m="http://schemas.openxmlformats.org/officeDocument/2006/math" xmlns:v="urn:schemas-microsoft-com:vml" xmlns:wp14="http://schemas.microsoft.com/office/word/2010/wordprocessingDrawing" xmlns:wp="http://schemas.openxmlformats.org/drawingml/2006/wordprocessingDrawing" xmlns:w10="urn:schemas-microsoft-com:office:word" xmlns:w="http://schemas.openxmlformats.org/wordprocessingml/2006/main" xmlns:w14="http://schemas.microsoft.com/office/word/2010/wordml" xmlns:w15="http://schemas.microsoft.com/office/word/2012/wordml" xmlns:w16se="http://schemas.microsoft.com/office/word/2015/wordml/symex" xmlns:wpg="http://schemas.microsoft.com/office/word/2010/wordprocessingGroup" xmlns:wpi="http://schemas.microsoft.com/office/word/2010/wordprocessingInk" xmlns:wne="http://schemas.microsoft.com/office/word/2006/wordml" xmlns:wps="http://schemas.microsoft.com/office/word/2010/wordprocessingShape" mc:Ignorable="w14 w15 w16se wp14">
   <w:body>
     <w:p>
       <w:pPr>
@@ -144,7 +144,7 @@
           <w:sz w:val="28"/>
           <w:szCs w:val="28"/>
         </w:rPr>
-        <w:t xml:space="preserve"> Axana-</w:t>
+        <w:t xml:space="preserve"> </w:t>
       </w:r>
       <w:proofErr w:type="spellStart"/>
       <w:r>
@@ -153,7 +153,7 @@
           <w:sz w:val="28"/>
           <w:szCs w:val="28"/>
         </w:rPr>
-        <w:t>Marinela</w:t>
+        <w:t>Axana-Marinela</w:t>
       </w:r>
       <w:proofErr w:type="spellEnd"/>
     </w:p>
@@ -528,13 +528,23 @@
           <w:szCs w:val="28"/>
         </w:rPr>
       </w:pPr>
-      <w:r>
-        <w:rPr>
-          <w:rFonts w:ascii="Arial" w:hAnsi="Arial" w:cs="Arial"/>
-          <w:sz w:val="28"/>
-          <w:szCs w:val="28"/>
-        </w:rPr>
-        <w:t xml:space="preserve">Password : </w:t>
+      <w:proofErr w:type="gramStart"/>
+      <w:r>
+        <w:rPr>
+          <w:rFonts w:ascii="Arial" w:hAnsi="Arial" w:cs="Arial"/>
+          <w:sz w:val="28"/>
+          <w:szCs w:val="28"/>
+        </w:rPr>
+        <w:t>Password :</w:t>
+      </w:r>
+      <w:proofErr w:type="gramEnd"/>
+      <w:r>
+        <w:rPr>
+          <w:rFonts w:ascii="Arial" w:hAnsi="Arial" w:cs="Arial"/>
+          <w:sz w:val="28"/>
+          <w:szCs w:val="28"/>
+        </w:rPr>
+        <w:t xml:space="preserve"> </w:t>
       </w:r>
       <w:proofErr w:type="spellStart"/>
       <w:r>
@@ -557,6 +567,7 @@
         </w:rPr>
       </w:pPr>
       <w:proofErr w:type="spellStart"/>
+      <w:proofErr w:type="gramStart"/>
       <w:r>
         <w:rPr>
           <w:rFonts w:ascii="Arial" w:hAnsi="Arial" w:cs="Arial"/>
@@ -575,18 +586,7 @@
           <w:szCs w:val="28"/>
           <w:lang w:val="ro-MD"/>
         </w:rPr>
-        <w:t>ț</w:t>
-      </w:r>
-      <w:proofErr w:type="gramStart"/>
-      <w:r>
-        <w:rPr>
-          <w:rFonts w:ascii="Arial" w:hAnsi="Arial" w:cs="Arial"/>
-          <w:b/>
-          <w:sz w:val="28"/>
-          <w:szCs w:val="28"/>
-          <w:lang w:val="ro-MD"/>
-        </w:rPr>
-        <w:t xml:space="preserve">ii </w:t>
+        <w:t xml:space="preserve">ții </w:t>
       </w:r>
       <w:r>
         <w:rPr>
@@ -1309,9 +1309,10 @@
         <w:rPr>
           <w:rFonts w:ascii="Arial" w:hAnsi="Arial" w:cs="Arial"/>
           <w:b/>
-          <w:sz w:val="28"/>
-          <w:szCs w:val="28"/>
-          <w:lang w:val="ro-MD"/>
+          <w:noProof/>
+          <w:sz w:val="28"/>
+          <w:szCs w:val="28"/>
+          <w:lang w:val="ro-RO" w:eastAsia="ro-RO"/>
         </w:rPr>
         <w:drawing>
           <wp:inline distT="0" distB="0" distL="0" distR="0" wp14:anchorId="5653E6DC" wp14:editId="1D56ECED">
@@ -1364,9 +1365,10 @@
         <w:rPr>
           <w:rFonts w:ascii="Arial" w:hAnsi="Arial" w:cs="Arial"/>
           <w:b/>
-          <w:sz w:val="28"/>
-          <w:szCs w:val="28"/>
-          <w:lang w:val="ro-MD"/>
+          <w:noProof/>
+          <w:sz w:val="28"/>
+          <w:szCs w:val="28"/>
+          <w:lang w:val="ro-RO" w:eastAsia="ro-RO"/>
         </w:rPr>
         <w:drawing>
           <wp:inline distT="0" distB="0" distL="0" distR="0" wp14:anchorId="24B04D70" wp14:editId="6D8357E8">
@@ -1419,9 +1421,10 @@
         <w:rPr>
           <w:rFonts w:ascii="Arial" w:hAnsi="Arial" w:cs="Arial"/>
           <w:b/>
-          <w:sz w:val="28"/>
-          <w:szCs w:val="28"/>
-          <w:lang w:val="ro-MD"/>
+          <w:noProof/>
+          <w:sz w:val="28"/>
+          <w:szCs w:val="28"/>
+          <w:lang w:val="ro-RO" w:eastAsia="ro-RO"/>
         </w:rPr>
         <w:lastRenderedPageBreak/>
         <w:drawing>
@@ -1475,9 +1478,10 @@
         <w:rPr>
           <w:rFonts w:ascii="Arial" w:hAnsi="Arial" w:cs="Arial"/>
           <w:b/>
-          <w:sz w:val="28"/>
-          <w:szCs w:val="28"/>
-          <w:lang w:val="ro-MD"/>
+          <w:noProof/>
+          <w:sz w:val="28"/>
+          <w:szCs w:val="28"/>
+          <w:lang w:val="ro-RO" w:eastAsia="ro-RO"/>
         </w:rPr>
         <w:drawing>
           <wp:inline distT="0" distB="0" distL="0" distR="0" wp14:anchorId="050C5E35" wp14:editId="3A338611">
@@ -1676,7 +1680,7 @@
           <w:sz w:val="28"/>
           <w:szCs w:val="28"/>
         </w:rPr>
-        <w:t xml:space="preserve"> Axana-</w:t>
+        <w:t xml:space="preserve"> </w:t>
       </w:r>
       <w:proofErr w:type="spellStart"/>
       <w:r>
@@ -1685,7 +1689,7 @@
           <w:sz w:val="28"/>
           <w:szCs w:val="28"/>
         </w:rPr>
-        <w:t>Marinela</w:t>
+        <w:t>Axana-Marinela</w:t>
       </w:r>
       <w:proofErr w:type="spellEnd"/>
     </w:p>
@@ -2191,13 +2195,23 @@
           <w:szCs w:val="28"/>
         </w:rPr>
       </w:pPr>
-      <w:r>
-        <w:rPr>
-          <w:rFonts w:ascii="Arial" w:hAnsi="Arial" w:cs="Arial"/>
-          <w:sz w:val="28"/>
-          <w:szCs w:val="28"/>
-        </w:rPr>
-        <w:t xml:space="preserve">Password : </w:t>
+      <w:proofErr w:type="gramStart"/>
+      <w:r>
+        <w:rPr>
+          <w:rFonts w:ascii="Arial" w:hAnsi="Arial" w:cs="Arial"/>
+          <w:sz w:val="28"/>
+          <w:szCs w:val="28"/>
+        </w:rPr>
+        <w:t>Password :</w:t>
+      </w:r>
+      <w:proofErr w:type="gramEnd"/>
+      <w:r>
+        <w:rPr>
+          <w:rFonts w:ascii="Arial" w:hAnsi="Arial" w:cs="Arial"/>
+          <w:sz w:val="28"/>
+          <w:szCs w:val="28"/>
+        </w:rPr>
+        <w:t xml:space="preserve"> </w:t>
       </w:r>
       <w:proofErr w:type="spellStart"/>
       <w:r>
@@ -2220,6 +2234,7 @@
         </w:rPr>
       </w:pPr>
       <w:proofErr w:type="spellStart"/>
+      <w:proofErr w:type="gramStart"/>
       <w:r>
         <w:rPr>
           <w:rFonts w:ascii="Arial" w:hAnsi="Arial" w:cs="Arial"/>
@@ -2238,18 +2253,7 @@
           <w:szCs w:val="28"/>
           <w:lang w:val="ro-MD"/>
         </w:rPr>
-        <w:t>ț</w:t>
-      </w:r>
-      <w:proofErr w:type="gramStart"/>
-      <w:r>
-        <w:rPr>
-          <w:rFonts w:ascii="Arial" w:hAnsi="Arial" w:cs="Arial"/>
-          <w:b/>
-          <w:sz w:val="28"/>
-          <w:szCs w:val="28"/>
-          <w:lang w:val="ro-MD"/>
-        </w:rPr>
-        <w:t xml:space="preserve">ii </w:t>
+        <w:t xml:space="preserve">ții </w:t>
       </w:r>
       <w:r>
         <w:rPr>
@@ -2352,16 +2356,7 @@
           <w:szCs w:val="28"/>
           <w:lang w:val="ro-MD"/>
         </w:rPr>
-        <w:t>Utillizatorul</w:t>
-      </w:r>
-      <w:r>
-        <w:rPr>
-          <w:rFonts w:ascii="Arial" w:hAnsi="Arial" w:cs="Arial"/>
-          <w:sz w:val="28"/>
-          <w:szCs w:val="28"/>
-          <w:lang w:val="ro-MD"/>
-        </w:rPr>
-        <w:t xml:space="preserve"> are acces la pagina  de înregistrare și la pagina de Home</w:t>
+        <w:t>Utillizatorul are acces la pagina  de înregistrare și la pagina de Home</w:t>
       </w:r>
     </w:p>
     <w:p>
@@ -2483,16 +2478,7 @@
           <w:szCs w:val="28"/>
           <w:lang w:val="ro-MD"/>
         </w:rPr>
-        <w:t>ț</w:t>
-      </w:r>
-      <w:r>
-        <w:rPr>
-          <w:rFonts w:ascii="Arial" w:hAnsi="Arial" w:cs="Arial"/>
-          <w:sz w:val="28"/>
-          <w:szCs w:val="28"/>
-          <w:lang w:val="ro-MD"/>
-        </w:rPr>
-        <w:t>i site-ul ParaBank</w:t>
+        <w:t>ți site-ul ParaBank</w:t>
       </w:r>
     </w:p>
     <w:p>
@@ -2745,7 +2731,25 @@
           <w:sz w:val="28"/>
           <w:szCs w:val="28"/>
         </w:rPr>
-        <w:t xml:space="preserve"> ‘Log In’</w:t>
+        <w:t xml:space="preserve"> ‘Log </w:t>
+      </w:r>
+      <w:proofErr w:type="gramStart"/>
+      <w:r>
+        <w:rPr>
+          <w:rFonts w:ascii="Arial" w:hAnsi="Arial" w:cs="Arial"/>
+          <w:sz w:val="28"/>
+          <w:szCs w:val="28"/>
+        </w:rPr>
+        <w:t>In</w:t>
+      </w:r>
+      <w:proofErr w:type="gramEnd"/>
+      <w:r>
+        <w:rPr>
+          <w:rFonts w:ascii="Arial" w:hAnsi="Arial" w:cs="Arial"/>
+          <w:sz w:val="28"/>
+          <w:szCs w:val="28"/>
+        </w:rPr>
+        <w:t>’</w:t>
       </w:r>
     </w:p>
     <w:p>
@@ -2973,8 +2977,18 @@
           <w:sz w:val="28"/>
           <w:szCs w:val="28"/>
         </w:rPr>
-        <w:t>Last Name :</w:t>
-      </w:r>
+        <w:t xml:space="preserve">Last </w:t>
+      </w:r>
+      <w:proofErr w:type="gramStart"/>
+      <w:r>
+        <w:rPr>
+          <w:rFonts w:ascii="Arial" w:hAnsi="Arial" w:cs="Arial"/>
+          <w:sz w:val="28"/>
+          <w:szCs w:val="28"/>
+        </w:rPr>
+        <w:t>Name :</w:t>
+      </w:r>
+      <w:proofErr w:type="gramEnd"/>
       <w:r>
         <w:rPr>
           <w:rFonts w:ascii="Arial" w:hAnsi="Arial" w:cs="Arial"/>
@@ -3008,13 +3022,23 @@
           <w:lang w:val="ro-MD"/>
         </w:rPr>
       </w:pPr>
-      <w:r>
-        <w:rPr>
-          <w:rFonts w:ascii="Arial" w:hAnsi="Arial" w:cs="Arial"/>
-          <w:sz w:val="28"/>
-          <w:szCs w:val="28"/>
-        </w:rPr>
-        <w:t xml:space="preserve">Address : </w:t>
+      <w:proofErr w:type="gramStart"/>
+      <w:r>
+        <w:rPr>
+          <w:rFonts w:ascii="Arial" w:hAnsi="Arial" w:cs="Arial"/>
+          <w:sz w:val="28"/>
+          <w:szCs w:val="28"/>
+        </w:rPr>
+        <w:t>Address :</w:t>
+      </w:r>
+      <w:proofErr w:type="gramEnd"/>
+      <w:r>
+        <w:rPr>
+          <w:rFonts w:ascii="Arial" w:hAnsi="Arial" w:cs="Arial"/>
+          <w:sz w:val="28"/>
+          <w:szCs w:val="28"/>
+        </w:rPr>
+        <w:t xml:space="preserve"> </w:t>
       </w:r>
       <w:r>
         <w:rPr>
@@ -3372,9 +3396,10 @@
         <w:rPr>
           <w:rFonts w:ascii="Arial" w:hAnsi="Arial" w:cs="Arial"/>
           <w:b/>
-          <w:sz w:val="28"/>
-          <w:szCs w:val="28"/>
-          <w:lang w:val="ro-MD"/>
+          <w:noProof/>
+          <w:sz w:val="28"/>
+          <w:szCs w:val="28"/>
+          <w:lang w:val="ro-RO" w:eastAsia="ro-RO"/>
         </w:rPr>
         <w:drawing>
           <wp:inline distT="0" distB="0" distL="0" distR="0" wp14:anchorId="792ED8DF" wp14:editId="423EA4DD">
@@ -3427,9 +3452,10 @@
         <w:rPr>
           <w:rFonts w:ascii="Arial" w:hAnsi="Arial" w:cs="Arial"/>
           <w:b/>
-          <w:sz w:val="28"/>
-          <w:szCs w:val="28"/>
-          <w:lang w:val="ro-MD"/>
+          <w:noProof/>
+          <w:sz w:val="28"/>
+          <w:szCs w:val="28"/>
+          <w:lang w:val="ro-RO" w:eastAsia="ro-RO"/>
         </w:rPr>
         <w:drawing>
           <wp:inline distT="0" distB="0" distL="0" distR="0" wp14:anchorId="5CC92D20" wp14:editId="454DF82A">
@@ -3485,6 +3511,7 @@
           <w:noProof/>
           <w:sz w:val="28"/>
           <w:szCs w:val="28"/>
+          <w:lang w:val="ro-RO" w:eastAsia="ro-RO"/>
         </w:rPr>
         <w:lastRenderedPageBreak/>
         <w:drawing>
@@ -3551,9 +3578,10 @@
         <w:rPr>
           <w:rFonts w:ascii="Arial" w:hAnsi="Arial" w:cs="Arial"/>
           <w:b/>
-          <w:sz w:val="28"/>
-          <w:szCs w:val="28"/>
-          <w:lang w:val="ro-MD"/>
+          <w:noProof/>
+          <w:sz w:val="28"/>
+          <w:szCs w:val="28"/>
+          <w:lang w:val="ro-RO" w:eastAsia="ro-RO"/>
         </w:rPr>
         <w:drawing>
           <wp:inline distT="0" distB="0" distL="0" distR="0" wp14:anchorId="289D591B" wp14:editId="284FF067">
@@ -3607,12 +3635,3553 @@
     </w:p>
     <w:p>
       <w:pPr>
-        <w:rPr>
-          <w:rFonts w:ascii="Arial" w:hAnsi="Arial" w:cs="Arial"/>
-          <w:b/>
-          <w:sz w:val="28"/>
-          <w:szCs w:val="28"/>
-          <w:lang w:val="ro-MD"/>
+        <w:spacing w:after="0" w:line="240" w:lineRule="auto"/>
+        <w:rPr>
+          <w:rFonts w:ascii="Arial" w:hAnsi="Arial" w:cs="Arial"/>
+          <w:b/>
+          <w:sz w:val="28"/>
+          <w:szCs w:val="28"/>
+        </w:rPr>
+      </w:pPr>
+      <w:r>
+        <w:rPr>
+          <w:rFonts w:ascii="Arial" w:eastAsia="Times New Roman" w:hAnsi="Arial" w:cs="Arial"/>
+          <w:b/>
+          <w:bCs/>
+          <w:color w:val="000000"/>
+          <w:sz w:val="28"/>
+          <w:szCs w:val="24"/>
+          <w:shd w:val="clear" w:color="auto" w:fill="00FF00"/>
+          <w:lang w:val="ro-RO" w:eastAsia="ro-RO"/>
+        </w:rPr>
+        <w:t>Id3</w:t>
+      </w:r>
+      <w:r>
+        <w:rPr>
+          <w:rFonts w:ascii="Arial" w:eastAsia="Times New Roman" w:hAnsi="Arial" w:cs="Arial"/>
+          <w:b/>
+          <w:bCs/>
+          <w:color w:val="000000"/>
+          <w:sz w:val="28"/>
+          <w:szCs w:val="24"/>
+          <w:shd w:val="clear" w:color="auto" w:fill="00FF00"/>
+          <w:lang w:val="ro-RO" w:eastAsia="ro-RO"/>
+        </w:rPr>
+        <w:t>:</w:t>
+      </w:r>
+      <w:r>
+        <w:rPr>
+          <w:rFonts w:ascii="Arial" w:eastAsia="Times New Roman" w:hAnsi="Arial" w:cs="Arial"/>
+          <w:b/>
+          <w:bCs/>
+          <w:color w:val="000000"/>
+          <w:sz w:val="28"/>
+          <w:szCs w:val="24"/>
+          <w:shd w:val="clear" w:color="auto" w:fill="00FF00"/>
+          <w:lang w:val="ro-RO" w:eastAsia="ro-RO"/>
+        </w:rPr>
+        <w:t xml:space="preserve"> </w:t>
+      </w:r>
+      <w:r>
+        <w:rPr>
+          <w:rFonts w:ascii="Arial" w:hAnsi="Arial" w:cs="Arial"/>
+          <w:b/>
+          <w:sz w:val="28"/>
+          <w:szCs w:val="28"/>
+        </w:rPr>
+        <w:t xml:space="preserve">Bug -  </w:t>
+      </w:r>
+      <w:r>
+        <w:rPr>
+          <w:rFonts w:ascii="Arial" w:hAnsi="Arial" w:cs="Arial"/>
+          <w:b/>
+          <w:sz w:val="28"/>
+          <w:szCs w:val="28"/>
+        </w:rPr>
+        <w:t xml:space="preserve">Text care </w:t>
+      </w:r>
+      <w:proofErr w:type="spellStart"/>
+      <w:r>
+        <w:rPr>
+          <w:rFonts w:ascii="Arial" w:hAnsi="Arial" w:cs="Arial"/>
+          <w:b/>
+          <w:sz w:val="28"/>
+          <w:szCs w:val="28"/>
+        </w:rPr>
+        <w:t>arată</w:t>
+      </w:r>
+      <w:proofErr w:type="spellEnd"/>
+      <w:r>
+        <w:rPr>
+          <w:rFonts w:ascii="Arial" w:hAnsi="Arial" w:cs="Arial"/>
+          <w:b/>
+          <w:sz w:val="28"/>
+          <w:szCs w:val="28"/>
+        </w:rPr>
+        <w:t xml:space="preserve"> ca un link </w:t>
+      </w:r>
+      <w:proofErr w:type="spellStart"/>
+      <w:r>
+        <w:rPr>
+          <w:rFonts w:ascii="Arial" w:hAnsi="Arial" w:cs="Arial"/>
+          <w:b/>
+          <w:sz w:val="28"/>
+          <w:szCs w:val="28"/>
+        </w:rPr>
+        <w:t>dar</w:t>
+      </w:r>
+      <w:proofErr w:type="spellEnd"/>
+      <w:r>
+        <w:rPr>
+          <w:rFonts w:ascii="Arial" w:hAnsi="Arial" w:cs="Arial"/>
+          <w:b/>
+          <w:sz w:val="28"/>
+          <w:szCs w:val="28"/>
+        </w:rPr>
+        <w:t xml:space="preserve"> nu se </w:t>
+      </w:r>
+      <w:proofErr w:type="spellStart"/>
+      <w:r>
+        <w:rPr>
+          <w:rFonts w:ascii="Arial" w:hAnsi="Arial" w:cs="Arial"/>
+          <w:b/>
+          <w:sz w:val="28"/>
+          <w:szCs w:val="28"/>
+        </w:rPr>
+        <w:t>comportă</w:t>
+      </w:r>
+      <w:proofErr w:type="spellEnd"/>
+      <w:r>
+        <w:rPr>
+          <w:rFonts w:ascii="Arial" w:hAnsi="Arial" w:cs="Arial"/>
+          <w:b/>
+          <w:sz w:val="28"/>
+          <w:szCs w:val="28"/>
+        </w:rPr>
+        <w:t xml:space="preserve"> ca </w:t>
+      </w:r>
+      <w:proofErr w:type="spellStart"/>
+      <w:r>
+        <w:rPr>
+          <w:rFonts w:ascii="Arial" w:hAnsi="Arial" w:cs="Arial"/>
+          <w:b/>
+          <w:sz w:val="28"/>
+          <w:szCs w:val="28"/>
+        </w:rPr>
+        <w:t>unul</w:t>
+      </w:r>
+      <w:proofErr w:type="spellEnd"/>
+      <w:r>
+        <w:rPr>
+          <w:rFonts w:ascii="Arial" w:hAnsi="Arial" w:cs="Arial"/>
+          <w:b/>
+          <w:sz w:val="28"/>
+          <w:szCs w:val="28"/>
+        </w:rPr>
+        <w:t xml:space="preserve"> </w:t>
+      </w:r>
+    </w:p>
+    <w:p>
+      <w:pPr>
+        <w:spacing w:after="0" w:line="240" w:lineRule="auto"/>
+        <w:rPr>
+          <w:rFonts w:ascii="Arial" w:eastAsia="Times New Roman" w:hAnsi="Arial" w:cs="Arial"/>
+          <w:b/>
+          <w:bCs/>
+          <w:color w:val="000000"/>
+          <w:sz w:val="28"/>
+          <w:szCs w:val="24"/>
+          <w:shd w:val="clear" w:color="auto" w:fill="00FF00"/>
+          <w:lang w:val="ro-RO" w:eastAsia="ro-RO"/>
+        </w:rPr>
+      </w:pPr>
+    </w:p>
+    <w:p>
+      <w:pPr>
+        <w:spacing w:after="0" w:line="240" w:lineRule="auto"/>
+        <w:rPr>
+          <w:rFonts w:ascii="Arial" w:hAnsi="Arial" w:cs="Arial"/>
+          <w:b/>
+          <w:sz w:val="28"/>
+          <w:szCs w:val="28"/>
+        </w:rPr>
+      </w:pPr>
+      <w:proofErr w:type="gramStart"/>
+      <w:r>
+        <w:rPr>
+          <w:rFonts w:ascii="Arial" w:hAnsi="Arial" w:cs="Arial"/>
+          <w:b/>
+          <w:sz w:val="28"/>
+          <w:szCs w:val="28"/>
+        </w:rPr>
+        <w:t>Student :</w:t>
+      </w:r>
+      <w:proofErr w:type="gramEnd"/>
+      <w:r>
+        <w:rPr>
+          <w:rFonts w:ascii="Arial" w:hAnsi="Arial" w:cs="Arial"/>
+          <w:b/>
+          <w:sz w:val="28"/>
+          <w:szCs w:val="28"/>
+        </w:rPr>
+        <w:t xml:space="preserve"> </w:t>
+      </w:r>
+      <w:r>
+        <w:rPr>
+          <w:rFonts w:ascii="Arial" w:hAnsi="Arial" w:cs="Arial"/>
+          <w:sz w:val="28"/>
+          <w:szCs w:val="28"/>
+        </w:rPr>
+        <w:t>Gorie Ioana</w:t>
+      </w:r>
+    </w:p>
+    <w:p>
+      <w:pPr>
+        <w:spacing w:after="0" w:line="240" w:lineRule="auto"/>
+        <w:rPr>
+          <w:rFonts w:ascii="Times New Roman" w:eastAsia="Times New Roman" w:hAnsi="Times New Roman" w:cs="Times New Roman"/>
+          <w:sz w:val="28"/>
+          <w:szCs w:val="28"/>
+          <w:lang w:val="ro-RO" w:eastAsia="ro-RO"/>
+        </w:rPr>
+      </w:pPr>
+    </w:p>
+    <w:p>
+      <w:pPr>
+        <w:spacing w:after="0" w:line="240" w:lineRule="auto"/>
+        <w:rPr>
+          <w:rFonts w:ascii="Times New Roman" w:eastAsia="Times New Roman" w:hAnsi="Times New Roman" w:cs="Times New Roman"/>
+          <w:sz w:val="28"/>
+          <w:szCs w:val="28"/>
+          <w:lang w:val="ro-RO" w:eastAsia="ro-RO"/>
+        </w:rPr>
+      </w:pPr>
+      <w:r>
+        <w:rPr>
+          <w:rFonts w:ascii="Arial" w:eastAsia="Times New Roman" w:hAnsi="Arial" w:cs="Arial"/>
+          <w:b/>
+          <w:bCs/>
+          <w:color w:val="000000"/>
+          <w:sz w:val="28"/>
+          <w:szCs w:val="28"/>
+          <w:shd w:val="clear" w:color="auto" w:fill="FFFFFF"/>
+          <w:lang w:val="ro-RO" w:eastAsia="ro-RO"/>
+        </w:rPr>
+        <w:t>Titlu:</w:t>
+      </w:r>
+      <w:r>
+        <w:rPr>
+          <w:rFonts w:ascii="Arial" w:eastAsia="Times New Roman" w:hAnsi="Arial" w:cs="Arial"/>
+          <w:color w:val="000000"/>
+          <w:sz w:val="28"/>
+          <w:szCs w:val="28"/>
+          <w:shd w:val="clear" w:color="auto" w:fill="FFFFFF"/>
+          <w:lang w:val="ro-RO" w:eastAsia="ro-RO"/>
+        </w:rPr>
+        <w:t xml:space="preserve"> Verifică comportamentul sistemului atunci când se face click pe textul ATM Services din pagina Home care arată ca un link, dar nu este un link</w:t>
+      </w:r>
+    </w:p>
+    <w:p>
+      <w:pPr>
+        <w:spacing w:after="0" w:line="240" w:lineRule="auto"/>
+        <w:rPr>
+          <w:rFonts w:ascii="Times New Roman" w:eastAsia="Times New Roman" w:hAnsi="Times New Roman" w:cs="Times New Roman"/>
+          <w:sz w:val="28"/>
+          <w:szCs w:val="28"/>
+          <w:lang w:val="ro-RO" w:eastAsia="ro-RO"/>
+        </w:rPr>
+      </w:pPr>
+    </w:p>
+    <w:p>
+      <w:pPr>
+        <w:spacing w:after="0" w:line="240" w:lineRule="auto"/>
+        <w:rPr>
+          <w:rFonts w:ascii="Times New Roman" w:eastAsia="Times New Roman" w:hAnsi="Times New Roman" w:cs="Times New Roman"/>
+          <w:sz w:val="28"/>
+          <w:szCs w:val="28"/>
+          <w:lang w:val="ro-RO" w:eastAsia="ro-RO"/>
+        </w:rPr>
+      </w:pPr>
+      <w:r>
+        <w:rPr>
+          <w:rFonts w:ascii="Arial" w:eastAsia="Times New Roman" w:hAnsi="Arial" w:cs="Arial"/>
+          <w:b/>
+          <w:bCs/>
+          <w:color w:val="000000"/>
+          <w:sz w:val="28"/>
+          <w:szCs w:val="28"/>
+          <w:shd w:val="clear" w:color="auto" w:fill="FFFFFF"/>
+          <w:lang w:val="ro-RO" w:eastAsia="ro-RO"/>
+        </w:rPr>
+        <w:t>Descriere:</w:t>
+      </w:r>
+      <w:r>
+        <w:rPr>
+          <w:rFonts w:ascii="Arial" w:eastAsia="Times New Roman" w:hAnsi="Arial" w:cs="Arial"/>
+          <w:color w:val="000000"/>
+          <w:sz w:val="28"/>
+          <w:szCs w:val="28"/>
+          <w:shd w:val="clear" w:color="auto" w:fill="FFFFFF"/>
+          <w:lang w:val="ro-RO" w:eastAsia="ro-RO"/>
+        </w:rPr>
+        <w:t xml:space="preserve"> Testul verifică dacă sistemul se comportă corespunzător atunci când utilizatorul face click pe textul ATM Services din pagina Home, care pare a fi un link, dar nu este de fapt un link.</w:t>
+      </w:r>
+    </w:p>
+    <w:p>
+      <w:pPr>
+        <w:spacing w:after="0" w:line="240" w:lineRule="auto"/>
+        <w:rPr>
+          <w:rFonts w:ascii="Times New Roman" w:eastAsia="Times New Roman" w:hAnsi="Times New Roman" w:cs="Times New Roman"/>
+          <w:sz w:val="28"/>
+          <w:szCs w:val="28"/>
+          <w:lang w:val="ro-RO" w:eastAsia="ro-RO"/>
+        </w:rPr>
+      </w:pPr>
+    </w:p>
+    <w:p>
+      <w:pPr>
+        <w:spacing w:after="0" w:line="240" w:lineRule="auto"/>
+        <w:rPr>
+          <w:rFonts w:ascii="Times New Roman" w:eastAsia="Times New Roman" w:hAnsi="Times New Roman" w:cs="Times New Roman"/>
+          <w:sz w:val="28"/>
+          <w:szCs w:val="28"/>
+          <w:lang w:val="ro-RO" w:eastAsia="ro-RO"/>
+        </w:rPr>
+      </w:pPr>
+      <w:r>
+        <w:rPr>
+          <w:rFonts w:ascii="Arial" w:eastAsia="Times New Roman" w:hAnsi="Arial" w:cs="Arial"/>
+          <w:b/>
+          <w:bCs/>
+          <w:color w:val="000000"/>
+          <w:sz w:val="28"/>
+          <w:szCs w:val="28"/>
+          <w:shd w:val="clear" w:color="auto" w:fill="FFFFFF"/>
+          <w:lang w:val="ro-RO" w:eastAsia="ro-RO"/>
+        </w:rPr>
+        <w:t xml:space="preserve">Id unic: </w:t>
+      </w:r>
+      <w:r>
+        <w:rPr>
+          <w:rFonts w:ascii="Arial" w:eastAsia="Times New Roman" w:hAnsi="Arial" w:cs="Arial"/>
+          <w:color w:val="000000"/>
+          <w:sz w:val="28"/>
+          <w:szCs w:val="28"/>
+          <w:shd w:val="clear" w:color="auto" w:fill="FFFFFF"/>
+          <w:lang w:val="ro-RO" w:eastAsia="ro-RO"/>
+        </w:rPr>
+        <w:t>TC00123</w:t>
+      </w:r>
+    </w:p>
+    <w:p>
+      <w:pPr>
+        <w:spacing w:after="0" w:line="240" w:lineRule="auto"/>
+        <w:rPr>
+          <w:rFonts w:ascii="Times New Roman" w:eastAsia="Times New Roman" w:hAnsi="Times New Roman" w:cs="Times New Roman"/>
+          <w:sz w:val="28"/>
+          <w:szCs w:val="28"/>
+          <w:lang w:val="ro-RO" w:eastAsia="ro-RO"/>
+        </w:rPr>
+      </w:pPr>
+    </w:p>
+    <w:p>
+      <w:pPr>
+        <w:spacing w:after="0" w:line="240" w:lineRule="auto"/>
+        <w:rPr>
+          <w:rFonts w:ascii="Times New Roman" w:eastAsia="Times New Roman" w:hAnsi="Times New Roman" w:cs="Times New Roman"/>
+          <w:sz w:val="28"/>
+          <w:szCs w:val="28"/>
+          <w:lang w:val="ro-RO" w:eastAsia="ro-RO"/>
+        </w:rPr>
+      </w:pPr>
+      <w:r>
+        <w:rPr>
+          <w:rFonts w:ascii="Arial" w:eastAsia="Times New Roman" w:hAnsi="Arial" w:cs="Arial"/>
+          <w:b/>
+          <w:bCs/>
+          <w:color w:val="000000"/>
+          <w:sz w:val="28"/>
+          <w:szCs w:val="28"/>
+          <w:shd w:val="clear" w:color="auto" w:fill="FFFFFF"/>
+          <w:lang w:val="ro-RO" w:eastAsia="ro-RO"/>
+        </w:rPr>
+        <w:t>Prioritatea testului:</w:t>
+      </w:r>
+      <w:r>
+        <w:rPr>
+          <w:rFonts w:ascii="Arial" w:eastAsia="Times New Roman" w:hAnsi="Arial" w:cs="Arial"/>
+          <w:color w:val="000000"/>
+          <w:sz w:val="28"/>
+          <w:szCs w:val="28"/>
+          <w:shd w:val="clear" w:color="auto" w:fill="FFFFFF"/>
+          <w:lang w:val="ro-RO" w:eastAsia="ro-RO"/>
+        </w:rPr>
+        <w:t xml:space="preserve"> Low</w:t>
+      </w:r>
+      <w:r>
+        <w:rPr>
+          <w:rFonts w:ascii="Arial" w:eastAsia="Times New Roman" w:hAnsi="Arial" w:cs="Arial"/>
+          <w:color w:val="000000"/>
+          <w:sz w:val="28"/>
+          <w:szCs w:val="28"/>
+          <w:shd w:val="clear" w:color="auto" w:fill="FFFFFF"/>
+          <w:lang w:val="ro-RO" w:eastAsia="ro-RO"/>
+        </w:rPr>
+        <w:t xml:space="preserve"> Severity, Low Priority</w:t>
+      </w:r>
+    </w:p>
+    <w:p>
+      <w:pPr>
+        <w:spacing w:after="0" w:line="240" w:lineRule="auto"/>
+        <w:rPr>
+          <w:rFonts w:ascii="Times New Roman" w:eastAsia="Times New Roman" w:hAnsi="Times New Roman" w:cs="Times New Roman"/>
+          <w:sz w:val="28"/>
+          <w:szCs w:val="28"/>
+          <w:lang w:val="ro-RO" w:eastAsia="ro-RO"/>
+        </w:rPr>
+      </w:pPr>
+    </w:p>
+    <w:p>
+      <w:pPr>
+        <w:spacing w:after="0" w:line="240" w:lineRule="auto"/>
+        <w:rPr>
+          <w:rFonts w:ascii="Times New Roman" w:eastAsia="Times New Roman" w:hAnsi="Times New Roman" w:cs="Times New Roman"/>
+          <w:sz w:val="28"/>
+          <w:szCs w:val="28"/>
+          <w:lang w:val="ro-RO" w:eastAsia="ro-RO"/>
+        </w:rPr>
+      </w:pPr>
+      <w:r>
+        <w:rPr>
+          <w:rFonts w:ascii="Arial" w:eastAsia="Times New Roman" w:hAnsi="Arial" w:cs="Arial"/>
+          <w:b/>
+          <w:bCs/>
+          <w:color w:val="000000"/>
+          <w:sz w:val="28"/>
+          <w:szCs w:val="28"/>
+          <w:shd w:val="clear" w:color="auto" w:fill="FFFFFF"/>
+          <w:lang w:val="ro-RO" w:eastAsia="ro-RO"/>
+        </w:rPr>
+        <w:t xml:space="preserve">User: </w:t>
+      </w:r>
+      <w:r>
+        <w:rPr>
+          <w:rFonts w:ascii="Arial" w:eastAsia="Times New Roman" w:hAnsi="Arial" w:cs="Arial"/>
+          <w:color w:val="000000"/>
+          <w:sz w:val="28"/>
+          <w:szCs w:val="28"/>
+          <w:shd w:val="clear" w:color="auto" w:fill="FFFFFF"/>
+          <w:lang w:val="ro-RO" w:eastAsia="ro-RO"/>
+        </w:rPr>
+        <w:t>ioana_gorie</w:t>
+      </w:r>
+    </w:p>
+    <w:p>
+      <w:pPr>
+        <w:spacing w:after="0" w:line="240" w:lineRule="auto"/>
+        <w:rPr>
+          <w:rFonts w:ascii="Times New Roman" w:eastAsia="Times New Roman" w:hAnsi="Times New Roman" w:cs="Times New Roman"/>
+          <w:sz w:val="28"/>
+          <w:szCs w:val="28"/>
+          <w:lang w:val="ro-RO" w:eastAsia="ro-RO"/>
+        </w:rPr>
+      </w:pPr>
+    </w:p>
+    <w:p>
+      <w:pPr>
+        <w:spacing w:after="0" w:line="240" w:lineRule="auto"/>
+        <w:rPr>
+          <w:rFonts w:ascii="Times New Roman" w:eastAsia="Times New Roman" w:hAnsi="Times New Roman" w:cs="Times New Roman"/>
+          <w:sz w:val="28"/>
+          <w:szCs w:val="28"/>
+          <w:lang w:val="ro-RO" w:eastAsia="ro-RO"/>
+        </w:rPr>
+      </w:pPr>
+      <w:r>
+        <w:rPr>
+          <w:rFonts w:ascii="Arial" w:eastAsia="Times New Roman" w:hAnsi="Arial" w:cs="Arial"/>
+          <w:b/>
+          <w:bCs/>
+          <w:color w:val="000000"/>
+          <w:sz w:val="28"/>
+          <w:szCs w:val="28"/>
+          <w:shd w:val="clear" w:color="auto" w:fill="FFFFFF"/>
+          <w:lang w:val="ro-RO" w:eastAsia="ro-RO"/>
+        </w:rPr>
+        <w:t xml:space="preserve">Precondiții: </w:t>
+      </w:r>
+      <w:r>
+        <w:rPr>
+          <w:rFonts w:ascii="Arial" w:eastAsia="Times New Roman" w:hAnsi="Arial" w:cs="Arial"/>
+          <w:color w:val="000000"/>
+          <w:sz w:val="28"/>
+          <w:szCs w:val="28"/>
+          <w:shd w:val="clear" w:color="auto" w:fill="FFFFFF"/>
+          <w:lang w:val="ro-RO" w:eastAsia="ro-RO"/>
+        </w:rPr>
+        <w:t> Utilizatorul trebuie să fie conectat la internet</w:t>
+      </w:r>
+    </w:p>
+    <w:p>
+      <w:pPr>
+        <w:spacing w:after="0" w:line="240" w:lineRule="auto"/>
+        <w:ind w:left="1440"/>
+        <w:rPr>
+          <w:rFonts w:ascii="Times New Roman" w:eastAsia="Times New Roman" w:hAnsi="Times New Roman" w:cs="Times New Roman"/>
+          <w:sz w:val="28"/>
+          <w:szCs w:val="28"/>
+          <w:lang w:val="ro-RO" w:eastAsia="ro-RO"/>
+        </w:rPr>
+      </w:pPr>
+      <w:r>
+        <w:rPr>
+          <w:rFonts w:ascii="Arial" w:eastAsia="Times New Roman" w:hAnsi="Arial" w:cs="Arial"/>
+          <w:color w:val="000000"/>
+          <w:sz w:val="28"/>
+          <w:szCs w:val="28"/>
+          <w:shd w:val="clear" w:color="auto" w:fill="FFFFFF"/>
+          <w:lang w:val="ro-RO" w:eastAsia="ro-RO"/>
+        </w:rPr>
+        <w:t>Utilizatorul are acces la pagina Home a sistemului</w:t>
+      </w:r>
+    </w:p>
+    <w:p>
+      <w:pPr>
+        <w:spacing w:after="0" w:line="240" w:lineRule="auto"/>
+        <w:rPr>
+          <w:rFonts w:ascii="Times New Roman" w:eastAsia="Times New Roman" w:hAnsi="Times New Roman" w:cs="Times New Roman"/>
+          <w:sz w:val="28"/>
+          <w:szCs w:val="28"/>
+          <w:lang w:val="ro-RO" w:eastAsia="ro-RO"/>
+        </w:rPr>
+      </w:pPr>
+    </w:p>
+    <w:p>
+      <w:pPr>
+        <w:spacing w:after="0" w:line="240" w:lineRule="auto"/>
+        <w:rPr>
+          <w:rFonts w:ascii="Times New Roman" w:eastAsia="Times New Roman" w:hAnsi="Times New Roman" w:cs="Times New Roman"/>
+          <w:sz w:val="28"/>
+          <w:szCs w:val="28"/>
+          <w:lang w:val="ro-RO" w:eastAsia="ro-RO"/>
+        </w:rPr>
+      </w:pPr>
+      <w:r>
+        <w:rPr>
+          <w:rFonts w:ascii="Arial" w:eastAsia="Times New Roman" w:hAnsi="Arial" w:cs="Arial"/>
+          <w:b/>
+          <w:bCs/>
+          <w:color w:val="000000"/>
+          <w:sz w:val="28"/>
+          <w:szCs w:val="28"/>
+          <w:shd w:val="clear" w:color="auto" w:fill="FFFFFF"/>
+          <w:lang w:val="ro-RO" w:eastAsia="ro-RO"/>
+        </w:rPr>
+        <w:t>Acțiuni / pași de testare:</w:t>
+      </w:r>
+      <w:r>
+        <w:rPr>
+          <w:rFonts w:ascii="Arial" w:eastAsia="Times New Roman" w:hAnsi="Arial" w:cs="Arial"/>
+          <w:color w:val="000000"/>
+          <w:sz w:val="28"/>
+          <w:szCs w:val="28"/>
+          <w:shd w:val="clear" w:color="auto" w:fill="FFFFFF"/>
+          <w:lang w:val="ro-RO" w:eastAsia="ro-RO"/>
+        </w:rPr>
+        <w:t xml:space="preserve"> 1)  Accesați site-ul ParaBank</w:t>
+      </w:r>
+    </w:p>
+    <w:p>
+      <w:pPr>
+        <w:spacing w:after="0" w:line="240" w:lineRule="auto"/>
+        <w:ind w:left="2160" w:firstLine="720"/>
+        <w:rPr>
+          <w:rFonts w:ascii="Times New Roman" w:eastAsia="Times New Roman" w:hAnsi="Times New Roman" w:cs="Times New Roman"/>
+          <w:sz w:val="28"/>
+          <w:szCs w:val="28"/>
+          <w:lang w:val="ro-RO" w:eastAsia="ro-RO"/>
+        </w:rPr>
+      </w:pPr>
+      <w:r>
+        <w:rPr>
+          <w:rFonts w:ascii="Arial" w:eastAsia="Times New Roman" w:hAnsi="Arial" w:cs="Arial"/>
+          <w:color w:val="000000"/>
+          <w:sz w:val="28"/>
+          <w:szCs w:val="28"/>
+          <w:shd w:val="clear" w:color="auto" w:fill="FFFFFF"/>
+          <w:lang w:val="ro-RO" w:eastAsia="ro-RO"/>
+        </w:rPr>
+        <w:t>2)  Accesați pagina Home a sistemului dacă </w:t>
+      </w:r>
+    </w:p>
+    <w:p>
+      <w:pPr>
+        <w:spacing w:after="0" w:line="240" w:lineRule="auto"/>
+        <w:ind w:left="2160" w:firstLine="720"/>
+        <w:rPr>
+          <w:rFonts w:ascii="Times New Roman" w:eastAsia="Times New Roman" w:hAnsi="Times New Roman" w:cs="Times New Roman"/>
+          <w:sz w:val="28"/>
+          <w:szCs w:val="28"/>
+          <w:lang w:val="ro-RO" w:eastAsia="ro-RO"/>
+        </w:rPr>
+      </w:pPr>
+      <w:r>
+        <w:rPr>
+          <w:rFonts w:ascii="Arial" w:eastAsia="Times New Roman" w:hAnsi="Arial" w:cs="Arial"/>
+          <w:color w:val="000000"/>
+          <w:sz w:val="28"/>
+          <w:szCs w:val="28"/>
+          <w:shd w:val="clear" w:color="auto" w:fill="FFFFFF"/>
+          <w:lang w:val="ro-RO" w:eastAsia="ro-RO"/>
+        </w:rPr>
+        <w:t>3) Căutați textul ATM Services pe pagină</w:t>
+      </w:r>
+    </w:p>
+    <w:p>
+      <w:pPr>
+        <w:spacing w:after="0" w:line="240" w:lineRule="auto"/>
+        <w:ind w:left="2160" w:firstLine="720"/>
+        <w:rPr>
+          <w:rFonts w:ascii="Times New Roman" w:eastAsia="Times New Roman" w:hAnsi="Times New Roman" w:cs="Times New Roman"/>
+          <w:sz w:val="28"/>
+          <w:szCs w:val="28"/>
+          <w:lang w:val="ro-RO" w:eastAsia="ro-RO"/>
+        </w:rPr>
+      </w:pPr>
+      <w:r>
+        <w:rPr>
+          <w:rFonts w:ascii="Arial" w:eastAsia="Times New Roman" w:hAnsi="Arial" w:cs="Arial"/>
+          <w:color w:val="000000"/>
+          <w:sz w:val="28"/>
+          <w:szCs w:val="28"/>
+          <w:shd w:val="clear" w:color="auto" w:fill="FFFFFF"/>
+          <w:lang w:val="ro-RO" w:eastAsia="ro-RO"/>
+        </w:rPr>
+        <w:t>4) Faceți clic pe textul ATM Services</w:t>
+      </w:r>
+    </w:p>
+    <w:p>
+      <w:pPr>
+        <w:spacing w:after="0" w:line="240" w:lineRule="auto"/>
+        <w:rPr>
+          <w:rFonts w:ascii="Times New Roman" w:eastAsia="Times New Roman" w:hAnsi="Times New Roman" w:cs="Times New Roman"/>
+          <w:sz w:val="28"/>
+          <w:szCs w:val="28"/>
+          <w:lang w:val="ro-RO" w:eastAsia="ro-RO"/>
+        </w:rPr>
+      </w:pPr>
+    </w:p>
+    <w:p>
+      <w:pPr>
+        <w:spacing w:after="0" w:line="240" w:lineRule="auto"/>
+        <w:rPr>
+          <w:rFonts w:ascii="Arial" w:eastAsia="Times New Roman" w:hAnsi="Arial" w:cs="Arial"/>
+          <w:color w:val="000000"/>
+          <w:sz w:val="28"/>
+          <w:szCs w:val="28"/>
+          <w:shd w:val="clear" w:color="auto" w:fill="FFFFFF"/>
+          <w:lang w:val="ro-RO" w:eastAsia="ro-RO"/>
+        </w:rPr>
+      </w:pPr>
+      <w:r>
+        <w:rPr>
+          <w:rFonts w:ascii="Arial" w:eastAsia="Times New Roman" w:hAnsi="Arial" w:cs="Arial"/>
+          <w:b/>
+          <w:bCs/>
+          <w:color w:val="000000"/>
+          <w:sz w:val="28"/>
+          <w:szCs w:val="28"/>
+          <w:shd w:val="clear" w:color="auto" w:fill="FFFFFF"/>
+          <w:lang w:val="ro-RO" w:eastAsia="ro-RO"/>
+        </w:rPr>
+        <w:t>Rezultat</w:t>
+      </w:r>
+      <w:r>
+        <w:rPr>
+          <w:rFonts w:ascii="Arial" w:eastAsia="Times New Roman" w:hAnsi="Arial" w:cs="Arial"/>
+          <w:b/>
+          <w:bCs/>
+          <w:color w:val="000000"/>
+          <w:sz w:val="28"/>
+          <w:szCs w:val="28"/>
+          <w:shd w:val="clear" w:color="auto" w:fill="FFFFFF"/>
+          <w:lang w:val="ro-RO" w:eastAsia="ro-RO"/>
+        </w:rPr>
+        <w:t>e</w:t>
+      </w:r>
+      <w:r>
+        <w:rPr>
+          <w:rFonts w:ascii="Arial" w:eastAsia="Times New Roman" w:hAnsi="Arial" w:cs="Arial"/>
+          <w:b/>
+          <w:bCs/>
+          <w:color w:val="000000"/>
+          <w:sz w:val="28"/>
+          <w:szCs w:val="28"/>
+          <w:shd w:val="clear" w:color="auto" w:fill="FFFFFF"/>
+          <w:lang w:val="ro-RO" w:eastAsia="ro-RO"/>
+        </w:rPr>
+        <w:t xml:space="preserve"> așteptat</w:t>
+      </w:r>
+      <w:r>
+        <w:rPr>
+          <w:rFonts w:ascii="Arial" w:eastAsia="Times New Roman" w:hAnsi="Arial" w:cs="Arial"/>
+          <w:b/>
+          <w:bCs/>
+          <w:color w:val="000000"/>
+          <w:sz w:val="28"/>
+          <w:szCs w:val="28"/>
+          <w:shd w:val="clear" w:color="auto" w:fill="FFFFFF"/>
+          <w:lang w:val="ro-RO" w:eastAsia="ro-RO"/>
+        </w:rPr>
+        <w:t>e</w:t>
+      </w:r>
+      <w:r>
+        <w:rPr>
+          <w:rFonts w:ascii="Arial" w:eastAsia="Times New Roman" w:hAnsi="Arial" w:cs="Arial"/>
+          <w:b/>
+          <w:bCs/>
+          <w:color w:val="000000"/>
+          <w:sz w:val="28"/>
+          <w:szCs w:val="28"/>
+          <w:shd w:val="clear" w:color="auto" w:fill="FFFFFF"/>
+          <w:lang w:val="ro-RO" w:eastAsia="ro-RO"/>
+        </w:rPr>
+        <w:t>:</w:t>
+      </w:r>
+      <w:r>
+        <w:rPr>
+          <w:rFonts w:ascii="Arial" w:eastAsia="Times New Roman" w:hAnsi="Arial" w:cs="Arial"/>
+          <w:color w:val="000000"/>
+          <w:sz w:val="28"/>
+          <w:szCs w:val="28"/>
+          <w:shd w:val="clear" w:color="auto" w:fill="FFFFFF"/>
+          <w:lang w:val="ro-RO" w:eastAsia="ro-RO"/>
+        </w:rPr>
+        <w:t xml:space="preserve"> Sistemul nu ar trebui să facă nimic atunci când se face clic pe textul ATM Services, deoarece acesta nu este un link. Nu trebuie să </w:t>
+      </w:r>
+      <w:r>
+        <w:rPr>
+          <w:rFonts w:ascii="Arial" w:eastAsia="Times New Roman" w:hAnsi="Arial" w:cs="Arial"/>
+          <w:color w:val="000000"/>
+          <w:sz w:val="28"/>
+          <w:szCs w:val="28"/>
+          <w:shd w:val="clear" w:color="auto" w:fill="FFFFFF"/>
+          <w:lang w:val="ro-RO" w:eastAsia="ro-RO"/>
+        </w:rPr>
+        <w:t>apară mesaje de eroare sau să se acceseze alte resurse.</w:t>
+      </w:r>
+    </w:p>
+    <w:p>
+      <w:pPr>
+        <w:spacing w:after="0" w:line="240" w:lineRule="auto"/>
+        <w:rPr>
+          <w:rFonts w:ascii="Arial" w:eastAsia="Times New Roman" w:hAnsi="Arial" w:cs="Arial"/>
+          <w:color w:val="000000"/>
+          <w:sz w:val="28"/>
+          <w:szCs w:val="28"/>
+          <w:shd w:val="clear" w:color="auto" w:fill="FFFFFF"/>
+          <w:lang w:val="ro-RO" w:eastAsia="ro-RO"/>
+        </w:rPr>
+      </w:pPr>
+    </w:p>
+    <w:p>
+      <w:pPr>
+        <w:spacing w:after="0" w:line="240" w:lineRule="auto"/>
+        <w:rPr>
+          <w:rFonts w:ascii="Arial" w:eastAsia="Times New Roman" w:hAnsi="Arial" w:cs="Arial"/>
+          <w:color w:val="000000"/>
+          <w:sz w:val="28"/>
+          <w:szCs w:val="28"/>
+          <w:shd w:val="clear" w:color="auto" w:fill="FFFFFF"/>
+          <w:lang w:val="ro-RO" w:eastAsia="ro-RO"/>
+        </w:rPr>
+      </w:pPr>
+      <w:r>
+        <w:rPr>
+          <w:rFonts w:ascii="Arial" w:eastAsia="Times New Roman" w:hAnsi="Arial" w:cs="Arial"/>
+          <w:b/>
+          <w:color w:val="000000"/>
+          <w:sz w:val="28"/>
+          <w:szCs w:val="28"/>
+          <w:shd w:val="clear" w:color="auto" w:fill="FFFFFF"/>
+          <w:lang w:val="ro-RO" w:eastAsia="ro-RO"/>
+        </w:rPr>
+        <w:t>Rezultate actuale:</w:t>
+      </w:r>
+      <w:r>
+        <w:rPr>
+          <w:rFonts w:ascii="Arial" w:eastAsia="Times New Roman" w:hAnsi="Arial" w:cs="Arial"/>
+          <w:color w:val="000000"/>
+          <w:sz w:val="28"/>
+          <w:szCs w:val="28"/>
+          <w:shd w:val="clear" w:color="auto" w:fill="FFFFFF"/>
+          <w:lang w:val="ro-RO" w:eastAsia="ro-RO"/>
+        </w:rPr>
+        <w:t xml:space="preserve"> Sistemul nu își schimbă starea atunci când se face click pe textul ATM Services</w:t>
+      </w:r>
+      <w:r>
+        <w:rPr>
+          <w:rFonts w:ascii="Arial" w:eastAsia="Times New Roman" w:hAnsi="Arial" w:cs="Arial"/>
+          <w:color w:val="000000"/>
+          <w:sz w:val="28"/>
+          <w:szCs w:val="28"/>
+          <w:shd w:val="clear" w:color="auto" w:fill="FFFFFF"/>
+          <w:lang w:val="ro-RO" w:eastAsia="ro-RO"/>
+        </w:rPr>
+        <w:t>.</w:t>
+      </w:r>
+    </w:p>
+    <w:p>
+      <w:pPr>
+        <w:spacing w:after="0" w:line="240" w:lineRule="auto"/>
+        <w:rPr>
+          <w:rFonts w:ascii="Times New Roman" w:eastAsia="Times New Roman" w:hAnsi="Times New Roman" w:cs="Times New Roman"/>
+          <w:sz w:val="28"/>
+          <w:szCs w:val="28"/>
+          <w:lang w:val="ro-RO" w:eastAsia="ro-RO"/>
+        </w:rPr>
+      </w:pPr>
+    </w:p>
+    <w:p>
+      <w:pPr>
+        <w:spacing w:after="0" w:line="240" w:lineRule="auto"/>
+        <w:rPr>
+          <w:rFonts w:ascii="Times New Roman" w:eastAsia="Times New Roman" w:hAnsi="Times New Roman" w:cs="Times New Roman"/>
+          <w:sz w:val="28"/>
+          <w:szCs w:val="28"/>
+          <w:lang w:val="ro-RO" w:eastAsia="ro-RO"/>
+        </w:rPr>
+      </w:pPr>
+      <w:r>
+        <w:rPr>
+          <w:rFonts w:ascii="Arial" w:eastAsia="Times New Roman" w:hAnsi="Arial" w:cs="Arial"/>
+          <w:b/>
+          <w:bCs/>
+          <w:color w:val="000000"/>
+          <w:sz w:val="28"/>
+          <w:szCs w:val="28"/>
+          <w:shd w:val="clear" w:color="auto" w:fill="FFFFFF"/>
+          <w:lang w:val="ro-RO" w:eastAsia="ro-RO"/>
+        </w:rPr>
+        <w:t>Date de testare:</w:t>
+      </w:r>
+      <w:r>
+        <w:rPr>
+          <w:rFonts w:ascii="Arial" w:eastAsia="Times New Roman" w:hAnsi="Arial" w:cs="Arial"/>
+          <w:b/>
+          <w:bCs/>
+          <w:color w:val="000000"/>
+          <w:sz w:val="28"/>
+          <w:szCs w:val="28"/>
+          <w:shd w:val="clear" w:color="auto" w:fill="FFFFFF"/>
+          <w:lang w:val="ro-RO" w:eastAsia="ro-RO"/>
+        </w:rPr>
+        <w:t xml:space="preserve"> </w:t>
+      </w:r>
+      <w:r>
+        <w:rPr>
+          <w:rFonts w:ascii="Arial" w:eastAsia="Times New Roman" w:hAnsi="Arial" w:cs="Arial"/>
+          <w:bCs/>
+          <w:color w:val="000000"/>
+          <w:sz w:val="28"/>
+          <w:szCs w:val="28"/>
+          <w:shd w:val="clear" w:color="auto" w:fill="FFFFFF"/>
+          <w:lang w:val="ro-RO" w:eastAsia="ro-RO"/>
+        </w:rPr>
+        <w:t>Nu sunt necesare date de testare necesare pentru a verifica această funcționalitate deoarece nu este nevoie ca utilizatorul să fie logat pentru a o putea utiliza.</w:t>
+      </w:r>
+    </w:p>
+    <w:p>
+      <w:pPr>
+        <w:spacing w:after="0" w:line="240" w:lineRule="auto"/>
+        <w:rPr>
+          <w:rFonts w:ascii="Times New Roman" w:eastAsia="Times New Roman" w:hAnsi="Times New Roman" w:cs="Times New Roman"/>
+          <w:sz w:val="28"/>
+          <w:szCs w:val="28"/>
+          <w:lang w:val="ro-RO" w:eastAsia="ro-RO"/>
+        </w:rPr>
+      </w:pPr>
+    </w:p>
+    <w:p>
+      <w:pPr>
+        <w:spacing w:after="0" w:line="240" w:lineRule="auto"/>
+        <w:rPr>
+          <w:rFonts w:ascii="Times New Roman" w:eastAsia="Times New Roman" w:hAnsi="Times New Roman" w:cs="Times New Roman"/>
+          <w:sz w:val="28"/>
+          <w:szCs w:val="28"/>
+          <w:lang w:val="ro-RO" w:eastAsia="ro-RO"/>
+        </w:rPr>
+      </w:pPr>
+      <w:r>
+        <w:rPr>
+          <w:rFonts w:ascii="Arial" w:eastAsia="Times New Roman" w:hAnsi="Arial" w:cs="Arial"/>
+          <w:b/>
+          <w:bCs/>
+          <w:color w:val="000000"/>
+          <w:sz w:val="28"/>
+          <w:szCs w:val="28"/>
+          <w:shd w:val="clear" w:color="auto" w:fill="FFFFFF"/>
+          <w:lang w:val="ro-RO" w:eastAsia="ro-RO"/>
+        </w:rPr>
+        <w:t>Stare:</w:t>
+      </w:r>
+    </w:p>
+    <w:p>
+      <w:pPr>
+        <w:spacing w:after="0" w:line="240" w:lineRule="auto"/>
+        <w:rPr>
+          <w:rFonts w:ascii="Times New Roman" w:eastAsia="Times New Roman" w:hAnsi="Times New Roman" w:cs="Times New Roman"/>
+          <w:sz w:val="28"/>
+          <w:szCs w:val="28"/>
+          <w:lang w:val="ro-RO" w:eastAsia="ro-RO"/>
+        </w:rPr>
+      </w:pPr>
+    </w:p>
+    <w:p>
+      <w:pPr>
+        <w:spacing w:after="0" w:line="240" w:lineRule="auto"/>
+        <w:rPr>
+          <w:rFonts w:ascii="Times New Roman" w:eastAsia="Times New Roman" w:hAnsi="Times New Roman" w:cs="Times New Roman"/>
+          <w:sz w:val="28"/>
+          <w:szCs w:val="28"/>
+          <w:lang w:eastAsia="ro-RO"/>
+        </w:rPr>
+      </w:pPr>
+      <w:r>
+        <w:rPr>
+          <w:rFonts w:ascii="Arial" w:eastAsia="Times New Roman" w:hAnsi="Arial" w:cs="Arial"/>
+          <w:color w:val="000000"/>
+          <w:sz w:val="28"/>
+          <w:szCs w:val="28"/>
+          <w:shd w:val="clear" w:color="auto" w:fill="FFFFFF"/>
+          <w:lang w:val="ro-RO" w:eastAsia="ro-RO"/>
+        </w:rPr>
+        <w:t>Testul va fi marcat ca "Fail" dacă se întâmplă ceva în afara așteptărilor (de exemplu, sistemul navighează la o altă pagină sau apare o eroare) sau cu “Pass” în caz contrar</w:t>
+      </w:r>
+      <w:r>
+        <w:rPr>
+          <w:rFonts w:ascii="Arial" w:eastAsia="Times New Roman" w:hAnsi="Arial" w:cs="Arial"/>
+          <w:color w:val="000000"/>
+          <w:sz w:val="28"/>
+          <w:szCs w:val="28"/>
+          <w:shd w:val="clear" w:color="auto" w:fill="FFFFFF"/>
+          <w:lang w:val="ro-RO" w:eastAsia="ro-RO"/>
+        </w:rPr>
+        <w:t xml:space="preserve">. În situația noastră va fi marcat cu </w:t>
+      </w:r>
+      <w:r>
+        <w:rPr>
+          <w:rFonts w:ascii="Arial" w:eastAsia="Times New Roman" w:hAnsi="Arial" w:cs="Arial"/>
+          <w:color w:val="000000"/>
+          <w:sz w:val="28"/>
+          <w:szCs w:val="28"/>
+          <w:shd w:val="clear" w:color="auto" w:fill="FFFFFF"/>
+          <w:lang w:eastAsia="ro-RO"/>
+        </w:rPr>
+        <w:t>“Pass”.</w:t>
+      </w:r>
+    </w:p>
+    <w:p>
+      <w:pPr>
+        <w:spacing w:after="0" w:line="240" w:lineRule="auto"/>
+        <w:rPr>
+          <w:rFonts w:ascii="Times New Roman" w:eastAsia="Times New Roman" w:hAnsi="Times New Roman" w:cs="Times New Roman"/>
+          <w:sz w:val="28"/>
+          <w:szCs w:val="28"/>
+          <w:lang w:val="ro-RO" w:eastAsia="ro-RO"/>
+        </w:rPr>
+      </w:pPr>
+    </w:p>
+    <w:p>
+      <w:pPr>
+        <w:spacing w:after="0" w:line="240" w:lineRule="auto"/>
+        <w:rPr>
+          <w:rFonts w:ascii="Arial" w:eastAsia="Times New Roman" w:hAnsi="Arial" w:cs="Arial"/>
+          <w:b/>
+          <w:bCs/>
+          <w:color w:val="000000"/>
+          <w:sz w:val="28"/>
+          <w:szCs w:val="28"/>
+          <w:shd w:val="clear" w:color="auto" w:fill="FFFFFF"/>
+          <w:lang w:val="ro-RO" w:eastAsia="ro-RO"/>
+        </w:rPr>
+      </w:pPr>
+      <w:r>
+        <w:rPr>
+          <w:rFonts w:ascii="Arial" w:eastAsia="Times New Roman" w:hAnsi="Arial" w:cs="Arial"/>
+          <w:b/>
+          <w:bCs/>
+          <w:color w:val="000000"/>
+          <w:sz w:val="28"/>
+          <w:szCs w:val="28"/>
+          <w:shd w:val="clear" w:color="auto" w:fill="FFFFFF"/>
+          <w:lang w:val="ro-RO" w:eastAsia="ro-RO"/>
+        </w:rPr>
+        <w:t>Atasamente / Referințe:</w:t>
+      </w:r>
+    </w:p>
+    <w:p>
+      <w:pPr>
+        <w:spacing w:after="0" w:line="240" w:lineRule="auto"/>
+        <w:rPr>
+          <w:rFonts w:ascii="Arial" w:eastAsia="Times New Roman" w:hAnsi="Arial" w:cs="Arial"/>
+          <w:b/>
+          <w:bCs/>
+          <w:color w:val="000000"/>
+          <w:sz w:val="28"/>
+          <w:szCs w:val="28"/>
+          <w:shd w:val="clear" w:color="auto" w:fill="FFFFFF"/>
+          <w:lang w:val="ro-RO" w:eastAsia="ro-RO"/>
+        </w:rPr>
+      </w:pPr>
+    </w:p>
+    <w:p>
+      <w:pPr>
+        <w:spacing w:after="0" w:line="240" w:lineRule="auto"/>
+        <w:rPr>
+          <w:rFonts w:ascii="Arial" w:eastAsia="Times New Roman" w:hAnsi="Arial" w:cs="Arial"/>
+          <w:b/>
+          <w:bCs/>
+          <w:color w:val="000000"/>
+          <w:sz w:val="28"/>
+          <w:szCs w:val="28"/>
+          <w:shd w:val="clear" w:color="auto" w:fill="FFFFFF"/>
+          <w:lang w:val="ro-RO" w:eastAsia="ro-RO"/>
+        </w:rPr>
+      </w:pPr>
+    </w:p>
+    <w:p>
+      <w:pPr>
+        <w:spacing w:after="0" w:line="240" w:lineRule="auto"/>
+        <w:rPr>
+          <w:rFonts w:ascii="Arial" w:eastAsia="Times New Roman" w:hAnsi="Arial" w:cs="Arial"/>
+          <w:b/>
+          <w:bCs/>
+          <w:color w:val="000000"/>
+          <w:sz w:val="28"/>
+          <w:szCs w:val="28"/>
+          <w:shd w:val="clear" w:color="auto" w:fill="FFFFFF"/>
+          <w:lang w:val="ro-RO" w:eastAsia="ro-RO"/>
+        </w:rPr>
+      </w:pPr>
+      <w:r>
+        <w:rPr>
+          <w:rFonts w:ascii="Arial" w:eastAsia="Times New Roman" w:hAnsi="Arial" w:cs="Arial"/>
+          <w:b/>
+          <w:bCs/>
+          <w:color w:val="000000"/>
+          <w:sz w:val="28"/>
+          <w:szCs w:val="28"/>
+          <w:shd w:val="clear" w:color="auto" w:fill="FFFFFF"/>
+          <w:lang w:val="ro-RO" w:eastAsia="ro-RO"/>
+        </w:rPr>
+        <w:lastRenderedPageBreak/>
+        <w:pict>
+          <v:shapetype id="_x0000_t75" coordsize="21600,21600" o:spt="75" o:preferrelative="t" path="m@4@5l@4@11@9@11@9@5xe" filled="f" stroked="f">
+            <v:stroke joinstyle="miter"/>
+            <v:formulas>
+              <v:f eqn="if lineDrawn pixelLineWidth 0"/>
+              <v:f eqn="sum @0 1 0"/>
+              <v:f eqn="sum 0 0 @1"/>
+              <v:f eqn="prod @2 1 2"/>
+              <v:f eqn="prod @3 21600 pixelWidth"/>
+              <v:f eqn="prod @3 21600 pixelHeight"/>
+              <v:f eqn="sum @0 0 1"/>
+              <v:f eqn="prod @6 1 2"/>
+              <v:f eqn="prod @7 21600 pixelWidth"/>
+              <v:f eqn="sum @8 21600 0"/>
+              <v:f eqn="prod @7 21600 pixelHeight"/>
+              <v:f eqn="sum @10 21600 0"/>
+            </v:formulas>
+            <v:path o:extrusionok="f" gradientshapeok="t" o:connecttype="rect"/>
+            <o:lock v:ext="edit" aspectratio="t"/>
+          </v:shapetype>
+          <v:shape id="_x0000_i1034" type="#_x0000_t75" style="width:466.45pt;height:227.1pt">
+            <v:imagedata r:id="rId15" o:title="Captură de ecran 2023-05-20 114339"/>
+          </v:shape>
+        </w:pict>
+      </w:r>
+    </w:p>
+    <w:p>
+      <w:pPr>
+        <w:spacing w:after="0" w:line="240" w:lineRule="auto"/>
+        <w:rPr>
+          <w:rFonts w:ascii="Arial" w:eastAsia="Times New Roman" w:hAnsi="Arial" w:cs="Arial"/>
+          <w:b/>
+          <w:bCs/>
+          <w:color w:val="000000"/>
+          <w:sz w:val="28"/>
+          <w:szCs w:val="28"/>
+          <w:shd w:val="clear" w:color="auto" w:fill="FFFFFF"/>
+          <w:lang w:val="ro-RO" w:eastAsia="ro-RO"/>
+        </w:rPr>
+      </w:pPr>
+    </w:p>
+    <w:p>
+      <w:pPr>
+        <w:spacing w:after="0" w:line="240" w:lineRule="auto"/>
+        <w:rPr>
+          <w:rFonts w:ascii="Times New Roman" w:eastAsia="Times New Roman" w:hAnsi="Times New Roman" w:cs="Times New Roman"/>
+          <w:sz w:val="28"/>
+          <w:szCs w:val="28"/>
+          <w:lang w:val="ro-RO" w:eastAsia="ro-RO"/>
+        </w:rPr>
+      </w:pPr>
+      <w:r>
+        <w:rPr>
+          <w:rFonts w:ascii="Arial" w:eastAsia="Times New Roman" w:hAnsi="Arial" w:cs="Arial"/>
+          <w:b/>
+          <w:bCs/>
+          <w:color w:val="000000"/>
+          <w:sz w:val="28"/>
+          <w:szCs w:val="28"/>
+          <w:shd w:val="clear" w:color="auto" w:fill="FFFFFF"/>
+          <w:lang w:val="ro-RO" w:eastAsia="ro-RO"/>
+        </w:rPr>
+        <w:pict>
+          <v:shape id="_x0000_i1032" type="#_x0000_t75" style="width:466.45pt;height:224.6pt">
+            <v:imagedata r:id="rId16" o:title="Captură de ecran 2023-05-20 114550"/>
+          </v:shape>
+        </w:pict>
+      </w:r>
+    </w:p>
+    <w:p>
+      <w:pPr>
+        <w:rPr>
+          <w:rFonts w:ascii="Arial" w:hAnsi="Arial" w:cs="Arial"/>
+          <w:b/>
+          <w:sz w:val="28"/>
+          <w:szCs w:val="28"/>
+          <w:lang w:val="ro-MD"/>
+        </w:rPr>
+      </w:pPr>
+    </w:p>
+    <w:p>
+      <w:pPr>
+        <w:rPr>
+          <w:rFonts w:ascii="Arial" w:hAnsi="Arial" w:cs="Arial"/>
+          <w:b/>
+          <w:sz w:val="28"/>
+          <w:szCs w:val="28"/>
+          <w:lang w:val="ro-RO"/>
+        </w:rPr>
+      </w:pPr>
+      <w:r>
+        <w:rPr>
+          <w:rFonts w:ascii="Arial" w:hAnsi="Arial" w:cs="Arial"/>
+          <w:b/>
+          <w:sz w:val="28"/>
+          <w:szCs w:val="28"/>
+          <w:highlight w:val="green"/>
+          <w:lang w:val="ro-MD"/>
+        </w:rPr>
+        <w:t>Id 4</w:t>
+      </w:r>
+      <w:r>
+        <w:rPr>
+          <w:rFonts w:ascii="Arial" w:hAnsi="Arial" w:cs="Arial"/>
+          <w:b/>
+          <w:sz w:val="28"/>
+          <w:szCs w:val="28"/>
+          <w:lang w:val="ro-MD"/>
+        </w:rPr>
+        <w:t xml:space="preserve">: Bug-  Înregistrarea utilizatorilor noi nu se realizează </w:t>
+      </w:r>
+      <w:r>
+        <w:rPr>
+          <w:rFonts w:ascii="Arial" w:hAnsi="Arial" w:cs="Arial"/>
+          <w:b/>
+          <w:sz w:val="28"/>
+          <w:szCs w:val="28"/>
+          <w:lang w:val="ro-MD"/>
+        </w:rPr>
+        <w:t xml:space="preserve">cu succes </w:t>
+      </w:r>
+      <w:r>
+        <w:rPr>
+          <w:rFonts w:ascii="Arial" w:hAnsi="Arial" w:cs="Arial"/>
+          <w:b/>
+          <w:sz w:val="28"/>
+          <w:szCs w:val="28"/>
+          <w:lang w:val="ro-MD"/>
+        </w:rPr>
+        <w:t xml:space="preserve">când se folosesc diacritice în completarea formularului de </w:t>
+      </w:r>
+      <w:r>
+        <w:rPr>
+          <w:rFonts w:ascii="Arial" w:hAnsi="Arial" w:cs="Arial"/>
+          <w:b/>
+          <w:sz w:val="28"/>
+          <w:szCs w:val="28"/>
+        </w:rPr>
+        <w:t>sign-up</w:t>
+      </w:r>
+    </w:p>
+    <w:p>
+      <w:pPr>
+        <w:spacing w:after="0" w:line="240" w:lineRule="auto"/>
+        <w:rPr>
+          <w:rFonts w:ascii="Arial" w:hAnsi="Arial" w:cs="Arial"/>
+          <w:b/>
+          <w:sz w:val="28"/>
+          <w:szCs w:val="28"/>
+        </w:rPr>
+      </w:pPr>
+      <w:proofErr w:type="gramStart"/>
+      <w:r>
+        <w:rPr>
+          <w:rFonts w:ascii="Arial" w:hAnsi="Arial" w:cs="Arial"/>
+          <w:b/>
+          <w:sz w:val="28"/>
+          <w:szCs w:val="28"/>
+        </w:rPr>
+        <w:t>Student :</w:t>
+      </w:r>
+      <w:proofErr w:type="gramEnd"/>
+      <w:r>
+        <w:rPr>
+          <w:rFonts w:ascii="Arial" w:hAnsi="Arial" w:cs="Arial"/>
+          <w:b/>
+          <w:sz w:val="28"/>
+          <w:szCs w:val="28"/>
+        </w:rPr>
+        <w:t xml:space="preserve"> </w:t>
+      </w:r>
+      <w:r>
+        <w:rPr>
+          <w:rFonts w:ascii="Arial" w:hAnsi="Arial" w:cs="Arial"/>
+          <w:sz w:val="28"/>
+          <w:szCs w:val="28"/>
+        </w:rPr>
+        <w:t>Gorie Ioana</w:t>
+      </w:r>
+    </w:p>
+    <w:p>
+      <w:pPr>
+        <w:spacing w:after="0" w:line="240" w:lineRule="auto"/>
+        <w:rPr>
+          <w:rFonts w:ascii="Times New Roman" w:eastAsia="Times New Roman" w:hAnsi="Times New Roman" w:cs="Times New Roman"/>
+          <w:sz w:val="28"/>
+          <w:szCs w:val="28"/>
+          <w:lang w:val="ro-RO" w:eastAsia="ro-RO"/>
+        </w:rPr>
+      </w:pPr>
+    </w:p>
+    <w:p>
+      <w:pPr>
+        <w:spacing w:after="0" w:line="240" w:lineRule="auto"/>
+        <w:rPr>
+          <w:rFonts w:ascii="Arial" w:eastAsia="Times New Roman" w:hAnsi="Arial" w:cs="Arial"/>
+          <w:color w:val="000000"/>
+          <w:sz w:val="28"/>
+          <w:szCs w:val="28"/>
+          <w:shd w:val="clear" w:color="auto" w:fill="FFFFFF"/>
+          <w:lang w:val="ro-RO" w:eastAsia="ro-RO"/>
+        </w:rPr>
+      </w:pPr>
+      <w:r>
+        <w:rPr>
+          <w:rFonts w:ascii="Arial" w:eastAsia="Times New Roman" w:hAnsi="Arial" w:cs="Arial"/>
+          <w:b/>
+          <w:bCs/>
+          <w:color w:val="000000"/>
+          <w:sz w:val="28"/>
+          <w:szCs w:val="28"/>
+          <w:shd w:val="clear" w:color="auto" w:fill="FFFFFF"/>
+          <w:lang w:val="ro-RO" w:eastAsia="ro-RO"/>
+        </w:rPr>
+        <w:t>Titlu:</w:t>
+      </w:r>
+      <w:r>
+        <w:rPr>
+          <w:rFonts w:ascii="Arial" w:eastAsia="Times New Roman" w:hAnsi="Arial" w:cs="Arial"/>
+          <w:color w:val="000000"/>
+          <w:sz w:val="28"/>
+          <w:szCs w:val="28"/>
+          <w:shd w:val="clear" w:color="auto" w:fill="FFFFFF"/>
+          <w:lang w:val="ro-RO" w:eastAsia="ro-RO"/>
+        </w:rPr>
+        <w:t xml:space="preserve"> Verifică comportamentul sistemului atunci când </w:t>
+      </w:r>
+      <w:r>
+        <w:rPr>
+          <w:rFonts w:ascii="Arial" w:eastAsia="Times New Roman" w:hAnsi="Arial" w:cs="Arial"/>
+          <w:color w:val="000000"/>
+          <w:sz w:val="28"/>
+          <w:szCs w:val="28"/>
+          <w:shd w:val="clear" w:color="auto" w:fill="FFFFFF"/>
+          <w:lang w:val="ro-RO" w:eastAsia="ro-RO"/>
+        </w:rPr>
+        <w:t>se dorește înregistrarea unui utilizator nou în sistem folosind diacritice</w:t>
+      </w:r>
+    </w:p>
+    <w:p>
+      <w:pPr>
+        <w:spacing w:after="0" w:line="240" w:lineRule="auto"/>
+        <w:rPr>
+          <w:rFonts w:ascii="Times New Roman" w:eastAsia="Times New Roman" w:hAnsi="Times New Roman" w:cs="Times New Roman"/>
+          <w:sz w:val="28"/>
+          <w:szCs w:val="28"/>
+          <w:lang w:val="ro-RO" w:eastAsia="ro-RO"/>
+        </w:rPr>
+      </w:pPr>
+    </w:p>
+    <w:p>
+      <w:pPr>
+        <w:spacing w:after="0" w:line="240" w:lineRule="auto"/>
+        <w:rPr>
+          <w:rFonts w:ascii="Times New Roman" w:eastAsia="Times New Roman" w:hAnsi="Times New Roman" w:cs="Times New Roman"/>
+          <w:sz w:val="28"/>
+          <w:szCs w:val="28"/>
+          <w:lang w:val="ro-RO" w:eastAsia="ro-RO"/>
+        </w:rPr>
+      </w:pPr>
+      <w:r>
+        <w:rPr>
+          <w:rFonts w:ascii="Arial" w:eastAsia="Times New Roman" w:hAnsi="Arial" w:cs="Arial"/>
+          <w:b/>
+          <w:bCs/>
+          <w:color w:val="000000"/>
+          <w:sz w:val="28"/>
+          <w:szCs w:val="28"/>
+          <w:shd w:val="clear" w:color="auto" w:fill="FFFFFF"/>
+          <w:lang w:val="ro-RO" w:eastAsia="ro-RO"/>
+        </w:rPr>
+        <w:lastRenderedPageBreak/>
+        <w:t>Descriere:</w:t>
+      </w:r>
+      <w:r>
+        <w:rPr>
+          <w:rFonts w:ascii="Arial" w:eastAsia="Times New Roman" w:hAnsi="Arial" w:cs="Arial"/>
+          <w:color w:val="000000"/>
+          <w:sz w:val="28"/>
+          <w:szCs w:val="28"/>
+          <w:shd w:val="clear" w:color="auto" w:fill="FFFFFF"/>
+          <w:lang w:val="ro-RO" w:eastAsia="ro-RO"/>
+        </w:rPr>
+        <w:t xml:space="preserve"> Testul verifică dacă sistemul se comportă corespu</w:t>
+      </w:r>
+      <w:r>
+        <w:rPr>
+          <w:rFonts w:ascii="Arial" w:eastAsia="Times New Roman" w:hAnsi="Arial" w:cs="Arial"/>
+          <w:color w:val="000000"/>
+          <w:sz w:val="28"/>
+          <w:szCs w:val="28"/>
+          <w:shd w:val="clear" w:color="auto" w:fill="FFFFFF"/>
+          <w:lang w:val="ro-RO" w:eastAsia="ro-RO"/>
+        </w:rPr>
+        <w:t>nzător atunci când utilizatorul apasă butonul de REGISTER pentru a-și crea un cont nou, după ce a completat casetele cu toate informațiile necesare, folosind diacritice în cel puțin un loc.</w:t>
+      </w:r>
+    </w:p>
+    <w:p>
+      <w:pPr>
+        <w:spacing w:after="0" w:line="240" w:lineRule="auto"/>
+        <w:rPr>
+          <w:rFonts w:ascii="Times New Roman" w:eastAsia="Times New Roman" w:hAnsi="Times New Roman" w:cs="Times New Roman"/>
+          <w:sz w:val="28"/>
+          <w:szCs w:val="28"/>
+          <w:lang w:val="ro-RO" w:eastAsia="ro-RO"/>
+        </w:rPr>
+      </w:pPr>
+    </w:p>
+    <w:p>
+      <w:pPr>
+        <w:spacing w:after="0" w:line="240" w:lineRule="auto"/>
+        <w:rPr>
+          <w:rFonts w:ascii="Times New Roman" w:eastAsia="Times New Roman" w:hAnsi="Times New Roman" w:cs="Times New Roman"/>
+          <w:sz w:val="28"/>
+          <w:szCs w:val="28"/>
+          <w:lang w:val="ro-RO" w:eastAsia="ro-RO"/>
+        </w:rPr>
+      </w:pPr>
+      <w:r>
+        <w:rPr>
+          <w:rFonts w:ascii="Arial" w:eastAsia="Times New Roman" w:hAnsi="Arial" w:cs="Arial"/>
+          <w:b/>
+          <w:bCs/>
+          <w:color w:val="000000"/>
+          <w:sz w:val="28"/>
+          <w:szCs w:val="28"/>
+          <w:shd w:val="clear" w:color="auto" w:fill="FFFFFF"/>
+          <w:lang w:val="ro-RO" w:eastAsia="ro-RO"/>
+        </w:rPr>
+        <w:t xml:space="preserve">Id unic: </w:t>
+      </w:r>
+      <w:r>
+        <w:rPr>
+          <w:rFonts w:ascii="Arial" w:eastAsia="Times New Roman" w:hAnsi="Arial" w:cs="Arial"/>
+          <w:color w:val="000000"/>
+          <w:sz w:val="28"/>
+          <w:szCs w:val="28"/>
+          <w:shd w:val="clear" w:color="auto" w:fill="FFFFFF"/>
+          <w:lang w:val="ro-RO" w:eastAsia="ro-RO"/>
+        </w:rPr>
+        <w:t>TC00126</w:t>
+      </w:r>
+    </w:p>
+    <w:p>
+      <w:pPr>
+        <w:spacing w:after="0" w:line="240" w:lineRule="auto"/>
+        <w:rPr>
+          <w:rFonts w:ascii="Times New Roman" w:eastAsia="Times New Roman" w:hAnsi="Times New Roman" w:cs="Times New Roman"/>
+          <w:sz w:val="28"/>
+          <w:szCs w:val="28"/>
+          <w:lang w:val="ro-RO" w:eastAsia="ro-RO"/>
+        </w:rPr>
+      </w:pPr>
+    </w:p>
+    <w:p>
+      <w:pPr>
+        <w:spacing w:after="0" w:line="240" w:lineRule="auto"/>
+        <w:rPr>
+          <w:rFonts w:ascii="Times New Roman" w:eastAsia="Times New Roman" w:hAnsi="Times New Roman" w:cs="Times New Roman"/>
+          <w:sz w:val="28"/>
+          <w:szCs w:val="28"/>
+          <w:lang w:val="ro-RO" w:eastAsia="ro-RO"/>
+        </w:rPr>
+      </w:pPr>
+      <w:r>
+        <w:rPr>
+          <w:rFonts w:ascii="Arial" w:eastAsia="Times New Roman" w:hAnsi="Arial" w:cs="Arial"/>
+          <w:b/>
+          <w:bCs/>
+          <w:color w:val="000000"/>
+          <w:sz w:val="28"/>
+          <w:szCs w:val="28"/>
+          <w:shd w:val="clear" w:color="auto" w:fill="FFFFFF"/>
+          <w:lang w:val="ro-RO" w:eastAsia="ro-RO"/>
+        </w:rPr>
+        <w:t>Prioritatea testului:</w:t>
+      </w:r>
+      <w:r>
+        <w:rPr>
+          <w:rFonts w:ascii="Arial" w:eastAsia="Times New Roman" w:hAnsi="Arial" w:cs="Arial"/>
+          <w:color w:val="000000"/>
+          <w:sz w:val="28"/>
+          <w:szCs w:val="28"/>
+          <w:shd w:val="clear" w:color="auto" w:fill="FFFFFF"/>
+          <w:lang w:val="ro-RO" w:eastAsia="ro-RO"/>
+        </w:rPr>
+        <w:t xml:space="preserve"> </w:t>
+      </w:r>
+      <w:r>
+        <w:rPr>
+          <w:rFonts w:ascii="Arial" w:eastAsia="Times New Roman" w:hAnsi="Arial" w:cs="Arial"/>
+          <w:color w:val="000000"/>
+          <w:sz w:val="28"/>
+          <w:szCs w:val="28"/>
+          <w:shd w:val="clear" w:color="auto" w:fill="FFFFFF"/>
+          <w:lang w:val="ro-RO" w:eastAsia="ro-RO"/>
+        </w:rPr>
+        <w:t xml:space="preserve">High </w:t>
+      </w:r>
+      <w:r>
+        <w:rPr>
+          <w:rFonts w:ascii="Arial" w:eastAsia="Times New Roman" w:hAnsi="Arial" w:cs="Arial"/>
+          <w:color w:val="000000"/>
+          <w:sz w:val="28"/>
+          <w:szCs w:val="28"/>
+          <w:shd w:val="clear" w:color="auto" w:fill="FFFFFF"/>
+          <w:lang w:val="ro-RO" w:eastAsia="ro-RO"/>
+        </w:rPr>
+        <w:t xml:space="preserve">Severity, </w:t>
+      </w:r>
+      <w:r>
+        <w:rPr>
+          <w:rFonts w:ascii="Arial" w:eastAsia="Times New Roman" w:hAnsi="Arial" w:cs="Arial"/>
+          <w:color w:val="000000"/>
+          <w:sz w:val="28"/>
+          <w:szCs w:val="28"/>
+          <w:shd w:val="clear" w:color="auto" w:fill="FFFFFF"/>
+          <w:lang w:val="ro-RO" w:eastAsia="ro-RO"/>
+        </w:rPr>
+        <w:t xml:space="preserve">High </w:t>
+      </w:r>
+      <w:r>
+        <w:rPr>
+          <w:rFonts w:ascii="Arial" w:eastAsia="Times New Roman" w:hAnsi="Arial" w:cs="Arial"/>
+          <w:color w:val="000000"/>
+          <w:sz w:val="28"/>
+          <w:szCs w:val="28"/>
+          <w:shd w:val="clear" w:color="auto" w:fill="FFFFFF"/>
+          <w:lang w:val="ro-RO" w:eastAsia="ro-RO"/>
+        </w:rPr>
+        <w:t>Priority</w:t>
+      </w:r>
+    </w:p>
+    <w:p>
+      <w:pPr>
+        <w:spacing w:after="0" w:line="240" w:lineRule="auto"/>
+        <w:rPr>
+          <w:rFonts w:ascii="Times New Roman" w:eastAsia="Times New Roman" w:hAnsi="Times New Roman" w:cs="Times New Roman"/>
+          <w:sz w:val="28"/>
+          <w:szCs w:val="28"/>
+          <w:lang w:val="ro-RO" w:eastAsia="ro-RO"/>
+        </w:rPr>
+      </w:pPr>
+    </w:p>
+    <w:p>
+      <w:pPr>
+        <w:spacing w:after="0" w:line="240" w:lineRule="auto"/>
+        <w:rPr>
+          <w:rFonts w:ascii="Times New Roman" w:eastAsia="Times New Roman" w:hAnsi="Times New Roman" w:cs="Times New Roman"/>
+          <w:sz w:val="28"/>
+          <w:szCs w:val="28"/>
+          <w:lang w:val="ro-RO" w:eastAsia="ro-RO"/>
+        </w:rPr>
+      </w:pPr>
+      <w:r>
+        <w:rPr>
+          <w:rFonts w:ascii="Arial" w:eastAsia="Times New Roman" w:hAnsi="Arial" w:cs="Arial"/>
+          <w:b/>
+          <w:bCs/>
+          <w:color w:val="000000"/>
+          <w:sz w:val="28"/>
+          <w:szCs w:val="28"/>
+          <w:shd w:val="clear" w:color="auto" w:fill="FFFFFF"/>
+          <w:lang w:val="ro-RO" w:eastAsia="ro-RO"/>
+        </w:rPr>
+        <w:t xml:space="preserve">User: </w:t>
+      </w:r>
+      <w:r>
+        <w:rPr>
+          <w:rFonts w:ascii="Arial" w:eastAsia="Times New Roman" w:hAnsi="Arial" w:cs="Arial"/>
+          <w:color w:val="000000"/>
+          <w:sz w:val="28"/>
+          <w:szCs w:val="28"/>
+          <w:shd w:val="clear" w:color="auto" w:fill="FFFFFF"/>
+          <w:lang w:val="ro-RO" w:eastAsia="ro-RO"/>
+        </w:rPr>
+        <w:t>ioana_gorie</w:t>
+      </w:r>
+    </w:p>
+    <w:p>
+      <w:pPr>
+        <w:spacing w:after="0" w:line="240" w:lineRule="auto"/>
+        <w:rPr>
+          <w:rFonts w:ascii="Times New Roman" w:eastAsia="Times New Roman" w:hAnsi="Times New Roman" w:cs="Times New Roman"/>
+          <w:sz w:val="28"/>
+          <w:szCs w:val="28"/>
+          <w:lang w:val="ro-RO" w:eastAsia="ro-RO"/>
+        </w:rPr>
+      </w:pPr>
+    </w:p>
+    <w:p>
+      <w:pPr>
+        <w:spacing w:after="0" w:line="240" w:lineRule="auto"/>
+        <w:rPr>
+          <w:rFonts w:ascii="Times New Roman" w:eastAsia="Times New Roman" w:hAnsi="Times New Roman" w:cs="Times New Roman"/>
+          <w:sz w:val="28"/>
+          <w:szCs w:val="28"/>
+          <w:lang w:val="ro-RO" w:eastAsia="ro-RO"/>
+        </w:rPr>
+      </w:pPr>
+      <w:r>
+        <w:rPr>
+          <w:rFonts w:ascii="Arial" w:eastAsia="Times New Roman" w:hAnsi="Arial" w:cs="Arial"/>
+          <w:b/>
+          <w:bCs/>
+          <w:color w:val="000000"/>
+          <w:sz w:val="28"/>
+          <w:szCs w:val="28"/>
+          <w:shd w:val="clear" w:color="auto" w:fill="FFFFFF"/>
+          <w:lang w:val="ro-RO" w:eastAsia="ro-RO"/>
+        </w:rPr>
+        <w:t xml:space="preserve">Precondiții: </w:t>
+      </w:r>
+      <w:r>
+        <w:rPr>
+          <w:rFonts w:ascii="Arial" w:eastAsia="Times New Roman" w:hAnsi="Arial" w:cs="Arial"/>
+          <w:color w:val="000000"/>
+          <w:sz w:val="28"/>
+          <w:szCs w:val="28"/>
+          <w:shd w:val="clear" w:color="auto" w:fill="FFFFFF"/>
+          <w:lang w:val="ro-RO" w:eastAsia="ro-RO"/>
+        </w:rPr>
+        <w:t> Utilizatorul trebuie să fie conectat la internet</w:t>
+      </w:r>
+    </w:p>
+    <w:p>
+      <w:pPr>
+        <w:spacing w:after="0" w:line="240" w:lineRule="auto"/>
+        <w:ind w:left="1440"/>
+        <w:rPr>
+          <w:rFonts w:ascii="Times New Roman" w:eastAsia="Times New Roman" w:hAnsi="Times New Roman" w:cs="Times New Roman"/>
+          <w:sz w:val="28"/>
+          <w:szCs w:val="28"/>
+          <w:lang w:val="ro-RO" w:eastAsia="ro-RO"/>
+        </w:rPr>
+      </w:pPr>
+      <w:r>
+        <w:rPr>
+          <w:rFonts w:ascii="Arial" w:eastAsia="Times New Roman" w:hAnsi="Arial" w:cs="Arial"/>
+          <w:color w:val="000000"/>
+          <w:sz w:val="28"/>
+          <w:szCs w:val="28"/>
+          <w:shd w:val="clear" w:color="auto" w:fill="FFFFFF"/>
+          <w:lang w:val="ro-RO" w:eastAsia="ro-RO"/>
+        </w:rPr>
+        <w:t xml:space="preserve">Utilizatorul are acces la pagina </w:t>
+      </w:r>
+      <w:r>
+        <w:rPr>
+          <w:rFonts w:ascii="Arial" w:eastAsia="Times New Roman" w:hAnsi="Arial" w:cs="Arial"/>
+          <w:color w:val="000000"/>
+          <w:sz w:val="28"/>
+          <w:szCs w:val="28"/>
+          <w:shd w:val="clear" w:color="auto" w:fill="FFFFFF"/>
+          <w:lang w:val="ro-RO" w:eastAsia="ro-RO"/>
+        </w:rPr>
+        <w:t>Register</w:t>
+      </w:r>
+      <w:r>
+        <w:rPr>
+          <w:rFonts w:ascii="Arial" w:eastAsia="Times New Roman" w:hAnsi="Arial" w:cs="Arial"/>
+          <w:color w:val="000000"/>
+          <w:sz w:val="28"/>
+          <w:szCs w:val="28"/>
+          <w:shd w:val="clear" w:color="auto" w:fill="FFFFFF"/>
+          <w:lang w:val="ro-RO" w:eastAsia="ro-RO"/>
+        </w:rPr>
+        <w:t xml:space="preserve"> a sistemului</w:t>
+      </w:r>
+    </w:p>
+    <w:p>
+      <w:pPr>
+        <w:spacing w:after="0" w:line="240" w:lineRule="auto"/>
+        <w:rPr>
+          <w:rFonts w:ascii="Times New Roman" w:eastAsia="Times New Roman" w:hAnsi="Times New Roman" w:cs="Times New Roman"/>
+          <w:sz w:val="28"/>
+          <w:szCs w:val="28"/>
+          <w:lang w:val="ro-RO" w:eastAsia="ro-RO"/>
+        </w:rPr>
+      </w:pPr>
+    </w:p>
+    <w:p>
+      <w:pPr>
+        <w:spacing w:after="0" w:line="240" w:lineRule="auto"/>
+        <w:rPr>
+          <w:rFonts w:ascii="Times New Roman" w:eastAsia="Times New Roman" w:hAnsi="Times New Roman" w:cs="Times New Roman"/>
+          <w:sz w:val="28"/>
+          <w:szCs w:val="28"/>
+          <w:lang w:val="ro-RO" w:eastAsia="ro-RO"/>
+        </w:rPr>
+      </w:pPr>
+      <w:r>
+        <w:rPr>
+          <w:rFonts w:ascii="Arial" w:eastAsia="Times New Roman" w:hAnsi="Arial" w:cs="Arial"/>
+          <w:b/>
+          <w:bCs/>
+          <w:color w:val="000000"/>
+          <w:sz w:val="28"/>
+          <w:szCs w:val="28"/>
+          <w:shd w:val="clear" w:color="auto" w:fill="FFFFFF"/>
+          <w:lang w:val="ro-RO" w:eastAsia="ro-RO"/>
+        </w:rPr>
+        <w:t>Acțiuni / pași de testare:</w:t>
+      </w:r>
+      <w:r>
+        <w:rPr>
+          <w:rFonts w:ascii="Arial" w:eastAsia="Times New Roman" w:hAnsi="Arial" w:cs="Arial"/>
+          <w:color w:val="000000"/>
+          <w:sz w:val="28"/>
+          <w:szCs w:val="28"/>
+          <w:shd w:val="clear" w:color="auto" w:fill="FFFFFF"/>
+          <w:lang w:val="ro-RO" w:eastAsia="ro-RO"/>
+        </w:rPr>
+        <w:t xml:space="preserve"> 1)  Accesați site-ul ParaBank</w:t>
+      </w:r>
+    </w:p>
+    <w:p>
+      <w:pPr>
+        <w:spacing w:after="0" w:line="240" w:lineRule="auto"/>
+        <w:ind w:left="2160" w:firstLine="720"/>
+        <w:rPr>
+          <w:rFonts w:ascii="Times New Roman" w:eastAsia="Times New Roman" w:hAnsi="Times New Roman" w:cs="Times New Roman"/>
+          <w:sz w:val="28"/>
+          <w:szCs w:val="28"/>
+          <w:lang w:val="ro-RO" w:eastAsia="ro-RO"/>
+        </w:rPr>
+      </w:pPr>
+      <w:r>
+        <w:rPr>
+          <w:rFonts w:ascii="Arial" w:eastAsia="Times New Roman" w:hAnsi="Arial" w:cs="Arial"/>
+          <w:color w:val="000000"/>
+          <w:sz w:val="28"/>
+          <w:szCs w:val="28"/>
+          <w:shd w:val="clear" w:color="auto" w:fill="FFFFFF"/>
+          <w:lang w:val="ro-RO" w:eastAsia="ro-RO"/>
+        </w:rPr>
+        <w:t xml:space="preserve">2)  Accesați pagina </w:t>
+      </w:r>
+      <w:r>
+        <w:rPr>
+          <w:rFonts w:ascii="Arial" w:eastAsia="Times New Roman" w:hAnsi="Arial" w:cs="Arial"/>
+          <w:color w:val="000000"/>
+          <w:sz w:val="28"/>
+          <w:szCs w:val="28"/>
+          <w:shd w:val="clear" w:color="auto" w:fill="FFFFFF"/>
+          <w:lang w:val="ro-RO" w:eastAsia="ro-RO"/>
+        </w:rPr>
+        <w:t xml:space="preserve">Register a sistemului </w:t>
+      </w:r>
+    </w:p>
+    <w:p>
+      <w:pPr>
+        <w:spacing w:after="0" w:line="240" w:lineRule="auto"/>
+        <w:ind w:left="2160" w:firstLine="720"/>
+        <w:rPr>
+          <w:rFonts w:ascii="Times New Roman" w:eastAsia="Times New Roman" w:hAnsi="Times New Roman" w:cs="Times New Roman"/>
+          <w:sz w:val="28"/>
+          <w:szCs w:val="28"/>
+          <w:lang w:val="ro-RO" w:eastAsia="ro-RO"/>
+        </w:rPr>
+      </w:pPr>
+      <w:r>
+        <w:rPr>
+          <w:rFonts w:ascii="Arial" w:eastAsia="Times New Roman" w:hAnsi="Arial" w:cs="Arial"/>
+          <w:color w:val="000000"/>
+          <w:sz w:val="28"/>
+          <w:szCs w:val="28"/>
+          <w:shd w:val="clear" w:color="auto" w:fill="FFFFFF"/>
+          <w:lang w:val="ro-RO" w:eastAsia="ro-RO"/>
+        </w:rPr>
+        <w:t xml:space="preserve">3) </w:t>
+      </w:r>
+      <w:r>
+        <w:rPr>
+          <w:rFonts w:ascii="Arial" w:eastAsia="Times New Roman" w:hAnsi="Arial" w:cs="Arial"/>
+          <w:color w:val="000000"/>
+          <w:sz w:val="28"/>
+          <w:szCs w:val="28"/>
+          <w:shd w:val="clear" w:color="auto" w:fill="FFFFFF"/>
+          <w:lang w:val="ro-RO" w:eastAsia="ro-RO"/>
+        </w:rPr>
+        <w:t>Completați toate căsuțele formu</w:t>
+      </w:r>
+      <w:r>
+        <w:rPr>
+          <w:rFonts w:ascii="Arial" w:eastAsia="Times New Roman" w:hAnsi="Arial" w:cs="Arial"/>
+          <w:color w:val="000000"/>
+          <w:sz w:val="28"/>
+          <w:szCs w:val="28"/>
+          <w:shd w:val="clear" w:color="auto" w:fill="FFFFFF"/>
+          <w:lang w:val="ro-RO" w:eastAsia="ro-RO"/>
+        </w:rPr>
+        <w:t xml:space="preserve">larului folosind cel puțin în </w:t>
+      </w:r>
+      <w:r>
+        <w:rPr>
+          <w:rFonts w:ascii="Arial" w:eastAsia="Times New Roman" w:hAnsi="Arial" w:cs="Arial"/>
+          <w:color w:val="000000"/>
+          <w:sz w:val="28"/>
+          <w:szCs w:val="28"/>
+          <w:shd w:val="clear" w:color="auto" w:fill="FFFFFF"/>
+          <w:lang w:val="ro-RO" w:eastAsia="ro-RO"/>
+        </w:rPr>
+        <w:t xml:space="preserve">una dintre ele diacritice și </w:t>
+      </w:r>
+      <w:r>
+        <w:rPr>
+          <w:rFonts w:ascii="Arial" w:eastAsia="Times New Roman" w:hAnsi="Arial" w:cs="Arial"/>
+          <w:color w:val="000000"/>
+          <w:sz w:val="28"/>
+          <w:szCs w:val="28"/>
+          <w:shd w:val="clear" w:color="auto" w:fill="FFFFFF"/>
+          <w:lang w:val="ro-RO" w:eastAsia="ro-RO"/>
+        </w:rPr>
+        <w:t>utilizând</w:t>
+      </w:r>
+      <w:r>
+        <w:rPr>
+          <w:rFonts w:ascii="Arial" w:eastAsia="Times New Roman" w:hAnsi="Arial" w:cs="Arial"/>
+          <w:color w:val="000000"/>
+          <w:sz w:val="28"/>
+          <w:szCs w:val="28"/>
+          <w:shd w:val="clear" w:color="auto" w:fill="FFFFFF"/>
+          <w:lang w:val="ro-RO" w:eastAsia="ro-RO"/>
+        </w:rPr>
+        <w:t xml:space="preserve"> un nume de utilizator nou</w:t>
+      </w:r>
+    </w:p>
+    <w:p>
+      <w:pPr>
+        <w:spacing w:after="0" w:line="240" w:lineRule="auto"/>
+        <w:ind w:left="2160" w:firstLine="720"/>
+        <w:rPr>
+          <w:rFonts w:ascii="Times New Roman" w:eastAsia="Times New Roman" w:hAnsi="Times New Roman" w:cs="Times New Roman"/>
+          <w:sz w:val="28"/>
+          <w:szCs w:val="28"/>
+          <w:lang w:val="ro-RO" w:eastAsia="ro-RO"/>
+        </w:rPr>
+      </w:pPr>
+      <w:r>
+        <w:rPr>
+          <w:rFonts w:ascii="Arial" w:eastAsia="Times New Roman" w:hAnsi="Arial" w:cs="Arial"/>
+          <w:color w:val="000000"/>
+          <w:sz w:val="28"/>
+          <w:szCs w:val="28"/>
+          <w:shd w:val="clear" w:color="auto" w:fill="FFFFFF"/>
+          <w:lang w:val="ro-RO" w:eastAsia="ro-RO"/>
+        </w:rPr>
+        <w:t>4) Faceți clic</w:t>
+      </w:r>
+      <w:r>
+        <w:rPr>
+          <w:rFonts w:ascii="Arial" w:eastAsia="Times New Roman" w:hAnsi="Arial" w:cs="Arial"/>
+          <w:color w:val="000000"/>
+          <w:sz w:val="28"/>
+          <w:szCs w:val="28"/>
+          <w:shd w:val="clear" w:color="auto" w:fill="FFFFFF"/>
+          <w:lang w:val="ro-RO" w:eastAsia="ro-RO"/>
+        </w:rPr>
+        <w:t>k</w:t>
+      </w:r>
+      <w:r>
+        <w:rPr>
+          <w:rFonts w:ascii="Arial" w:eastAsia="Times New Roman" w:hAnsi="Arial" w:cs="Arial"/>
+          <w:color w:val="000000"/>
+          <w:sz w:val="28"/>
+          <w:szCs w:val="28"/>
+          <w:shd w:val="clear" w:color="auto" w:fill="FFFFFF"/>
+          <w:lang w:val="ro-RO" w:eastAsia="ro-RO"/>
+        </w:rPr>
+        <w:t xml:space="preserve"> </w:t>
+      </w:r>
+      <w:r>
+        <w:rPr>
+          <w:rFonts w:ascii="Arial" w:eastAsia="Times New Roman" w:hAnsi="Arial" w:cs="Arial"/>
+          <w:color w:val="000000"/>
+          <w:sz w:val="28"/>
+          <w:szCs w:val="28"/>
+          <w:shd w:val="clear" w:color="auto" w:fill="FFFFFF"/>
+          <w:lang w:val="ro-RO" w:eastAsia="ro-RO"/>
+        </w:rPr>
+        <w:t>butonul Register</w:t>
+      </w:r>
+    </w:p>
+    <w:p>
+      <w:pPr>
+        <w:spacing w:after="0" w:line="240" w:lineRule="auto"/>
+        <w:rPr>
+          <w:rFonts w:ascii="Times New Roman" w:eastAsia="Times New Roman" w:hAnsi="Times New Roman" w:cs="Times New Roman"/>
+          <w:sz w:val="28"/>
+          <w:szCs w:val="28"/>
+          <w:lang w:val="ro-RO" w:eastAsia="ro-RO"/>
+        </w:rPr>
+      </w:pPr>
+    </w:p>
+    <w:p>
+      <w:pPr>
+        <w:spacing w:after="0" w:line="240" w:lineRule="auto"/>
+        <w:rPr>
+          <w:rFonts w:ascii="Arial" w:eastAsia="Times New Roman" w:hAnsi="Arial" w:cs="Arial"/>
+          <w:color w:val="000000"/>
+          <w:sz w:val="28"/>
+          <w:szCs w:val="28"/>
+          <w:shd w:val="clear" w:color="auto" w:fill="FFFFFF"/>
+          <w:lang w:val="ro-RO" w:eastAsia="ro-RO"/>
+        </w:rPr>
+      </w:pPr>
+      <w:r>
+        <w:rPr>
+          <w:rFonts w:ascii="Arial" w:eastAsia="Times New Roman" w:hAnsi="Arial" w:cs="Arial"/>
+          <w:b/>
+          <w:bCs/>
+          <w:color w:val="000000"/>
+          <w:sz w:val="28"/>
+          <w:szCs w:val="28"/>
+          <w:shd w:val="clear" w:color="auto" w:fill="FFFFFF"/>
+          <w:lang w:val="ro-RO" w:eastAsia="ro-RO"/>
+        </w:rPr>
+        <w:t>Rezultat</w:t>
+      </w:r>
+      <w:r>
+        <w:rPr>
+          <w:rFonts w:ascii="Arial" w:eastAsia="Times New Roman" w:hAnsi="Arial" w:cs="Arial"/>
+          <w:b/>
+          <w:bCs/>
+          <w:color w:val="000000"/>
+          <w:sz w:val="28"/>
+          <w:szCs w:val="28"/>
+          <w:shd w:val="clear" w:color="auto" w:fill="FFFFFF"/>
+          <w:lang w:val="ro-RO" w:eastAsia="ro-RO"/>
+        </w:rPr>
+        <w:t>e</w:t>
+      </w:r>
+      <w:r>
+        <w:rPr>
+          <w:rFonts w:ascii="Arial" w:eastAsia="Times New Roman" w:hAnsi="Arial" w:cs="Arial"/>
+          <w:b/>
+          <w:bCs/>
+          <w:color w:val="000000"/>
+          <w:sz w:val="28"/>
+          <w:szCs w:val="28"/>
+          <w:shd w:val="clear" w:color="auto" w:fill="FFFFFF"/>
+          <w:lang w:val="ro-RO" w:eastAsia="ro-RO"/>
+        </w:rPr>
+        <w:t xml:space="preserve"> așteptat</w:t>
+      </w:r>
+      <w:r>
+        <w:rPr>
+          <w:rFonts w:ascii="Arial" w:eastAsia="Times New Roman" w:hAnsi="Arial" w:cs="Arial"/>
+          <w:b/>
+          <w:bCs/>
+          <w:color w:val="000000"/>
+          <w:sz w:val="28"/>
+          <w:szCs w:val="28"/>
+          <w:shd w:val="clear" w:color="auto" w:fill="FFFFFF"/>
+          <w:lang w:val="ro-RO" w:eastAsia="ro-RO"/>
+        </w:rPr>
+        <w:t>e</w:t>
+      </w:r>
+      <w:r>
+        <w:rPr>
+          <w:rFonts w:ascii="Arial" w:eastAsia="Times New Roman" w:hAnsi="Arial" w:cs="Arial"/>
+          <w:b/>
+          <w:bCs/>
+          <w:color w:val="000000"/>
+          <w:sz w:val="28"/>
+          <w:szCs w:val="28"/>
+          <w:shd w:val="clear" w:color="auto" w:fill="FFFFFF"/>
+          <w:lang w:val="ro-RO" w:eastAsia="ro-RO"/>
+        </w:rPr>
+        <w:t>:</w:t>
+      </w:r>
+      <w:r>
+        <w:rPr>
+          <w:rFonts w:ascii="Arial" w:eastAsia="Times New Roman" w:hAnsi="Arial" w:cs="Arial"/>
+          <w:color w:val="000000"/>
+          <w:sz w:val="28"/>
+          <w:szCs w:val="28"/>
+          <w:shd w:val="clear" w:color="auto" w:fill="FFFFFF"/>
+          <w:lang w:val="ro-RO" w:eastAsia="ro-RO"/>
+        </w:rPr>
+        <w:t xml:space="preserve"> </w:t>
+      </w:r>
+      <w:r>
+        <w:rPr>
+          <w:rFonts w:ascii="Arial" w:eastAsia="Times New Roman" w:hAnsi="Arial" w:cs="Arial"/>
+          <w:color w:val="000000"/>
+          <w:sz w:val="28"/>
+          <w:szCs w:val="28"/>
+          <w:shd w:val="clear" w:color="auto" w:fill="FFFFFF"/>
+          <w:lang w:val="ro-RO" w:eastAsia="ro-RO"/>
+        </w:rPr>
+        <w:t xml:space="preserve">Înregistrarea utilizatorului trebuie să se realizeze cu succes și să fie afișat mesajul </w:t>
+      </w:r>
+    </w:p>
+    <w:p>
+      <w:pPr>
+        <w:spacing w:after="0" w:line="240" w:lineRule="auto"/>
+        <w:jc w:val="center"/>
+        <w:rPr>
+          <w:rFonts w:ascii="Arial" w:eastAsia="Times New Roman" w:hAnsi="Arial" w:cs="Arial"/>
+          <w:b/>
+          <w:bCs/>
+          <w:color w:val="000000"/>
+          <w:sz w:val="28"/>
+          <w:szCs w:val="28"/>
+          <w:shd w:val="clear" w:color="auto" w:fill="FFFFFF"/>
+          <w:lang w:val="ro-RO" w:eastAsia="ro-RO"/>
+        </w:rPr>
+      </w:pPr>
+      <w:r>
+        <w:rPr>
+          <w:rFonts w:ascii="Arial" w:eastAsia="Times New Roman" w:hAnsi="Arial" w:cs="Arial"/>
+          <w:color w:val="000000"/>
+          <w:sz w:val="28"/>
+          <w:szCs w:val="28"/>
+          <w:shd w:val="clear" w:color="auto" w:fill="FFFFFF"/>
+          <w:lang w:eastAsia="ro-RO"/>
+        </w:rPr>
+        <w:t>“</w:t>
+      </w:r>
+      <w:r>
+        <w:rPr>
+          <w:rFonts w:ascii="Arial" w:eastAsia="Times New Roman" w:hAnsi="Arial" w:cs="Arial"/>
+          <w:bCs/>
+          <w:color w:val="000000"/>
+          <w:sz w:val="28"/>
+          <w:szCs w:val="28"/>
+          <w:shd w:val="clear" w:color="auto" w:fill="FFFFFF"/>
+          <w:lang w:val="ro-RO" w:eastAsia="ro-RO"/>
+        </w:rPr>
+        <w:t>Welcome</w:t>
+      </w:r>
+      <w:r>
+        <w:rPr>
+          <w:rFonts w:ascii="Arial" w:eastAsia="Times New Roman" w:hAnsi="Arial" w:cs="Arial"/>
+          <w:b/>
+          <w:bCs/>
+          <w:color w:val="000000"/>
+          <w:sz w:val="28"/>
+          <w:szCs w:val="28"/>
+          <w:shd w:val="clear" w:color="auto" w:fill="FFFFFF"/>
+          <w:lang w:val="ro-RO" w:eastAsia="ro-RO"/>
+        </w:rPr>
+        <w:t xml:space="preserve"> </w:t>
+      </w:r>
+      <w:r>
+        <w:rPr>
+          <w:rFonts w:ascii="Arial" w:eastAsia="Times New Roman" w:hAnsi="Arial" w:cs="Arial"/>
+          <w:bCs/>
+          <w:i/>
+          <w:color w:val="000000"/>
+          <w:sz w:val="28"/>
+          <w:szCs w:val="28"/>
+          <w:shd w:val="clear" w:color="auto" w:fill="FFFFFF"/>
+          <w:lang w:val="ro-RO" w:eastAsia="ro-RO"/>
+        </w:rPr>
+        <w:t>username</w:t>
+      </w:r>
+    </w:p>
+    <w:p>
+      <w:pPr>
+        <w:spacing w:after="0" w:line="240" w:lineRule="auto"/>
+        <w:jc w:val="center"/>
+        <w:rPr>
+          <w:rFonts w:ascii="Arial" w:eastAsia="Times New Roman" w:hAnsi="Arial" w:cs="Arial"/>
+          <w:color w:val="000000"/>
+          <w:sz w:val="28"/>
+          <w:szCs w:val="28"/>
+          <w:shd w:val="clear" w:color="auto" w:fill="FFFFFF"/>
+          <w:lang w:val="ro-RO" w:eastAsia="ro-RO"/>
+        </w:rPr>
+      </w:pPr>
+      <w:r>
+        <w:rPr>
+          <w:rFonts w:ascii="Arial" w:eastAsia="Times New Roman" w:hAnsi="Arial" w:cs="Arial"/>
+          <w:color w:val="000000"/>
+          <w:sz w:val="28"/>
+          <w:szCs w:val="28"/>
+          <w:shd w:val="clear" w:color="auto" w:fill="FFFFFF"/>
+          <w:lang w:val="ro-RO" w:eastAsia="ro-RO"/>
+        </w:rPr>
+        <w:t>Your account was created successfully. You are now logged in.</w:t>
+      </w:r>
+      <w:r>
+        <w:rPr>
+          <w:rFonts w:ascii="Arial" w:eastAsia="Times New Roman" w:hAnsi="Arial" w:cs="Arial"/>
+          <w:color w:val="000000"/>
+          <w:sz w:val="28"/>
+          <w:szCs w:val="28"/>
+          <w:shd w:val="clear" w:color="auto" w:fill="FFFFFF"/>
+          <w:lang w:val="ro-RO" w:eastAsia="ro-RO"/>
+        </w:rPr>
+        <w:t>”</w:t>
+      </w:r>
+    </w:p>
+    <w:p>
+      <w:pPr>
+        <w:spacing w:after="0" w:line="240" w:lineRule="auto"/>
+        <w:rPr>
+          <w:rFonts w:ascii="Arial" w:eastAsia="Times New Roman" w:hAnsi="Arial" w:cs="Arial"/>
+          <w:color w:val="000000"/>
+          <w:sz w:val="28"/>
+          <w:szCs w:val="28"/>
+          <w:shd w:val="clear" w:color="auto" w:fill="FFFFFF"/>
+          <w:lang w:eastAsia="ro-RO"/>
+        </w:rPr>
+      </w:pPr>
+    </w:p>
+    <w:p>
+      <w:pPr>
+        <w:spacing w:after="0" w:line="240" w:lineRule="auto"/>
+        <w:rPr>
+          <w:rFonts w:ascii="Arial" w:eastAsia="Times New Roman" w:hAnsi="Arial" w:cs="Arial"/>
+          <w:color w:val="000000"/>
+          <w:sz w:val="28"/>
+          <w:szCs w:val="28"/>
+          <w:shd w:val="clear" w:color="auto" w:fill="FFFFFF"/>
+          <w:lang w:val="ro-RO" w:eastAsia="ro-RO"/>
+        </w:rPr>
+      </w:pPr>
+    </w:p>
+    <w:p>
+      <w:pPr>
+        <w:spacing w:after="0" w:line="240" w:lineRule="auto"/>
+        <w:rPr>
+          <w:rFonts w:ascii="Arial" w:eastAsia="Times New Roman" w:hAnsi="Arial" w:cs="Arial"/>
+          <w:color w:val="000000"/>
+          <w:sz w:val="28"/>
+          <w:szCs w:val="28"/>
+          <w:shd w:val="clear" w:color="auto" w:fill="FFFFFF"/>
+          <w:lang w:val="ro-RO" w:eastAsia="ro-RO"/>
+        </w:rPr>
+      </w:pPr>
+      <w:r>
+        <w:rPr>
+          <w:rFonts w:ascii="Arial" w:eastAsia="Times New Roman" w:hAnsi="Arial" w:cs="Arial"/>
+          <w:b/>
+          <w:color w:val="000000"/>
+          <w:sz w:val="28"/>
+          <w:szCs w:val="28"/>
+          <w:shd w:val="clear" w:color="auto" w:fill="FFFFFF"/>
+          <w:lang w:val="ro-RO" w:eastAsia="ro-RO"/>
+        </w:rPr>
+        <w:t>Rezultate actuale:</w:t>
+      </w:r>
+      <w:r>
+        <w:rPr>
+          <w:rFonts w:ascii="Arial" w:eastAsia="Times New Roman" w:hAnsi="Arial" w:cs="Arial"/>
+          <w:color w:val="000000"/>
+          <w:sz w:val="28"/>
+          <w:szCs w:val="28"/>
+          <w:shd w:val="clear" w:color="auto" w:fill="FFFFFF"/>
+          <w:lang w:val="ro-RO" w:eastAsia="ro-RO"/>
+        </w:rPr>
+        <w:t xml:space="preserve"> </w:t>
+      </w:r>
+      <w:r>
+        <w:rPr>
+          <w:rFonts w:ascii="Arial" w:eastAsia="Times New Roman" w:hAnsi="Arial" w:cs="Arial"/>
+          <w:color w:val="000000"/>
+          <w:sz w:val="28"/>
+          <w:szCs w:val="28"/>
+          <w:shd w:val="clear" w:color="auto" w:fill="FFFFFF"/>
+          <w:lang w:val="ro-RO" w:eastAsia="ro-RO"/>
+        </w:rPr>
+        <w:t xml:space="preserve">Se primește mesajul de eroare </w:t>
+      </w:r>
+      <w:r>
+        <w:rPr>
+          <w:rFonts w:ascii="Arial" w:eastAsia="Times New Roman" w:hAnsi="Arial" w:cs="Arial"/>
+          <w:color w:val="000000"/>
+          <w:sz w:val="28"/>
+          <w:szCs w:val="28"/>
+          <w:shd w:val="clear" w:color="auto" w:fill="FFFFFF"/>
+          <w:lang w:eastAsia="ro-RO"/>
+        </w:rPr>
+        <w:t>“</w:t>
+      </w:r>
+      <w:r>
+        <w:rPr>
+          <w:rFonts w:ascii="Arial" w:eastAsia="Times New Roman" w:hAnsi="Arial" w:cs="Arial"/>
+          <w:i/>
+          <w:color w:val="000000"/>
+          <w:sz w:val="28"/>
+          <w:szCs w:val="28"/>
+          <w:shd w:val="clear" w:color="auto" w:fill="FFFFFF"/>
+          <w:lang w:eastAsia="ro-RO"/>
+        </w:rPr>
+        <w:t>This username already exists.</w:t>
+      </w:r>
+      <w:r>
+        <w:rPr>
+          <w:rFonts w:ascii="Arial" w:eastAsia="Times New Roman" w:hAnsi="Arial" w:cs="Arial"/>
+          <w:i/>
+          <w:color w:val="000000"/>
+          <w:sz w:val="28"/>
+          <w:szCs w:val="28"/>
+          <w:shd w:val="clear" w:color="auto" w:fill="FFFFFF"/>
+          <w:lang w:eastAsia="ro-RO"/>
+        </w:rPr>
+        <w:t xml:space="preserve">” </w:t>
+      </w:r>
+      <w:proofErr w:type="spellStart"/>
+      <w:r>
+        <w:rPr>
+          <w:rFonts w:ascii="Arial" w:eastAsia="Times New Roman" w:hAnsi="Arial" w:cs="Arial"/>
+          <w:color w:val="000000"/>
+          <w:sz w:val="28"/>
+          <w:szCs w:val="28"/>
+          <w:shd w:val="clear" w:color="auto" w:fill="FFFFFF"/>
+          <w:lang w:eastAsia="ro-RO"/>
+        </w:rPr>
+        <w:t>d</w:t>
+      </w:r>
+      <w:r>
+        <w:rPr>
+          <w:rFonts w:ascii="Arial" w:eastAsia="Times New Roman" w:hAnsi="Arial" w:cs="Arial"/>
+          <w:color w:val="000000"/>
+          <w:sz w:val="28"/>
+          <w:szCs w:val="28"/>
+          <w:shd w:val="clear" w:color="auto" w:fill="FFFFFF"/>
+          <w:lang w:eastAsia="ro-RO"/>
+        </w:rPr>
+        <w:t>e</w:t>
+      </w:r>
+      <w:r>
+        <w:rPr>
+          <w:rFonts w:ascii="Arial" w:eastAsia="Times New Roman" w:hAnsi="Arial" w:cs="Arial"/>
+          <w:color w:val="000000"/>
+          <w:sz w:val="28"/>
+          <w:szCs w:val="28"/>
+          <w:shd w:val="clear" w:color="auto" w:fill="FFFFFF"/>
+          <w:lang w:eastAsia="ro-RO"/>
+        </w:rPr>
+        <w:t>și</w:t>
+      </w:r>
+      <w:proofErr w:type="spellEnd"/>
+      <w:r>
+        <w:rPr>
+          <w:rFonts w:ascii="Arial" w:eastAsia="Times New Roman" w:hAnsi="Arial" w:cs="Arial"/>
+          <w:color w:val="000000"/>
+          <w:sz w:val="28"/>
+          <w:szCs w:val="28"/>
+          <w:shd w:val="clear" w:color="auto" w:fill="FFFFFF"/>
+          <w:lang w:eastAsia="ro-RO"/>
+        </w:rPr>
+        <w:t xml:space="preserve"> </w:t>
+      </w:r>
+      <w:proofErr w:type="spellStart"/>
+      <w:r>
+        <w:rPr>
+          <w:rFonts w:ascii="Arial" w:eastAsia="Times New Roman" w:hAnsi="Arial" w:cs="Arial"/>
+          <w:color w:val="000000"/>
+          <w:sz w:val="28"/>
+          <w:szCs w:val="28"/>
+          <w:shd w:val="clear" w:color="auto" w:fill="FFFFFF"/>
+          <w:lang w:eastAsia="ro-RO"/>
+        </w:rPr>
+        <w:t>căsuța</w:t>
+      </w:r>
+      <w:proofErr w:type="spellEnd"/>
+      <w:r>
+        <w:rPr>
+          <w:rFonts w:ascii="Arial" w:eastAsia="Times New Roman" w:hAnsi="Arial" w:cs="Arial"/>
+          <w:color w:val="000000"/>
+          <w:sz w:val="28"/>
+          <w:szCs w:val="28"/>
+          <w:shd w:val="clear" w:color="auto" w:fill="FFFFFF"/>
+          <w:lang w:eastAsia="ro-RO"/>
+        </w:rPr>
+        <w:t xml:space="preserve"> </w:t>
+      </w:r>
+      <w:r>
+        <w:rPr>
+          <w:rFonts w:ascii="Arial" w:eastAsia="Times New Roman" w:hAnsi="Arial" w:cs="Arial"/>
+          <w:i/>
+          <w:color w:val="000000"/>
+          <w:sz w:val="28"/>
+          <w:szCs w:val="28"/>
+          <w:shd w:val="clear" w:color="auto" w:fill="FFFFFF"/>
+          <w:lang w:eastAsia="ro-RO"/>
+        </w:rPr>
+        <w:t>U</w:t>
+      </w:r>
+      <w:r>
+        <w:rPr>
+          <w:rFonts w:ascii="Arial" w:eastAsia="Times New Roman" w:hAnsi="Arial" w:cs="Arial"/>
+          <w:i/>
+          <w:color w:val="000000"/>
+          <w:sz w:val="28"/>
+          <w:szCs w:val="28"/>
+          <w:shd w:val="clear" w:color="auto" w:fill="FFFFFF"/>
+          <w:lang w:eastAsia="ro-RO"/>
+        </w:rPr>
+        <w:t xml:space="preserve">sername </w:t>
+      </w:r>
+      <w:r>
+        <w:rPr>
+          <w:rFonts w:ascii="Arial" w:eastAsia="Times New Roman" w:hAnsi="Arial" w:cs="Arial"/>
+          <w:color w:val="000000"/>
+          <w:sz w:val="28"/>
+          <w:szCs w:val="28"/>
+          <w:shd w:val="clear" w:color="auto" w:fill="FFFFFF"/>
+          <w:lang w:eastAsia="ro-RO"/>
+        </w:rPr>
+        <w:t xml:space="preserve">a </w:t>
+      </w:r>
+      <w:proofErr w:type="spellStart"/>
+      <w:r>
+        <w:rPr>
+          <w:rFonts w:ascii="Arial" w:eastAsia="Times New Roman" w:hAnsi="Arial" w:cs="Arial"/>
+          <w:color w:val="000000"/>
+          <w:sz w:val="28"/>
+          <w:szCs w:val="28"/>
+          <w:shd w:val="clear" w:color="auto" w:fill="FFFFFF"/>
+          <w:lang w:eastAsia="ro-RO"/>
+        </w:rPr>
+        <w:t>fost</w:t>
+      </w:r>
+      <w:proofErr w:type="spellEnd"/>
+      <w:r>
+        <w:rPr>
+          <w:rFonts w:ascii="Arial" w:eastAsia="Times New Roman" w:hAnsi="Arial" w:cs="Arial"/>
+          <w:color w:val="000000"/>
+          <w:sz w:val="28"/>
+          <w:szCs w:val="28"/>
+          <w:shd w:val="clear" w:color="auto" w:fill="FFFFFF"/>
+          <w:lang w:eastAsia="ro-RO"/>
+        </w:rPr>
+        <w:t xml:space="preserve"> </w:t>
+      </w:r>
+      <w:proofErr w:type="spellStart"/>
+      <w:r>
+        <w:rPr>
+          <w:rFonts w:ascii="Arial" w:eastAsia="Times New Roman" w:hAnsi="Arial" w:cs="Arial"/>
+          <w:color w:val="000000"/>
+          <w:sz w:val="28"/>
+          <w:szCs w:val="28"/>
+          <w:shd w:val="clear" w:color="auto" w:fill="FFFFFF"/>
+          <w:lang w:eastAsia="ro-RO"/>
+        </w:rPr>
+        <w:t>completată</w:t>
+      </w:r>
+      <w:proofErr w:type="spellEnd"/>
+      <w:r>
+        <w:rPr>
+          <w:rFonts w:ascii="Arial" w:eastAsia="Times New Roman" w:hAnsi="Arial" w:cs="Arial"/>
+          <w:color w:val="000000"/>
+          <w:sz w:val="28"/>
+          <w:szCs w:val="28"/>
+          <w:shd w:val="clear" w:color="auto" w:fill="FFFFFF"/>
+          <w:lang w:eastAsia="ro-RO"/>
+        </w:rPr>
+        <w:t xml:space="preserve"> cu </w:t>
+      </w:r>
+      <w:r>
+        <w:rPr>
+          <w:rFonts w:ascii="Arial" w:eastAsia="Times New Roman" w:hAnsi="Arial" w:cs="Arial"/>
+          <w:color w:val="000000"/>
+          <w:sz w:val="28"/>
+          <w:szCs w:val="28"/>
+          <w:shd w:val="clear" w:color="auto" w:fill="FFFFFF"/>
+          <w:lang w:eastAsia="ro-RO"/>
+        </w:rPr>
+        <w:t xml:space="preserve">o </w:t>
+      </w:r>
+      <w:proofErr w:type="spellStart"/>
+      <w:r>
+        <w:rPr>
+          <w:rFonts w:ascii="Arial" w:eastAsia="Times New Roman" w:hAnsi="Arial" w:cs="Arial"/>
+          <w:color w:val="000000"/>
+          <w:sz w:val="28"/>
+          <w:szCs w:val="28"/>
+          <w:shd w:val="clear" w:color="auto" w:fill="FFFFFF"/>
+          <w:lang w:eastAsia="ro-RO"/>
+        </w:rPr>
+        <w:t>valoare</w:t>
+      </w:r>
+      <w:proofErr w:type="spellEnd"/>
+      <w:r>
+        <w:rPr>
+          <w:rFonts w:ascii="Arial" w:eastAsia="Times New Roman" w:hAnsi="Arial" w:cs="Arial"/>
+          <w:color w:val="000000"/>
+          <w:sz w:val="28"/>
+          <w:szCs w:val="28"/>
+          <w:shd w:val="clear" w:color="auto" w:fill="FFFFFF"/>
+          <w:lang w:eastAsia="ro-RO"/>
+        </w:rPr>
+        <w:t xml:space="preserve"> </w:t>
+      </w:r>
+      <w:proofErr w:type="spellStart"/>
+      <w:r>
+        <w:rPr>
+          <w:rFonts w:ascii="Arial" w:eastAsia="Times New Roman" w:hAnsi="Arial" w:cs="Arial"/>
+          <w:color w:val="000000"/>
+          <w:sz w:val="28"/>
+          <w:szCs w:val="28"/>
+          <w:shd w:val="clear" w:color="auto" w:fill="FFFFFF"/>
+          <w:lang w:eastAsia="ro-RO"/>
+        </w:rPr>
+        <w:t>nouă</w:t>
+      </w:r>
+      <w:proofErr w:type="spellEnd"/>
+      <w:r>
+        <w:rPr>
+          <w:rFonts w:ascii="Arial" w:eastAsia="Times New Roman" w:hAnsi="Arial" w:cs="Arial"/>
+          <w:color w:val="000000"/>
+          <w:sz w:val="28"/>
+          <w:szCs w:val="28"/>
+          <w:shd w:val="clear" w:color="auto" w:fill="FFFFFF"/>
+          <w:lang w:eastAsia="ro-RO"/>
+        </w:rPr>
+        <w:t>.</w:t>
+      </w:r>
+    </w:p>
+    <w:p>
+      <w:pPr>
+        <w:spacing w:after="0" w:line="240" w:lineRule="auto"/>
+        <w:rPr>
+          <w:rFonts w:ascii="Times New Roman" w:eastAsia="Times New Roman" w:hAnsi="Times New Roman" w:cs="Times New Roman"/>
+          <w:sz w:val="28"/>
+          <w:szCs w:val="28"/>
+          <w:lang w:val="ro-RO" w:eastAsia="ro-RO"/>
+        </w:rPr>
+      </w:pPr>
+    </w:p>
+    <w:p>
+      <w:pPr>
+        <w:spacing w:after="0" w:line="240" w:lineRule="auto"/>
+        <w:rPr>
+          <w:rFonts w:ascii="Arial" w:eastAsia="Times New Roman" w:hAnsi="Arial" w:cs="Arial"/>
+          <w:bCs/>
+          <w:color w:val="000000"/>
+          <w:sz w:val="28"/>
+          <w:szCs w:val="28"/>
+          <w:shd w:val="clear" w:color="auto" w:fill="FFFFFF"/>
+          <w:lang w:val="ro-RO" w:eastAsia="ro-RO"/>
+        </w:rPr>
+      </w:pPr>
+      <w:r>
+        <w:rPr>
+          <w:rFonts w:ascii="Arial" w:eastAsia="Times New Roman" w:hAnsi="Arial" w:cs="Arial"/>
+          <w:b/>
+          <w:bCs/>
+          <w:color w:val="000000"/>
+          <w:sz w:val="28"/>
+          <w:szCs w:val="28"/>
+          <w:shd w:val="clear" w:color="auto" w:fill="FFFFFF"/>
+          <w:lang w:val="ro-RO" w:eastAsia="ro-RO"/>
+        </w:rPr>
+        <w:t>Date de testare:</w:t>
+      </w:r>
+      <w:r>
+        <w:rPr>
+          <w:rFonts w:ascii="Arial" w:eastAsia="Times New Roman" w:hAnsi="Arial" w:cs="Arial"/>
+          <w:b/>
+          <w:bCs/>
+          <w:color w:val="000000"/>
+          <w:sz w:val="28"/>
+          <w:szCs w:val="28"/>
+          <w:shd w:val="clear" w:color="auto" w:fill="FFFFFF"/>
+          <w:lang w:val="ro-RO" w:eastAsia="ro-RO"/>
+        </w:rPr>
+        <w:t xml:space="preserve"> </w:t>
+      </w:r>
+    </w:p>
+    <w:p>
+      <w:pPr>
+        <w:pStyle w:val="ListParagraph"/>
+        <w:numPr>
+          <w:ilvl w:val="0"/>
+          <w:numId w:val="9"/>
+        </w:numPr>
+        <w:spacing w:after="0" w:line="240" w:lineRule="auto"/>
+        <w:rPr>
+          <w:rFonts w:ascii="Arial" w:eastAsia="Times New Roman" w:hAnsi="Arial" w:cs="Arial"/>
+          <w:bCs/>
+          <w:color w:val="000000"/>
+          <w:sz w:val="28"/>
+          <w:szCs w:val="28"/>
+          <w:shd w:val="clear" w:color="auto" w:fill="FFFFFF"/>
+          <w:lang w:val="ro-RO" w:eastAsia="ro-RO"/>
+        </w:rPr>
+      </w:pPr>
+      <w:r>
+        <w:rPr>
+          <w:rFonts w:ascii="Arial" w:eastAsia="Times New Roman" w:hAnsi="Arial" w:cs="Arial"/>
+          <w:bCs/>
+          <w:color w:val="000000"/>
+          <w:sz w:val="28"/>
+          <w:szCs w:val="28"/>
+          <w:shd w:val="clear" w:color="auto" w:fill="FFFFFF"/>
+          <w:lang w:val="ro-RO" w:eastAsia="ro-RO"/>
+        </w:rPr>
+        <w:t>First Name:</w:t>
+      </w:r>
+      <w:r>
+        <w:rPr>
+          <w:rFonts w:ascii="Arial" w:eastAsia="Times New Roman" w:hAnsi="Arial" w:cs="Arial"/>
+          <w:bCs/>
+          <w:color w:val="000000"/>
+          <w:sz w:val="28"/>
+          <w:szCs w:val="28"/>
+          <w:shd w:val="clear" w:color="auto" w:fill="FFFFFF"/>
+          <w:lang w:val="ro-RO" w:eastAsia="ro-RO"/>
+        </w:rPr>
+        <w:t xml:space="preserve">  </w:t>
+      </w:r>
+      <w:r>
+        <w:rPr>
+          <w:rFonts w:ascii="Arial" w:eastAsia="Times New Roman" w:hAnsi="Arial" w:cs="Arial"/>
+          <w:bCs/>
+          <w:color w:val="000000"/>
+          <w:sz w:val="28"/>
+          <w:szCs w:val="28"/>
+          <w:shd w:val="clear" w:color="auto" w:fill="FFFFFF"/>
+          <w:lang w:val="ro-RO" w:eastAsia="ro-RO"/>
+        </w:rPr>
+        <w:t>Damian</w:t>
+      </w:r>
+    </w:p>
+    <w:p>
+      <w:pPr>
+        <w:pStyle w:val="ListParagraph"/>
+        <w:numPr>
+          <w:ilvl w:val="0"/>
+          <w:numId w:val="9"/>
+        </w:numPr>
+        <w:spacing w:after="0" w:line="240" w:lineRule="auto"/>
+        <w:rPr>
+          <w:rFonts w:ascii="Arial" w:eastAsia="Times New Roman" w:hAnsi="Arial" w:cs="Arial"/>
+          <w:bCs/>
+          <w:color w:val="000000"/>
+          <w:sz w:val="28"/>
+          <w:szCs w:val="28"/>
+          <w:shd w:val="clear" w:color="auto" w:fill="FFFFFF"/>
+          <w:lang w:val="ro-RO" w:eastAsia="ro-RO"/>
+        </w:rPr>
+      </w:pPr>
+      <w:r>
+        <w:rPr>
+          <w:rFonts w:ascii="Arial" w:eastAsia="Times New Roman" w:hAnsi="Arial" w:cs="Arial"/>
+          <w:bCs/>
+          <w:color w:val="000000"/>
+          <w:sz w:val="28"/>
+          <w:szCs w:val="28"/>
+          <w:shd w:val="clear" w:color="auto" w:fill="FFFFFF"/>
+          <w:lang w:val="ro-RO" w:eastAsia="ro-RO"/>
+        </w:rPr>
+        <w:t>Last Name:</w:t>
+      </w:r>
+      <w:r>
+        <w:rPr>
+          <w:rFonts w:ascii="Arial" w:eastAsia="Times New Roman" w:hAnsi="Arial" w:cs="Arial"/>
+          <w:bCs/>
+          <w:color w:val="000000"/>
+          <w:sz w:val="28"/>
+          <w:szCs w:val="28"/>
+          <w:shd w:val="clear" w:color="auto" w:fill="FFFFFF"/>
+          <w:lang w:val="ro-RO" w:eastAsia="ro-RO"/>
+        </w:rPr>
+        <w:tab/>
+      </w:r>
+      <w:r>
+        <w:rPr>
+          <w:rFonts w:ascii="Arial" w:eastAsia="Times New Roman" w:hAnsi="Arial" w:cs="Arial"/>
+          <w:bCs/>
+          <w:color w:val="000000"/>
+          <w:sz w:val="28"/>
+          <w:szCs w:val="28"/>
+          <w:shd w:val="clear" w:color="auto" w:fill="FFFFFF"/>
+          <w:lang w:val="ro-RO" w:eastAsia="ro-RO"/>
+        </w:rPr>
+        <w:t xml:space="preserve">  </w:t>
+      </w:r>
+      <w:r>
+        <w:rPr>
+          <w:rFonts w:ascii="Arial" w:eastAsia="Times New Roman" w:hAnsi="Arial" w:cs="Arial"/>
+          <w:bCs/>
+          <w:color w:val="000000"/>
+          <w:sz w:val="28"/>
+          <w:szCs w:val="28"/>
+          <w:shd w:val="clear" w:color="auto" w:fill="FFFFFF"/>
+          <w:lang w:val="ro-RO" w:eastAsia="ro-RO"/>
+        </w:rPr>
+        <w:t>Vasilescu</w:t>
+      </w:r>
+    </w:p>
+    <w:p>
+      <w:pPr>
+        <w:pStyle w:val="ListParagraph"/>
+        <w:numPr>
+          <w:ilvl w:val="0"/>
+          <w:numId w:val="9"/>
+        </w:numPr>
+        <w:spacing w:after="0" w:line="240" w:lineRule="auto"/>
+        <w:rPr>
+          <w:rFonts w:ascii="Arial" w:eastAsia="Times New Roman" w:hAnsi="Arial" w:cs="Arial"/>
+          <w:bCs/>
+          <w:color w:val="000000"/>
+          <w:sz w:val="28"/>
+          <w:szCs w:val="28"/>
+          <w:shd w:val="clear" w:color="auto" w:fill="FFFFFF"/>
+          <w:lang w:val="ro-RO" w:eastAsia="ro-RO"/>
+        </w:rPr>
+      </w:pPr>
+      <w:r>
+        <w:rPr>
+          <w:rFonts w:ascii="Arial" w:eastAsia="Times New Roman" w:hAnsi="Arial" w:cs="Arial"/>
+          <w:bCs/>
+          <w:color w:val="000000"/>
+          <w:sz w:val="28"/>
+          <w:szCs w:val="28"/>
+          <w:shd w:val="clear" w:color="auto" w:fill="FFFFFF"/>
+          <w:lang w:val="ro-RO" w:eastAsia="ro-RO"/>
+        </w:rPr>
+        <w:t>Address:</w:t>
+      </w:r>
+      <w:r>
+        <w:rPr>
+          <w:rFonts w:ascii="Arial" w:eastAsia="Times New Roman" w:hAnsi="Arial" w:cs="Arial"/>
+          <w:bCs/>
+          <w:color w:val="000000"/>
+          <w:sz w:val="28"/>
+          <w:szCs w:val="28"/>
+          <w:shd w:val="clear" w:color="auto" w:fill="FFFFFF"/>
+          <w:lang w:val="ro-RO" w:eastAsia="ro-RO"/>
+        </w:rPr>
+        <w:t xml:space="preserve">  </w:t>
+      </w:r>
+      <w:r>
+        <w:rPr>
+          <w:rFonts w:ascii="Arial" w:eastAsia="Times New Roman" w:hAnsi="Arial" w:cs="Arial"/>
+          <w:bCs/>
+          <w:color w:val="000000"/>
+          <w:sz w:val="28"/>
+          <w:szCs w:val="28"/>
+          <w:shd w:val="clear" w:color="auto" w:fill="FFFFFF"/>
+          <w:lang w:val="ro-RO" w:eastAsia="ro-RO"/>
+        </w:rPr>
+        <w:t>Petre Țuțea, nr. 25, bl. 917, sc. tr. 1</w:t>
+      </w:r>
+    </w:p>
+    <w:p>
+      <w:pPr>
+        <w:pStyle w:val="ListParagraph"/>
+        <w:numPr>
+          <w:ilvl w:val="0"/>
+          <w:numId w:val="9"/>
+        </w:numPr>
+        <w:spacing w:after="0" w:line="240" w:lineRule="auto"/>
+        <w:rPr>
+          <w:rFonts w:ascii="Arial" w:eastAsia="Times New Roman" w:hAnsi="Arial" w:cs="Arial"/>
+          <w:bCs/>
+          <w:color w:val="000000"/>
+          <w:sz w:val="28"/>
+          <w:szCs w:val="28"/>
+          <w:shd w:val="clear" w:color="auto" w:fill="FFFFFF"/>
+          <w:lang w:val="ro-RO" w:eastAsia="ro-RO"/>
+        </w:rPr>
+      </w:pPr>
+      <w:r>
+        <w:rPr>
+          <w:rFonts w:ascii="Arial" w:eastAsia="Times New Roman" w:hAnsi="Arial" w:cs="Arial"/>
+          <w:bCs/>
+          <w:color w:val="000000"/>
+          <w:sz w:val="28"/>
+          <w:szCs w:val="28"/>
+          <w:shd w:val="clear" w:color="auto" w:fill="FFFFFF"/>
+          <w:lang w:val="ro-RO" w:eastAsia="ro-RO"/>
+        </w:rPr>
+        <w:t>City:</w:t>
+      </w:r>
+      <w:r>
+        <w:rPr>
+          <w:rFonts w:ascii="Arial" w:eastAsia="Times New Roman" w:hAnsi="Arial" w:cs="Arial"/>
+          <w:bCs/>
+          <w:color w:val="000000"/>
+          <w:sz w:val="28"/>
+          <w:szCs w:val="28"/>
+          <w:shd w:val="clear" w:color="auto" w:fill="FFFFFF"/>
+          <w:lang w:val="ro-RO" w:eastAsia="ro-RO"/>
+        </w:rPr>
+        <w:t xml:space="preserve">  </w:t>
+      </w:r>
+      <w:r>
+        <w:rPr>
+          <w:rFonts w:ascii="Arial" w:eastAsia="Times New Roman" w:hAnsi="Arial" w:cs="Arial"/>
+          <w:bCs/>
+          <w:color w:val="000000"/>
+          <w:sz w:val="28"/>
+          <w:szCs w:val="28"/>
+          <w:shd w:val="clear" w:color="auto" w:fill="FFFFFF"/>
+          <w:lang w:val="ro-RO" w:eastAsia="ro-RO"/>
+        </w:rPr>
+        <w:t>Iasi</w:t>
+      </w:r>
+    </w:p>
+    <w:p>
+      <w:pPr>
+        <w:pStyle w:val="ListParagraph"/>
+        <w:numPr>
+          <w:ilvl w:val="0"/>
+          <w:numId w:val="9"/>
+        </w:numPr>
+        <w:spacing w:after="0" w:line="240" w:lineRule="auto"/>
+        <w:rPr>
+          <w:rFonts w:ascii="Arial" w:eastAsia="Times New Roman" w:hAnsi="Arial" w:cs="Arial"/>
+          <w:bCs/>
+          <w:color w:val="000000"/>
+          <w:sz w:val="28"/>
+          <w:szCs w:val="28"/>
+          <w:shd w:val="clear" w:color="auto" w:fill="FFFFFF"/>
+          <w:lang w:val="ro-RO" w:eastAsia="ro-RO"/>
+        </w:rPr>
+      </w:pPr>
+      <w:r>
+        <w:rPr>
+          <w:rFonts w:ascii="Arial" w:eastAsia="Times New Roman" w:hAnsi="Arial" w:cs="Arial"/>
+          <w:bCs/>
+          <w:color w:val="000000"/>
+          <w:sz w:val="28"/>
+          <w:szCs w:val="28"/>
+          <w:shd w:val="clear" w:color="auto" w:fill="FFFFFF"/>
+          <w:lang w:val="ro-RO" w:eastAsia="ro-RO"/>
+        </w:rPr>
+        <w:t>State:</w:t>
+      </w:r>
+      <w:r>
+        <w:rPr>
+          <w:rFonts w:ascii="Arial" w:eastAsia="Times New Roman" w:hAnsi="Arial" w:cs="Arial"/>
+          <w:bCs/>
+          <w:color w:val="000000"/>
+          <w:sz w:val="28"/>
+          <w:szCs w:val="28"/>
+          <w:shd w:val="clear" w:color="auto" w:fill="FFFFFF"/>
+          <w:lang w:val="ro-RO" w:eastAsia="ro-RO"/>
+        </w:rPr>
+        <w:t xml:space="preserve">  </w:t>
+      </w:r>
+      <w:r>
+        <w:rPr>
+          <w:rFonts w:ascii="Arial" w:eastAsia="Times New Roman" w:hAnsi="Arial" w:cs="Arial"/>
+          <w:bCs/>
+          <w:color w:val="000000"/>
+          <w:sz w:val="28"/>
+          <w:szCs w:val="28"/>
+          <w:shd w:val="clear" w:color="auto" w:fill="FFFFFF"/>
+          <w:lang w:val="ro-RO" w:eastAsia="ro-RO"/>
+        </w:rPr>
+        <w:t>Romania</w:t>
+      </w:r>
+    </w:p>
+    <w:p>
+      <w:pPr>
+        <w:pStyle w:val="ListParagraph"/>
+        <w:numPr>
+          <w:ilvl w:val="0"/>
+          <w:numId w:val="9"/>
+        </w:numPr>
+        <w:spacing w:after="0" w:line="240" w:lineRule="auto"/>
+        <w:rPr>
+          <w:rFonts w:ascii="Arial" w:eastAsia="Times New Roman" w:hAnsi="Arial" w:cs="Arial"/>
+          <w:bCs/>
+          <w:color w:val="000000"/>
+          <w:sz w:val="28"/>
+          <w:szCs w:val="28"/>
+          <w:shd w:val="clear" w:color="auto" w:fill="FFFFFF"/>
+          <w:lang w:val="ro-RO" w:eastAsia="ro-RO"/>
+        </w:rPr>
+      </w:pPr>
+      <w:r>
+        <w:rPr>
+          <w:rFonts w:ascii="Arial" w:eastAsia="Times New Roman" w:hAnsi="Arial" w:cs="Arial"/>
+          <w:bCs/>
+          <w:color w:val="000000"/>
+          <w:sz w:val="28"/>
+          <w:szCs w:val="28"/>
+          <w:shd w:val="clear" w:color="auto" w:fill="FFFFFF"/>
+          <w:lang w:val="ro-RO" w:eastAsia="ro-RO"/>
+        </w:rPr>
+        <w:t>Zip Code:</w:t>
+      </w:r>
+      <w:r>
+        <w:rPr>
+          <w:rFonts w:ascii="Arial" w:eastAsia="Times New Roman" w:hAnsi="Arial" w:cs="Arial"/>
+          <w:bCs/>
+          <w:color w:val="000000"/>
+          <w:sz w:val="28"/>
+          <w:szCs w:val="28"/>
+          <w:shd w:val="clear" w:color="auto" w:fill="FFFFFF"/>
+          <w:lang w:val="ro-RO" w:eastAsia="ro-RO"/>
+        </w:rPr>
+        <w:t xml:space="preserve">  </w:t>
+      </w:r>
+      <w:r>
+        <w:rPr>
+          <w:rFonts w:ascii="Arial" w:eastAsia="Times New Roman" w:hAnsi="Arial" w:cs="Arial"/>
+          <w:bCs/>
+          <w:color w:val="000000"/>
+          <w:sz w:val="28"/>
+          <w:szCs w:val="28"/>
+          <w:shd w:val="clear" w:color="auto" w:fill="FFFFFF"/>
+          <w:lang w:val="ro-RO" w:eastAsia="ro-RO"/>
+        </w:rPr>
+        <w:t>700730</w:t>
+      </w:r>
+    </w:p>
+    <w:p>
+      <w:pPr>
+        <w:pStyle w:val="ListParagraph"/>
+        <w:numPr>
+          <w:ilvl w:val="0"/>
+          <w:numId w:val="9"/>
+        </w:numPr>
+        <w:spacing w:after="0" w:line="240" w:lineRule="auto"/>
+        <w:rPr>
+          <w:rFonts w:ascii="Arial" w:eastAsia="Times New Roman" w:hAnsi="Arial" w:cs="Arial"/>
+          <w:bCs/>
+          <w:color w:val="000000"/>
+          <w:sz w:val="28"/>
+          <w:szCs w:val="28"/>
+          <w:shd w:val="clear" w:color="auto" w:fill="FFFFFF"/>
+          <w:lang w:val="ro-RO" w:eastAsia="ro-RO"/>
+        </w:rPr>
+      </w:pPr>
+      <w:r>
+        <w:rPr>
+          <w:rFonts w:ascii="Arial" w:eastAsia="Times New Roman" w:hAnsi="Arial" w:cs="Arial"/>
+          <w:bCs/>
+          <w:color w:val="000000"/>
+          <w:sz w:val="28"/>
+          <w:szCs w:val="28"/>
+          <w:shd w:val="clear" w:color="auto" w:fill="FFFFFF"/>
+          <w:lang w:val="ro-RO" w:eastAsia="ro-RO"/>
+        </w:rPr>
+        <w:t>Phone #:</w:t>
+      </w:r>
+      <w:r>
+        <w:rPr>
+          <w:rFonts w:ascii="Arial" w:eastAsia="Times New Roman" w:hAnsi="Arial" w:cs="Arial"/>
+          <w:bCs/>
+          <w:color w:val="000000"/>
+          <w:sz w:val="28"/>
+          <w:szCs w:val="28"/>
+          <w:shd w:val="clear" w:color="auto" w:fill="FFFFFF"/>
+          <w:lang w:val="ro-RO" w:eastAsia="ro-RO"/>
+        </w:rPr>
+        <w:t xml:space="preserve">  </w:t>
+      </w:r>
+      <w:r>
+        <w:rPr>
+          <w:rFonts w:ascii="Arial" w:eastAsia="Times New Roman" w:hAnsi="Arial" w:cs="Arial"/>
+          <w:bCs/>
+          <w:color w:val="000000"/>
+          <w:sz w:val="28"/>
+          <w:szCs w:val="28"/>
+          <w:shd w:val="clear" w:color="auto" w:fill="FFFFFF"/>
+          <w:lang w:val="ro-RO" w:eastAsia="ro-RO"/>
+        </w:rPr>
+        <w:t>0722345567</w:t>
+      </w:r>
+    </w:p>
+    <w:p>
+      <w:pPr>
+        <w:pStyle w:val="ListParagraph"/>
+        <w:numPr>
+          <w:ilvl w:val="0"/>
+          <w:numId w:val="9"/>
+        </w:numPr>
+        <w:spacing w:after="0" w:line="240" w:lineRule="auto"/>
+        <w:rPr>
+          <w:rFonts w:ascii="Arial" w:eastAsia="Times New Roman" w:hAnsi="Arial" w:cs="Arial"/>
+          <w:bCs/>
+          <w:color w:val="000000"/>
+          <w:sz w:val="28"/>
+          <w:szCs w:val="28"/>
+          <w:shd w:val="clear" w:color="auto" w:fill="FFFFFF"/>
+          <w:lang w:val="ro-RO" w:eastAsia="ro-RO"/>
+        </w:rPr>
+      </w:pPr>
+      <w:r>
+        <w:rPr>
+          <w:rFonts w:ascii="Arial" w:eastAsia="Times New Roman" w:hAnsi="Arial" w:cs="Arial"/>
+          <w:bCs/>
+          <w:color w:val="000000"/>
+          <w:sz w:val="28"/>
+          <w:szCs w:val="28"/>
+          <w:shd w:val="clear" w:color="auto" w:fill="FFFFFF"/>
+          <w:lang w:val="ro-RO" w:eastAsia="ro-RO"/>
+        </w:rPr>
+        <w:t>SSN:</w:t>
+      </w:r>
+      <w:r>
+        <w:rPr>
+          <w:rFonts w:ascii="Arial" w:eastAsia="Times New Roman" w:hAnsi="Arial" w:cs="Arial"/>
+          <w:bCs/>
+          <w:color w:val="000000"/>
+          <w:sz w:val="28"/>
+          <w:szCs w:val="28"/>
+          <w:shd w:val="clear" w:color="auto" w:fill="FFFFFF"/>
+          <w:lang w:val="ro-RO" w:eastAsia="ro-RO"/>
+        </w:rPr>
+        <w:t xml:space="preserve">  </w:t>
+      </w:r>
+      <w:r>
+        <w:rPr>
+          <w:rFonts w:ascii="Arial" w:eastAsia="Times New Roman" w:hAnsi="Arial" w:cs="Arial"/>
+          <w:bCs/>
+          <w:color w:val="000000"/>
+          <w:sz w:val="28"/>
+          <w:szCs w:val="28"/>
+          <w:shd w:val="clear" w:color="auto" w:fill="FFFFFF"/>
+          <w:lang w:val="ro-RO" w:eastAsia="ro-RO"/>
+        </w:rPr>
+        <w:t>2334556</w:t>
+      </w:r>
+    </w:p>
+    <w:p>
+      <w:pPr>
+        <w:pStyle w:val="ListParagraph"/>
+        <w:numPr>
+          <w:ilvl w:val="0"/>
+          <w:numId w:val="9"/>
+        </w:numPr>
+        <w:spacing w:after="0" w:line="240" w:lineRule="auto"/>
+        <w:rPr>
+          <w:rFonts w:ascii="Arial" w:eastAsia="Times New Roman" w:hAnsi="Arial" w:cs="Arial"/>
+          <w:bCs/>
+          <w:color w:val="000000"/>
+          <w:sz w:val="28"/>
+          <w:szCs w:val="28"/>
+          <w:shd w:val="clear" w:color="auto" w:fill="FFFFFF"/>
+          <w:lang w:val="ro-RO" w:eastAsia="ro-RO"/>
+        </w:rPr>
+      </w:pPr>
+      <w:r>
+        <w:rPr>
+          <w:rFonts w:ascii="Arial" w:eastAsia="Times New Roman" w:hAnsi="Arial" w:cs="Arial"/>
+          <w:bCs/>
+          <w:color w:val="000000"/>
+          <w:sz w:val="28"/>
+          <w:szCs w:val="28"/>
+          <w:shd w:val="clear" w:color="auto" w:fill="FFFFFF"/>
+          <w:lang w:val="ro-RO" w:eastAsia="ro-RO"/>
+        </w:rPr>
+        <w:lastRenderedPageBreak/>
+        <w:t>Username:</w:t>
+      </w:r>
+      <w:r>
+        <w:rPr>
+          <w:rFonts w:ascii="Arial" w:eastAsia="Times New Roman" w:hAnsi="Arial" w:cs="Arial"/>
+          <w:bCs/>
+          <w:color w:val="000000"/>
+          <w:sz w:val="28"/>
+          <w:szCs w:val="28"/>
+          <w:shd w:val="clear" w:color="auto" w:fill="FFFFFF"/>
+          <w:lang w:val="ro-RO" w:eastAsia="ro-RO"/>
+        </w:rPr>
+        <w:t xml:space="preserve">  </w:t>
+      </w:r>
+      <w:r>
+        <w:rPr>
+          <w:rFonts w:ascii="Arial" w:eastAsia="Times New Roman" w:hAnsi="Arial" w:cs="Arial"/>
+          <w:bCs/>
+          <w:color w:val="000000"/>
+          <w:sz w:val="28"/>
+          <w:szCs w:val="28"/>
+          <w:shd w:val="clear" w:color="auto" w:fill="FFFFFF"/>
+          <w:lang w:val="ro-RO" w:eastAsia="ro-RO"/>
+        </w:rPr>
+        <w:t>vase_dami</w:t>
+      </w:r>
+    </w:p>
+    <w:p>
+      <w:pPr>
+        <w:pStyle w:val="ListParagraph"/>
+        <w:numPr>
+          <w:ilvl w:val="0"/>
+          <w:numId w:val="9"/>
+        </w:numPr>
+        <w:spacing w:after="0" w:line="240" w:lineRule="auto"/>
+        <w:rPr>
+          <w:rFonts w:ascii="Arial" w:eastAsia="Times New Roman" w:hAnsi="Arial" w:cs="Arial"/>
+          <w:bCs/>
+          <w:color w:val="000000"/>
+          <w:sz w:val="28"/>
+          <w:szCs w:val="28"/>
+          <w:shd w:val="clear" w:color="auto" w:fill="FFFFFF"/>
+          <w:lang w:val="ro-RO" w:eastAsia="ro-RO"/>
+        </w:rPr>
+      </w:pPr>
+      <w:r>
+        <w:rPr>
+          <w:rFonts w:ascii="Arial" w:eastAsia="Times New Roman" w:hAnsi="Arial" w:cs="Arial"/>
+          <w:bCs/>
+          <w:color w:val="000000"/>
+          <w:sz w:val="28"/>
+          <w:szCs w:val="28"/>
+          <w:shd w:val="clear" w:color="auto" w:fill="FFFFFF"/>
+          <w:lang w:val="ro-RO" w:eastAsia="ro-RO"/>
+        </w:rPr>
+        <w:t>Password:</w:t>
+      </w:r>
+      <w:r>
+        <w:rPr>
+          <w:rFonts w:ascii="Arial" w:eastAsia="Times New Roman" w:hAnsi="Arial" w:cs="Arial"/>
+          <w:bCs/>
+          <w:color w:val="000000"/>
+          <w:sz w:val="28"/>
+          <w:szCs w:val="28"/>
+          <w:shd w:val="clear" w:color="auto" w:fill="FFFFFF"/>
+          <w:lang w:val="ro-RO" w:eastAsia="ro-RO"/>
+        </w:rPr>
+        <w:t xml:space="preserve">  </w:t>
+      </w:r>
+      <w:r>
+        <w:rPr>
+          <w:rFonts w:ascii="Arial" w:eastAsia="Times New Roman" w:hAnsi="Arial" w:cs="Arial"/>
+          <w:bCs/>
+          <w:color w:val="000000"/>
+          <w:sz w:val="28"/>
+          <w:szCs w:val="28"/>
+          <w:shd w:val="clear" w:color="auto" w:fill="FFFFFF"/>
+          <w:lang w:val="ro-RO" w:eastAsia="ro-RO"/>
+        </w:rPr>
+        <w:t>vase12</w:t>
+      </w:r>
+    </w:p>
+    <w:p>
+      <w:pPr>
+        <w:pStyle w:val="ListParagraph"/>
+        <w:numPr>
+          <w:ilvl w:val="0"/>
+          <w:numId w:val="9"/>
+        </w:numPr>
+        <w:spacing w:after="0" w:line="240" w:lineRule="auto"/>
+        <w:rPr>
+          <w:rFonts w:ascii="Times New Roman" w:eastAsia="Times New Roman" w:hAnsi="Times New Roman" w:cs="Times New Roman"/>
+          <w:sz w:val="28"/>
+          <w:szCs w:val="28"/>
+          <w:lang w:val="ro-RO" w:eastAsia="ro-RO"/>
+        </w:rPr>
+      </w:pPr>
+      <w:r>
+        <w:rPr>
+          <w:rFonts w:ascii="Arial" w:eastAsia="Times New Roman" w:hAnsi="Arial" w:cs="Arial"/>
+          <w:bCs/>
+          <w:color w:val="000000"/>
+          <w:sz w:val="28"/>
+          <w:szCs w:val="28"/>
+          <w:shd w:val="clear" w:color="auto" w:fill="FFFFFF"/>
+          <w:lang w:val="ro-RO" w:eastAsia="ro-RO"/>
+        </w:rPr>
+        <w:t>Confirm:</w:t>
+      </w:r>
+      <w:r>
+        <w:rPr>
+          <w:rFonts w:ascii="Arial" w:eastAsia="Times New Roman" w:hAnsi="Arial" w:cs="Arial"/>
+          <w:bCs/>
+          <w:color w:val="000000"/>
+          <w:sz w:val="28"/>
+          <w:szCs w:val="28"/>
+          <w:shd w:val="clear" w:color="auto" w:fill="FFFFFF"/>
+          <w:lang w:val="ro-RO" w:eastAsia="ro-RO"/>
+        </w:rPr>
+        <w:t xml:space="preserve">  </w:t>
+      </w:r>
+      <w:r>
+        <w:rPr>
+          <w:rFonts w:ascii="Arial" w:eastAsia="Times New Roman" w:hAnsi="Arial" w:cs="Arial"/>
+          <w:bCs/>
+          <w:color w:val="000000"/>
+          <w:sz w:val="28"/>
+          <w:szCs w:val="28"/>
+          <w:shd w:val="clear" w:color="auto" w:fill="FFFFFF"/>
+          <w:lang w:val="ro-RO" w:eastAsia="ro-RO"/>
+        </w:rPr>
+        <w:t>vase12</w:t>
+      </w:r>
+    </w:p>
+    <w:p>
+      <w:pPr>
+        <w:spacing w:after="0" w:line="240" w:lineRule="auto"/>
+        <w:rPr>
+          <w:rFonts w:ascii="Times New Roman" w:eastAsia="Times New Roman" w:hAnsi="Times New Roman" w:cs="Times New Roman"/>
+          <w:sz w:val="28"/>
+          <w:szCs w:val="28"/>
+          <w:lang w:val="ro-RO" w:eastAsia="ro-RO"/>
+        </w:rPr>
+      </w:pPr>
+    </w:p>
+    <w:p>
+      <w:pPr>
+        <w:spacing w:after="0" w:line="240" w:lineRule="auto"/>
+        <w:rPr>
+          <w:rFonts w:ascii="Times New Roman" w:eastAsia="Times New Roman" w:hAnsi="Times New Roman" w:cs="Times New Roman"/>
+          <w:sz w:val="28"/>
+          <w:szCs w:val="28"/>
+          <w:lang w:val="ro-RO" w:eastAsia="ro-RO"/>
+        </w:rPr>
+      </w:pPr>
+      <w:r>
+        <w:rPr>
+          <w:rFonts w:ascii="Arial" w:eastAsia="Times New Roman" w:hAnsi="Arial" w:cs="Arial"/>
+          <w:b/>
+          <w:bCs/>
+          <w:color w:val="000000"/>
+          <w:sz w:val="28"/>
+          <w:szCs w:val="28"/>
+          <w:shd w:val="clear" w:color="auto" w:fill="FFFFFF"/>
+          <w:lang w:val="ro-RO" w:eastAsia="ro-RO"/>
+        </w:rPr>
+        <w:t>Stare:</w:t>
+      </w:r>
+    </w:p>
+    <w:p>
+      <w:pPr>
+        <w:spacing w:after="0" w:line="240" w:lineRule="auto"/>
+        <w:rPr>
+          <w:rFonts w:ascii="Times New Roman" w:eastAsia="Times New Roman" w:hAnsi="Times New Roman" w:cs="Times New Roman"/>
+          <w:sz w:val="28"/>
+          <w:szCs w:val="28"/>
+          <w:lang w:val="ro-RO" w:eastAsia="ro-RO"/>
+        </w:rPr>
+      </w:pPr>
+    </w:p>
+    <w:p>
+      <w:pPr>
+        <w:spacing w:after="0" w:line="240" w:lineRule="auto"/>
+        <w:rPr>
+          <w:rFonts w:ascii="Arial" w:eastAsia="Times New Roman" w:hAnsi="Arial" w:cs="Arial"/>
+          <w:b/>
+          <w:bCs/>
+          <w:color w:val="000000"/>
+          <w:sz w:val="28"/>
+          <w:szCs w:val="28"/>
+          <w:shd w:val="clear" w:color="auto" w:fill="FFFFFF"/>
+          <w:lang w:val="ro-RO" w:eastAsia="ro-RO"/>
+        </w:rPr>
+      </w:pPr>
+      <w:r>
+        <w:rPr>
+          <w:rFonts w:ascii="Arial" w:eastAsia="Times New Roman" w:hAnsi="Arial" w:cs="Arial"/>
+          <w:color w:val="000000"/>
+          <w:sz w:val="28"/>
+          <w:szCs w:val="28"/>
+          <w:shd w:val="clear" w:color="auto" w:fill="FFFFFF"/>
+          <w:lang w:val="ro-RO" w:eastAsia="ro-RO"/>
+        </w:rPr>
+        <w:t>Testul va fi marcat ca „</w:t>
+      </w:r>
+      <w:r>
+        <w:rPr>
+          <w:rFonts w:ascii="Arial" w:eastAsia="Times New Roman" w:hAnsi="Arial" w:cs="Arial"/>
+          <w:color w:val="000000"/>
+          <w:sz w:val="28"/>
+          <w:szCs w:val="28"/>
+          <w:shd w:val="clear" w:color="auto" w:fill="FFFFFF"/>
+          <w:lang w:val="ro-RO" w:eastAsia="ro-RO"/>
+        </w:rPr>
+        <w:t xml:space="preserve">Fail" dacă </w:t>
+      </w:r>
+      <w:r>
+        <w:rPr>
+          <w:rFonts w:ascii="Arial" w:eastAsia="Times New Roman" w:hAnsi="Arial" w:cs="Arial"/>
+          <w:color w:val="000000"/>
+          <w:sz w:val="28"/>
+          <w:szCs w:val="28"/>
+          <w:shd w:val="clear" w:color="auto" w:fill="FFFFFF"/>
+          <w:lang w:val="ro-RO" w:eastAsia="ro-RO"/>
+        </w:rPr>
+        <w:t xml:space="preserve">după completarea formularului cu date valide și cu diacritice și apăsarea butonului de înregistrare se va primi mesajul de eroare </w:t>
+      </w:r>
+      <w:r>
+        <w:rPr>
+          <w:rFonts w:ascii="Arial" w:eastAsia="Times New Roman" w:hAnsi="Arial" w:cs="Arial"/>
+          <w:color w:val="000000"/>
+          <w:sz w:val="28"/>
+          <w:szCs w:val="28"/>
+          <w:shd w:val="clear" w:color="auto" w:fill="FFFFFF"/>
+          <w:lang w:eastAsia="ro-RO"/>
+        </w:rPr>
+        <w:t>“</w:t>
+      </w:r>
+      <w:r>
+        <w:rPr>
+          <w:rFonts w:ascii="Arial" w:eastAsia="Times New Roman" w:hAnsi="Arial" w:cs="Arial"/>
+          <w:i/>
+          <w:color w:val="000000"/>
+          <w:sz w:val="28"/>
+          <w:szCs w:val="28"/>
+          <w:shd w:val="clear" w:color="auto" w:fill="FFFFFF"/>
+          <w:lang w:eastAsia="ro-RO"/>
+        </w:rPr>
+        <w:t>This username already exists.</w:t>
+      </w:r>
+      <w:r>
+        <w:rPr>
+          <w:rFonts w:ascii="Arial" w:eastAsia="Times New Roman" w:hAnsi="Arial" w:cs="Arial"/>
+          <w:i/>
+          <w:color w:val="000000"/>
+          <w:sz w:val="28"/>
+          <w:szCs w:val="28"/>
+          <w:shd w:val="clear" w:color="auto" w:fill="FFFFFF"/>
+          <w:lang w:eastAsia="ro-RO"/>
+        </w:rPr>
+        <w:t>”</w:t>
+      </w:r>
+      <w:r>
+        <w:rPr>
+          <w:rFonts w:ascii="Arial" w:eastAsia="Times New Roman" w:hAnsi="Arial" w:cs="Arial"/>
+          <w:i/>
+          <w:color w:val="000000"/>
+          <w:sz w:val="28"/>
+          <w:szCs w:val="28"/>
+          <w:shd w:val="clear" w:color="auto" w:fill="FFFFFF"/>
+          <w:lang w:eastAsia="ro-RO"/>
+        </w:rPr>
+        <w:t xml:space="preserve">, </w:t>
+      </w:r>
+      <w:r>
+        <w:rPr>
+          <w:rFonts w:ascii="Arial" w:eastAsia="Times New Roman" w:hAnsi="Arial" w:cs="Arial"/>
+          <w:color w:val="000000"/>
+          <w:sz w:val="28"/>
+          <w:szCs w:val="28"/>
+          <w:shd w:val="clear" w:color="auto" w:fill="FFFFFF"/>
+          <w:lang w:val="ro-RO" w:eastAsia="ro-RO"/>
+        </w:rPr>
+        <w:t xml:space="preserve">și cu </w:t>
+      </w:r>
+      <w:r>
+        <w:rPr>
+          <w:rFonts w:ascii="Arial" w:eastAsia="Times New Roman" w:hAnsi="Arial" w:cs="Arial"/>
+          <w:color w:val="000000"/>
+          <w:sz w:val="28"/>
+          <w:szCs w:val="28"/>
+          <w:shd w:val="clear" w:color="auto" w:fill="FFFFFF"/>
+          <w:lang w:val="ro-RO" w:eastAsia="ro-RO"/>
+        </w:rPr>
+        <w:t>„</w:t>
+      </w:r>
+      <w:r>
+        <w:rPr>
+          <w:rFonts w:ascii="Arial" w:eastAsia="Times New Roman" w:hAnsi="Arial" w:cs="Arial"/>
+          <w:color w:val="000000"/>
+          <w:sz w:val="28"/>
+          <w:szCs w:val="28"/>
+          <w:shd w:val="clear" w:color="auto" w:fill="FFFFFF"/>
+          <w:lang w:val="ro-RO" w:eastAsia="ro-RO"/>
+        </w:rPr>
+        <w:t>Pass</w:t>
+      </w:r>
+      <w:r>
+        <w:rPr>
+          <w:rFonts w:ascii="Arial" w:eastAsia="Times New Roman" w:hAnsi="Arial" w:cs="Arial"/>
+          <w:color w:val="000000"/>
+          <w:sz w:val="28"/>
+          <w:szCs w:val="28"/>
+          <w:shd w:val="clear" w:color="auto" w:fill="FFFFFF"/>
+          <w:lang w:val="ro-RO" w:eastAsia="ro-RO"/>
+        </w:rPr>
+        <w:t>”</w:t>
+      </w:r>
+      <w:r>
+        <w:rPr>
+          <w:rFonts w:ascii="Arial" w:eastAsia="Times New Roman" w:hAnsi="Arial" w:cs="Arial"/>
+          <w:color w:val="000000"/>
+          <w:sz w:val="28"/>
+          <w:szCs w:val="28"/>
+          <w:shd w:val="clear" w:color="auto" w:fill="FFFFFF"/>
+          <w:lang w:val="ro-RO" w:eastAsia="ro-RO"/>
+        </w:rPr>
+        <w:t xml:space="preserve"> dacă se va primi mesajul </w:t>
+      </w:r>
+      <w:r>
+        <w:rPr>
+          <w:rFonts w:ascii="Arial" w:eastAsia="Times New Roman" w:hAnsi="Arial" w:cs="Arial"/>
+          <w:color w:val="000000"/>
+          <w:sz w:val="28"/>
+          <w:szCs w:val="28"/>
+          <w:shd w:val="clear" w:color="auto" w:fill="FFFFFF"/>
+          <w:lang w:eastAsia="ro-RO"/>
+        </w:rPr>
+        <w:t>“</w:t>
+      </w:r>
+      <w:r>
+        <w:rPr>
+          <w:rFonts w:ascii="Arial" w:eastAsia="Times New Roman" w:hAnsi="Arial" w:cs="Arial"/>
+          <w:bCs/>
+          <w:color w:val="000000"/>
+          <w:sz w:val="28"/>
+          <w:szCs w:val="28"/>
+          <w:shd w:val="clear" w:color="auto" w:fill="FFFFFF"/>
+          <w:lang w:val="ro-RO" w:eastAsia="ro-RO"/>
+        </w:rPr>
+        <w:t>Welcome</w:t>
+      </w:r>
+      <w:r>
+        <w:rPr>
+          <w:rFonts w:ascii="Arial" w:eastAsia="Times New Roman" w:hAnsi="Arial" w:cs="Arial"/>
+          <w:b/>
+          <w:bCs/>
+          <w:color w:val="000000"/>
+          <w:sz w:val="28"/>
+          <w:szCs w:val="28"/>
+          <w:shd w:val="clear" w:color="auto" w:fill="FFFFFF"/>
+          <w:lang w:val="ro-RO" w:eastAsia="ro-RO"/>
+        </w:rPr>
+        <w:t xml:space="preserve"> </w:t>
+      </w:r>
+      <w:r>
+        <w:rPr>
+          <w:rFonts w:ascii="Arial" w:eastAsia="Times New Roman" w:hAnsi="Arial" w:cs="Arial"/>
+          <w:bCs/>
+          <w:color w:val="000000"/>
+          <w:sz w:val="28"/>
+          <w:szCs w:val="28"/>
+          <w:shd w:val="clear" w:color="auto" w:fill="FFFFFF"/>
+          <w:lang w:val="ro-RO" w:eastAsia="ro-RO"/>
+        </w:rPr>
+        <w:t>username</w:t>
+      </w:r>
+      <w:r>
+        <w:rPr>
+          <w:rFonts w:ascii="Arial" w:eastAsia="Times New Roman" w:hAnsi="Arial" w:cs="Arial"/>
+          <w:b/>
+          <w:bCs/>
+          <w:color w:val="000000"/>
+          <w:sz w:val="28"/>
+          <w:szCs w:val="28"/>
+          <w:shd w:val="clear" w:color="auto" w:fill="FFFFFF"/>
+          <w:lang w:val="ro-RO" w:eastAsia="ro-RO"/>
+        </w:rPr>
+        <w:t xml:space="preserve"> </w:t>
+      </w:r>
+      <w:r>
+        <w:rPr>
+          <w:rFonts w:ascii="Arial" w:eastAsia="Times New Roman" w:hAnsi="Arial" w:cs="Arial"/>
+          <w:color w:val="000000"/>
+          <w:sz w:val="28"/>
+          <w:szCs w:val="28"/>
+          <w:shd w:val="clear" w:color="auto" w:fill="FFFFFF"/>
+          <w:lang w:val="ro-RO" w:eastAsia="ro-RO"/>
+        </w:rPr>
+        <w:t>Your account was created successfully. You are now logged in.”</w:t>
+      </w:r>
+      <w:r>
+        <w:rPr>
+          <w:rFonts w:ascii="Arial" w:eastAsia="Times New Roman" w:hAnsi="Arial" w:cs="Arial"/>
+          <w:color w:val="000000"/>
+          <w:sz w:val="28"/>
+          <w:szCs w:val="28"/>
+          <w:shd w:val="clear" w:color="auto" w:fill="FFFFFF"/>
+          <w:lang w:val="ro-RO" w:eastAsia="ro-RO"/>
+        </w:rPr>
+        <w:t xml:space="preserve"> În cazul nostru s-a obținut Fail.</w:t>
+      </w:r>
+    </w:p>
+    <w:p>
+      <w:pPr>
+        <w:spacing w:after="0" w:line="240" w:lineRule="auto"/>
+        <w:rPr>
+          <w:rFonts w:ascii="Times New Roman" w:eastAsia="Times New Roman" w:hAnsi="Times New Roman" w:cs="Times New Roman"/>
+          <w:sz w:val="28"/>
+          <w:szCs w:val="28"/>
+          <w:lang w:val="ro-RO" w:eastAsia="ro-RO"/>
+        </w:rPr>
+      </w:pPr>
+    </w:p>
+    <w:p>
+      <w:pPr>
+        <w:spacing w:after="0" w:line="240" w:lineRule="auto"/>
+        <w:rPr>
+          <w:rFonts w:ascii="Times New Roman" w:eastAsia="Times New Roman" w:hAnsi="Times New Roman" w:cs="Times New Roman"/>
+          <w:sz w:val="28"/>
+          <w:szCs w:val="28"/>
+          <w:lang w:val="ro-RO" w:eastAsia="ro-RO"/>
+        </w:rPr>
+      </w:pPr>
+    </w:p>
+    <w:p>
+      <w:pPr>
+        <w:spacing w:after="0" w:line="240" w:lineRule="auto"/>
+        <w:rPr>
+          <w:rFonts w:ascii="Arial" w:eastAsia="Times New Roman" w:hAnsi="Arial" w:cs="Arial"/>
+          <w:b/>
+          <w:bCs/>
+          <w:color w:val="000000"/>
+          <w:sz w:val="28"/>
+          <w:szCs w:val="28"/>
+          <w:shd w:val="clear" w:color="auto" w:fill="FFFFFF"/>
+          <w:lang w:val="ro-RO" w:eastAsia="ro-RO"/>
+        </w:rPr>
+      </w:pPr>
+      <w:r>
+        <w:rPr>
+          <w:rFonts w:ascii="Arial" w:eastAsia="Times New Roman" w:hAnsi="Arial" w:cs="Arial"/>
+          <w:b/>
+          <w:bCs/>
+          <w:color w:val="000000"/>
+          <w:sz w:val="28"/>
+          <w:szCs w:val="28"/>
+          <w:shd w:val="clear" w:color="auto" w:fill="FFFFFF"/>
+          <w:lang w:val="ro-RO" w:eastAsia="ro-RO"/>
+        </w:rPr>
+        <w:t>Atasamente / Referințe:</w:t>
+      </w:r>
+    </w:p>
+    <w:p>
+      <w:pPr>
+        <w:spacing w:after="0" w:line="240" w:lineRule="auto"/>
+        <w:rPr>
+          <w:rFonts w:ascii="Arial" w:eastAsia="Times New Roman" w:hAnsi="Arial" w:cs="Arial"/>
+          <w:b/>
+          <w:bCs/>
+          <w:color w:val="000000"/>
+          <w:sz w:val="28"/>
+          <w:szCs w:val="28"/>
+          <w:shd w:val="clear" w:color="auto" w:fill="FFFFFF"/>
+          <w:lang w:val="ro-RO" w:eastAsia="ro-RO"/>
+        </w:rPr>
+      </w:pPr>
+    </w:p>
+    <w:p>
+      <w:pPr>
+        <w:spacing w:after="0" w:line="240" w:lineRule="auto"/>
+        <w:rPr>
+          <w:rFonts w:ascii="Arial" w:eastAsia="Times New Roman" w:hAnsi="Arial" w:cs="Arial"/>
+          <w:b/>
+          <w:bCs/>
+          <w:color w:val="000000"/>
+          <w:sz w:val="28"/>
+          <w:szCs w:val="28"/>
+          <w:shd w:val="clear" w:color="auto" w:fill="FFFFFF"/>
+          <w:lang w:val="ro-RO" w:eastAsia="ro-RO"/>
+        </w:rPr>
+      </w:pPr>
+      <w:r>
+        <w:rPr>
+          <w:rFonts w:ascii="Arial" w:eastAsia="Times New Roman" w:hAnsi="Arial" w:cs="Arial"/>
+          <w:b/>
+          <w:bCs/>
+          <w:color w:val="000000"/>
+          <w:sz w:val="28"/>
+          <w:szCs w:val="28"/>
+          <w:shd w:val="clear" w:color="auto" w:fill="FFFFFF"/>
+          <w:lang w:val="ro-RO" w:eastAsia="ro-RO"/>
+        </w:rPr>
+        <w:pict>
+          <v:shape id="_x0000_i1035" type="#_x0000_t75" style="width:466.45pt;height:224pt">
+            <v:imagedata r:id="rId17" o:title="Captură de ecran 2023-05-20 122828"/>
+          </v:shape>
+        </w:pict>
+      </w:r>
+    </w:p>
+    <w:p>
+      <w:pPr>
+        <w:spacing w:after="0" w:line="240" w:lineRule="auto"/>
+        <w:rPr>
+          <w:rFonts w:ascii="Arial" w:eastAsia="Times New Roman" w:hAnsi="Arial" w:cs="Arial"/>
+          <w:b/>
+          <w:bCs/>
+          <w:color w:val="000000"/>
+          <w:sz w:val="28"/>
+          <w:szCs w:val="28"/>
+          <w:shd w:val="clear" w:color="auto" w:fill="FFFFFF"/>
+          <w:lang w:val="ro-RO" w:eastAsia="ro-RO"/>
+        </w:rPr>
+      </w:pPr>
+    </w:p>
+    <w:p>
+      <w:pPr>
+        <w:spacing w:after="0" w:line="240" w:lineRule="auto"/>
+        <w:rPr>
+          <w:rFonts w:ascii="Arial" w:eastAsia="Times New Roman" w:hAnsi="Arial" w:cs="Arial"/>
+          <w:b/>
+          <w:bCs/>
+          <w:color w:val="000000"/>
+          <w:sz w:val="28"/>
+          <w:szCs w:val="28"/>
+          <w:shd w:val="clear" w:color="auto" w:fill="FFFFFF"/>
+          <w:lang w:val="ro-RO" w:eastAsia="ro-RO"/>
+        </w:rPr>
+      </w:pPr>
+      <w:r>
+        <w:rPr>
+          <w:rFonts w:ascii="Arial" w:eastAsia="Times New Roman" w:hAnsi="Arial" w:cs="Arial"/>
+          <w:b/>
+          <w:bCs/>
+          <w:color w:val="000000"/>
+          <w:sz w:val="28"/>
+          <w:szCs w:val="28"/>
+          <w:shd w:val="clear" w:color="auto" w:fill="FFFFFF"/>
+          <w:lang w:val="ro-RO" w:eastAsia="ro-RO"/>
+        </w:rPr>
+        <w:lastRenderedPageBreak/>
+        <w:pict>
+          <v:shape id="_x0000_i1446" type="#_x0000_t75" style="width:467.7pt;height:224pt">
+            <v:imagedata r:id="rId18" o:title="Captură de ecran 2023-05-20 123506"/>
+          </v:shape>
+        </w:pict>
+      </w:r>
+    </w:p>
+    <w:p>
+      <w:pPr>
+        <w:spacing w:after="0" w:line="240" w:lineRule="auto"/>
+        <w:rPr>
+          <w:rFonts w:ascii="Arial" w:eastAsia="Times New Roman" w:hAnsi="Arial" w:cs="Arial"/>
+          <w:b/>
+          <w:bCs/>
+          <w:color w:val="000000"/>
+          <w:sz w:val="28"/>
+          <w:szCs w:val="28"/>
+          <w:shd w:val="clear" w:color="auto" w:fill="FFFFFF"/>
+          <w:lang w:val="ro-RO" w:eastAsia="ro-RO"/>
+        </w:rPr>
+      </w:pPr>
+    </w:p>
+    <w:p>
+      <w:pPr>
+        <w:spacing w:after="0" w:line="240" w:lineRule="auto"/>
+        <w:rPr>
+          <w:rFonts w:ascii="Arial" w:eastAsia="Times New Roman" w:hAnsi="Arial" w:cs="Arial"/>
+          <w:b/>
+          <w:bCs/>
+          <w:color w:val="000000"/>
+          <w:sz w:val="28"/>
+          <w:szCs w:val="28"/>
+          <w:shd w:val="clear" w:color="auto" w:fill="FFFFFF"/>
+          <w:lang w:val="ro-RO" w:eastAsia="ro-RO"/>
+        </w:rPr>
+      </w:pPr>
+    </w:p>
+    <w:p>
+      <w:pPr>
+        <w:spacing w:after="0" w:line="240" w:lineRule="auto"/>
+        <w:rPr>
+          <w:rFonts w:ascii="Arial" w:eastAsia="Times New Roman" w:hAnsi="Arial" w:cs="Arial"/>
+          <w:b/>
+          <w:bCs/>
+          <w:color w:val="000000"/>
+          <w:sz w:val="28"/>
+          <w:szCs w:val="28"/>
+          <w:shd w:val="clear" w:color="auto" w:fill="FFFFFF"/>
+          <w:lang w:val="ro-RO" w:eastAsia="ro-RO"/>
+        </w:rPr>
+      </w:pPr>
+      <w:r>
+        <w:rPr>
+          <w:rFonts w:ascii="Arial" w:eastAsia="Times New Roman" w:hAnsi="Arial" w:cs="Arial"/>
+          <w:b/>
+          <w:bCs/>
+          <w:color w:val="000000"/>
+          <w:sz w:val="28"/>
+          <w:szCs w:val="28"/>
+          <w:shd w:val="clear" w:color="auto" w:fill="FFFFFF"/>
+          <w:lang w:val="ro-RO" w:eastAsia="ro-RO"/>
+        </w:rPr>
+        <w:pict>
+          <v:shape id="_x0000_i1447" type="#_x0000_t75" style="width:467.7pt;height:224pt">
+            <v:imagedata r:id="rId19" o:title="Captură de ecran 2023-05-20 123601"/>
+          </v:shape>
+        </w:pict>
+      </w:r>
+    </w:p>
+    <w:p>
+      <w:pPr>
+        <w:spacing w:after="0" w:line="240" w:lineRule="auto"/>
+        <w:rPr>
+          <w:rFonts w:ascii="Arial" w:eastAsia="Times New Roman" w:hAnsi="Arial" w:cs="Arial"/>
+          <w:b/>
+          <w:bCs/>
+          <w:color w:val="000000"/>
+          <w:sz w:val="28"/>
+          <w:szCs w:val="28"/>
+          <w:shd w:val="clear" w:color="auto" w:fill="FFFFFF"/>
+          <w:lang w:val="ro-RO" w:eastAsia="ro-RO"/>
+        </w:rPr>
+      </w:pPr>
+    </w:p>
+    <w:p>
+      <w:pPr>
+        <w:spacing w:after="0" w:line="240" w:lineRule="auto"/>
+        <w:rPr>
+          <w:rFonts w:ascii="Arial" w:eastAsia="Times New Roman" w:hAnsi="Arial" w:cs="Arial"/>
+          <w:b/>
+          <w:bCs/>
+          <w:color w:val="000000"/>
+          <w:sz w:val="28"/>
+          <w:szCs w:val="28"/>
+          <w:shd w:val="clear" w:color="auto" w:fill="FFFFFF"/>
+          <w:lang w:val="ro-RO" w:eastAsia="ro-RO"/>
+        </w:rPr>
+      </w:pPr>
+    </w:p>
+    <w:p>
+      <w:pPr>
+        <w:rPr>
+          <w:rFonts w:ascii="Arial" w:hAnsi="Arial" w:cs="Arial"/>
+          <w:b/>
+          <w:sz w:val="28"/>
+          <w:szCs w:val="28"/>
+          <w:lang w:val="ro-RO"/>
         </w:rPr>
       </w:pPr>
     </w:p>
@@ -3627,8 +7196,121 @@
 </file>
 
 <file path=word/numbering.xml><?xml version="1.0" encoding="utf-8"?>
-<w:numbering xmlns:wpc="http://schemas.microsoft.com/office/word/2010/wordprocessingCanvas" xmlns:mc="http://schemas.openxmlformats.org/markup-compatibility/2006" xmlns:o="urn:schemas-microsoft-com:office:office" xmlns:r="http://schemas.openxmlformats.org/officeDocument/2006/relationships" xmlns:m="http://schemas.openxmlformats.org/officeDocument/2006/math" xmlns:v="urn:schemas-microsoft-com:vml" xmlns:wp14="http://schemas.microsoft.com/office/word/2010/wordprocessingDrawing" xmlns:wp="http://schemas.openxmlformats.org/drawingml/2006/wordprocessingDrawing" xmlns:w10="urn:schemas-microsoft-com:office:word" xmlns:w="http://schemas.openxmlformats.org/wordprocessingml/2006/main" xmlns:w14="http://schemas.microsoft.com/office/word/2010/wordml" xmlns:w15="http://schemas.microsoft.com/office/word/2012/wordml" xmlns:wpg="http://schemas.microsoft.com/office/word/2010/wordprocessingGroup" xmlns:wpi="http://schemas.microsoft.com/office/word/2010/wordprocessingInk" xmlns:wne="http://schemas.microsoft.com/office/word/2006/wordml" xmlns:wps="http://schemas.microsoft.com/office/word/2010/wordprocessingShape" mc:Ignorable="w14 w15 wp14">
+<w:numbering xmlns:wpc="http://schemas.microsoft.com/office/word/2010/wordprocessingCanvas" xmlns:cx="http://schemas.microsoft.com/office/drawing/2014/chartex" xmlns:mc="http://schemas.openxmlformats.org/markup-compatibility/2006" xmlns:o="urn:schemas-microsoft-com:office:office" xmlns:r="http://schemas.openxmlformats.org/officeDocument/2006/relationships" xmlns:m="http://schemas.openxmlformats.org/officeDocument/2006/math" xmlns:v="urn:schemas-microsoft-com:vml" xmlns:wp14="http://schemas.microsoft.com/office/word/2010/wordprocessingDrawing" xmlns:wp="http://schemas.openxmlformats.org/drawingml/2006/wordprocessingDrawing" xmlns:w10="urn:schemas-microsoft-com:office:word" xmlns:w="http://schemas.openxmlformats.org/wordprocessingml/2006/main" xmlns:w14="http://schemas.microsoft.com/office/word/2010/wordml" xmlns:w15="http://schemas.microsoft.com/office/word/2012/wordml" xmlns:w16se="http://schemas.microsoft.com/office/word/2015/wordml/symex" xmlns:wpg="http://schemas.microsoft.com/office/word/2010/wordprocessingGroup" xmlns:wpi="http://schemas.microsoft.com/office/word/2010/wordprocessingInk" xmlns:wne="http://schemas.microsoft.com/office/word/2006/wordml" xmlns:wps="http://schemas.microsoft.com/office/word/2010/wordprocessingShape" mc:Ignorable="w14 w15 w16se wp14">
   <w:abstractNum w:abstractNumId="0" w15:restartNumberingAfterBreak="0">
+    <w:nsid w:val="0E87764F"/>
+    <w:multiLevelType w:val="hybridMultilevel"/>
+    <w:tmpl w:val="17520636"/>
+    <w:lvl w:ilvl="0" w:tplc="04180001">
+      <w:start w:val="1"/>
+      <w:numFmt w:val="bullet"/>
+      <w:lvlText w:val=""/>
+      <w:lvlJc w:val="left"/>
+      <w:pPr>
+        <w:ind w:left="720" w:hanging="360"/>
+      </w:pPr>
+      <w:rPr>
+        <w:rFonts w:ascii="Symbol" w:hAnsi="Symbol" w:hint="default"/>
+      </w:rPr>
+    </w:lvl>
+    <w:lvl w:ilvl="1" w:tplc="04180003" w:tentative="1">
+      <w:start w:val="1"/>
+      <w:numFmt w:val="bullet"/>
+      <w:lvlText w:val="o"/>
+      <w:lvlJc w:val="left"/>
+      <w:pPr>
+        <w:ind w:left="1440" w:hanging="360"/>
+      </w:pPr>
+      <w:rPr>
+        <w:rFonts w:ascii="Courier New" w:hAnsi="Courier New" w:cs="Courier New" w:hint="default"/>
+      </w:rPr>
+    </w:lvl>
+    <w:lvl w:ilvl="2" w:tplc="04180005" w:tentative="1">
+      <w:start w:val="1"/>
+      <w:numFmt w:val="bullet"/>
+      <w:lvlText w:val=""/>
+      <w:lvlJc w:val="left"/>
+      <w:pPr>
+        <w:ind w:left="2160" w:hanging="360"/>
+      </w:pPr>
+      <w:rPr>
+        <w:rFonts w:ascii="Wingdings" w:hAnsi="Wingdings" w:hint="default"/>
+      </w:rPr>
+    </w:lvl>
+    <w:lvl w:ilvl="3" w:tplc="04180001" w:tentative="1">
+      <w:start w:val="1"/>
+      <w:numFmt w:val="bullet"/>
+      <w:lvlText w:val=""/>
+      <w:lvlJc w:val="left"/>
+      <w:pPr>
+        <w:ind w:left="2880" w:hanging="360"/>
+      </w:pPr>
+      <w:rPr>
+        <w:rFonts w:ascii="Symbol" w:hAnsi="Symbol" w:hint="default"/>
+      </w:rPr>
+    </w:lvl>
+    <w:lvl w:ilvl="4" w:tplc="04180003" w:tentative="1">
+      <w:start w:val="1"/>
+      <w:numFmt w:val="bullet"/>
+      <w:lvlText w:val="o"/>
+      <w:lvlJc w:val="left"/>
+      <w:pPr>
+        <w:ind w:left="3600" w:hanging="360"/>
+      </w:pPr>
+      <w:rPr>
+        <w:rFonts w:ascii="Courier New" w:hAnsi="Courier New" w:cs="Courier New" w:hint="default"/>
+      </w:rPr>
+    </w:lvl>
+    <w:lvl w:ilvl="5" w:tplc="04180005" w:tentative="1">
+      <w:start w:val="1"/>
+      <w:numFmt w:val="bullet"/>
+      <w:lvlText w:val=""/>
+      <w:lvlJc w:val="left"/>
+      <w:pPr>
+        <w:ind w:left="4320" w:hanging="360"/>
+      </w:pPr>
+      <w:rPr>
+        <w:rFonts w:ascii="Wingdings" w:hAnsi="Wingdings" w:hint="default"/>
+      </w:rPr>
+    </w:lvl>
+    <w:lvl w:ilvl="6" w:tplc="04180001" w:tentative="1">
+      <w:start w:val="1"/>
+      <w:numFmt w:val="bullet"/>
+      <w:lvlText w:val=""/>
+      <w:lvlJc w:val="left"/>
+      <w:pPr>
+        <w:ind w:left="5040" w:hanging="360"/>
+      </w:pPr>
+      <w:rPr>
+        <w:rFonts w:ascii="Symbol" w:hAnsi="Symbol" w:hint="default"/>
+      </w:rPr>
+    </w:lvl>
+    <w:lvl w:ilvl="7" w:tplc="04180003" w:tentative="1">
+      <w:start w:val="1"/>
+      <w:numFmt w:val="bullet"/>
+      <w:lvlText w:val="o"/>
+      <w:lvlJc w:val="left"/>
+      <w:pPr>
+        <w:ind w:left="5760" w:hanging="360"/>
+      </w:pPr>
+      <w:rPr>
+        <w:rFonts w:ascii="Courier New" w:hAnsi="Courier New" w:cs="Courier New" w:hint="default"/>
+      </w:rPr>
+    </w:lvl>
+    <w:lvl w:ilvl="8" w:tplc="04180005" w:tentative="1">
+      <w:start w:val="1"/>
+      <w:numFmt w:val="bullet"/>
+      <w:lvlText w:val=""/>
+      <w:lvlJc w:val="left"/>
+      <w:pPr>
+        <w:ind w:left="6480" w:hanging="360"/>
+      </w:pPr>
+      <w:rPr>
+        <w:rFonts w:ascii="Wingdings" w:hAnsi="Wingdings" w:hint="default"/>
+      </w:rPr>
+    </w:lvl>
+  </w:abstractNum>
+  <w:abstractNum w:abstractNumId="1" w15:restartNumberingAfterBreak="0">
     <w:nsid w:val="18CE4B45"/>
     <w:multiLevelType w:val="hybridMultilevel"/>
     <w:tmpl w:val="A68E134A"/>
@@ -3741,7 +7423,7 @@
       </w:rPr>
     </w:lvl>
   </w:abstractNum>
-  <w:abstractNum w:abstractNumId="1" w15:restartNumberingAfterBreak="0">
+  <w:abstractNum w:abstractNumId="2" w15:restartNumberingAfterBreak="0">
     <w:nsid w:val="2DA83D5E"/>
     <w:multiLevelType w:val="hybridMultilevel"/>
     <w:tmpl w:val="16CAB084"/>
@@ -3827,7 +7509,7 @@
       </w:pPr>
     </w:lvl>
   </w:abstractNum>
-  <w:abstractNum w:abstractNumId="2" w15:restartNumberingAfterBreak="0">
+  <w:abstractNum w:abstractNumId="3" w15:restartNumberingAfterBreak="0">
     <w:nsid w:val="3BFB50F6"/>
     <w:multiLevelType w:val="hybridMultilevel"/>
     <w:tmpl w:val="6D527E90"/>
@@ -3940,7 +7622,7 @@
       </w:rPr>
     </w:lvl>
   </w:abstractNum>
-  <w:abstractNum w:abstractNumId="3" w15:restartNumberingAfterBreak="0">
+  <w:abstractNum w:abstractNumId="4" w15:restartNumberingAfterBreak="0">
     <w:nsid w:val="4C2021EF"/>
     <w:multiLevelType w:val="hybridMultilevel"/>
     <w:tmpl w:val="2E76DD26"/>
@@ -4053,7 +7735,7 @@
       </w:rPr>
     </w:lvl>
   </w:abstractNum>
-  <w:abstractNum w:abstractNumId="4" w15:restartNumberingAfterBreak="0">
+  <w:abstractNum w:abstractNumId="5" w15:restartNumberingAfterBreak="0">
     <w:nsid w:val="54951C1F"/>
     <w:multiLevelType w:val="hybridMultilevel"/>
     <w:tmpl w:val="1436A42A"/>
@@ -4139,7 +7821,7 @@
       </w:pPr>
     </w:lvl>
   </w:abstractNum>
-  <w:abstractNum w:abstractNumId="5" w15:restartNumberingAfterBreak="0">
+  <w:abstractNum w:abstractNumId="6" w15:restartNumberingAfterBreak="0">
     <w:nsid w:val="56CD36B0"/>
     <w:multiLevelType w:val="hybridMultilevel"/>
     <w:tmpl w:val="738A1624"/>
@@ -4252,7 +7934,7 @@
       </w:rPr>
     </w:lvl>
   </w:abstractNum>
-  <w:abstractNum w:abstractNumId="6" w15:restartNumberingAfterBreak="0">
+  <w:abstractNum w:abstractNumId="7" w15:restartNumberingAfterBreak="0">
     <w:nsid w:val="5BE36F88"/>
     <w:multiLevelType w:val="hybridMultilevel"/>
     <w:tmpl w:val="FA2E53E4"/>
@@ -4365,7 +8047,7 @@
       </w:rPr>
     </w:lvl>
   </w:abstractNum>
-  <w:abstractNum w:abstractNumId="7" w15:restartNumberingAfterBreak="0">
+  <w:abstractNum w:abstractNumId="8" w15:restartNumberingAfterBreak="0">
     <w:nsid w:val="66D700A7"/>
     <w:multiLevelType w:val="hybridMultilevel"/>
     <w:tmpl w:val="6AEECDE4"/>
@@ -4479,34 +8161,37 @@
     </w:lvl>
   </w:abstractNum>
   <w:num w:numId="1">
+    <w:abstractNumId w:val="8"/>
+  </w:num>
+  <w:num w:numId="2">
+    <w:abstractNumId w:val="6"/>
+  </w:num>
+  <w:num w:numId="3">
+    <w:abstractNumId w:val="1"/>
+  </w:num>
+  <w:num w:numId="4">
+    <w:abstractNumId w:val="3"/>
+  </w:num>
+  <w:num w:numId="5">
     <w:abstractNumId w:val="7"/>
   </w:num>
-  <w:num w:numId="2">
+  <w:num w:numId="6">
+    <w:abstractNumId w:val="2"/>
+  </w:num>
+  <w:num w:numId="7">
     <w:abstractNumId w:val="5"/>
   </w:num>
-  <w:num w:numId="3">
-    <w:abstractNumId w:val="0"/>
-  </w:num>
-  <w:num w:numId="4">
-    <w:abstractNumId w:val="2"/>
-  </w:num>
-  <w:num w:numId="5">
-    <w:abstractNumId w:val="6"/>
-  </w:num>
-  <w:num w:numId="6">
-    <w:abstractNumId w:val="1"/>
-  </w:num>
-  <w:num w:numId="7">
+  <w:num w:numId="8">
     <w:abstractNumId w:val="4"/>
   </w:num>
-  <w:num w:numId="8">
-    <w:abstractNumId w:val="3"/>
+  <w:num w:numId="9">
+    <w:abstractNumId w:val="0"/>
   </w:num>
 </w:numbering>
 </file>
 
 <file path=word/styles.xml><?xml version="1.0" encoding="utf-8"?>
-<w:styles xmlns:mc="http://schemas.openxmlformats.org/markup-compatibility/2006" xmlns:r="http://schemas.openxmlformats.org/officeDocument/2006/relationships" xmlns:w="http://schemas.openxmlformats.org/wordprocessingml/2006/main" xmlns:w14="http://schemas.microsoft.com/office/word/2010/wordml" xmlns:w15="http://schemas.microsoft.com/office/word/2012/wordml" mc:Ignorable="w14 w15">
+<w:styles xmlns:mc="http://schemas.openxmlformats.org/markup-compatibility/2006" xmlns:r="http://schemas.openxmlformats.org/officeDocument/2006/relationships" xmlns:w="http://schemas.openxmlformats.org/wordprocessingml/2006/main" xmlns:w14="http://schemas.microsoft.com/office/word/2010/wordml" xmlns:w15="http://schemas.microsoft.com/office/word/2012/wordml" xmlns:w16se="http://schemas.microsoft.com/office/word/2015/wordml/symex" mc:Ignorable="w14 w15 w16se">
   <w:docDefaults>
     <w:rPrDefault>
       <w:rPr>
@@ -4899,10 +8584,30 @@
     <w:name w:val="Normal"/>
     <w:qFormat/>
   </w:style>
+  <w:style w:type="paragraph" w:styleId="Heading1">
+    <w:name w:val="heading 1"/>
+    <w:basedOn w:val="Normal"/>
+    <w:next w:val="Normal"/>
+    <w:link w:val="Heading1Char"/>
+    <w:uiPriority w:val="9"/>
+    <w:qFormat/>
+    <w:rsid w:val="00B26FAD"/>
+    <w:pPr>
+      <w:keepNext/>
+      <w:keepLines/>
+      <w:spacing w:before="240" w:after="0"/>
+      <w:outlineLvl w:val="0"/>
+    </w:pPr>
+    <w:rPr>
+      <w:rFonts w:asciiTheme="majorHAnsi" w:eastAsiaTheme="majorEastAsia" w:hAnsiTheme="majorHAnsi" w:cstheme="majorBidi"/>
+      <w:color w:val="2E74B5" w:themeColor="accent1" w:themeShade="BF"/>
+      <w:sz w:val="32"/>
+      <w:szCs w:val="32"/>
+    </w:rPr>
+  </w:style>
   <w:style w:type="character" w:default="1" w:styleId="DefaultParagraphFont">
     <w:name w:val="Default Paragraph Font"/>
     <w:uiPriority w:val="1"/>
-    <w:semiHidden/>
     <w:unhideWhenUsed/>
   </w:style>
   <w:style w:type="table" w:default="1" w:styleId="TableNormal">
@@ -4952,6 +8657,36 @@
       <w:ind w:left="720"/>
       <w:contextualSpacing/>
     </w:pPr>
+  </w:style>
+  <w:style w:type="paragraph" w:styleId="NormalWeb">
+    <w:name w:val="Normal (Web)"/>
+    <w:basedOn w:val="Normal"/>
+    <w:uiPriority w:val="99"/>
+    <w:semiHidden/>
+    <w:unhideWhenUsed/>
+    <w:rsid w:val="00183387"/>
+    <w:pPr>
+      <w:spacing w:before="100" w:beforeAutospacing="1" w:after="100" w:afterAutospacing="1" w:line="240" w:lineRule="auto"/>
+    </w:pPr>
+    <w:rPr>
+      <w:rFonts w:ascii="Times New Roman" w:eastAsia="Times New Roman" w:hAnsi="Times New Roman" w:cs="Times New Roman"/>
+      <w:sz w:val="24"/>
+      <w:szCs w:val="24"/>
+      <w:lang w:val="ro-RO" w:eastAsia="ro-RO"/>
+    </w:rPr>
+  </w:style>
+  <w:style w:type="character" w:customStyle="1" w:styleId="Heading1Char">
+    <w:name w:val="Heading 1 Char"/>
+    <w:basedOn w:val="DefaultParagraphFont"/>
+    <w:link w:val="Heading1"/>
+    <w:uiPriority w:val="9"/>
+    <w:rsid w:val="00B26FAD"/>
+    <w:rPr>
+      <w:rFonts w:asciiTheme="majorHAnsi" w:eastAsiaTheme="majorEastAsia" w:hAnsiTheme="majorHAnsi" w:cstheme="majorBidi"/>
+      <w:color w:val="2E74B5" w:themeColor="accent1" w:themeShade="BF"/>
+      <w:sz w:val="32"/>
+      <w:szCs w:val="32"/>
+    </w:rPr>
   </w:style>
 </w:styles>
 </file>

</xml_diff>